<commit_message>
Responsive, Notificaciones Push, Canchas, Noticias
</commit_message>
<xml_diff>
--- a/Documentacion Sportta.docx
+++ b/Documentacion Sportta.docx
@@ -4,7 +4,7 @@
   <w:body>
     <w:p>
       <w:pPr>
-        <w:pStyle w:val="Cuerpo"/>
+        <w:pStyle w:val="Cuerpo A"/>
         <w:jc w:val="center"/>
         <w:rPr>
           <w:rStyle w:val="Ninguno"/>
@@ -45,7 +45,7 @@
     </w:p>
     <w:p>
       <w:pPr>
-        <w:pStyle w:val="Cuerpo"/>
+        <w:pStyle w:val="Cuerpo A"/>
         <w:rPr>
           <w:rStyle w:val="Ninguno"/>
           <w:b w:val="1"/>
@@ -65,7 +65,7 @@
     </w:p>
     <w:p>
       <w:pPr>
-        <w:pStyle w:val="Cuerpo"/>
+        <w:pStyle w:val="Cuerpo A"/>
         <w:rPr>
           <w:rStyle w:val="Ninguno"/>
         </w:rPr>
@@ -177,7 +177,7 @@
     </w:p>
     <w:p>
       <w:pPr>
-        <w:pStyle w:val="Cuerpo"/>
+        <w:pStyle w:val="Cuerpo A"/>
         <w:rPr>
           <w:rStyle w:val="Ninguno"/>
         </w:rPr>
@@ -212,7 +212,6 @@
           <w:b w:val="1"/>
           <w:bCs w:val="1"/>
           <w:rtl w:val="0"/>
-          <w:lang w:val="es-ES_tradnl"/>
         </w:rPr>
         <w:tab/>
         <w:t>Importante no trabajar sobre estas ramas, solo se deben hacer despliegues desde estas de actualizaciones probadas debido a que los cambios sobre estas se ver</w:t>
@@ -304,7 +303,7 @@
     </w:p>
     <w:p>
       <w:pPr>
-        <w:pStyle w:val="Cuerpo"/>
+        <w:pStyle w:val="Cuerpo A"/>
         <w:rPr>
           <w:rStyle w:val="Ninguno"/>
           <w:b w:val="1"/>
@@ -324,7 +323,7 @@
     </w:p>
     <w:p>
       <w:pPr>
-        <w:pStyle w:val="Cuerpo"/>
+        <w:pStyle w:val="Cuerpo A"/>
         <w:rPr>
           <w:rStyle w:val="Ninguno"/>
         </w:rPr>
@@ -484,7 +483,7 @@
     </w:p>
     <w:p>
       <w:pPr>
-        <w:pStyle w:val="Cuerpo"/>
+        <w:pStyle w:val="Cuerpo A"/>
         <w:rPr>
           <w:rStyle w:val="Ninguno"/>
           <w:b w:val="1"/>
@@ -504,7 +503,7 @@
     </w:p>
     <w:p>
       <w:pPr>
-        <w:pStyle w:val="Cuerpo"/>
+        <w:pStyle w:val="Cuerpo A"/>
         <w:rPr>
           <w:rStyle w:val="Ninguno"/>
         </w:rPr>
@@ -680,7 +679,7 @@
     </w:p>
     <w:p>
       <w:pPr>
-        <w:pStyle w:val="Cuerpo"/>
+        <w:pStyle w:val="Cuerpo A"/>
         <w:rPr>
           <w:rStyle w:val="Ninguno"/>
         </w:rPr>
@@ -728,25 +727,23 @@
     </w:p>
     <w:p>
       <w:pPr>
-        <w:pStyle w:val="Cuerpo"/>
-        <w:rPr>
-          <w:rStyle w:val="Ninguno"/>
-          <w:lang w:val="es-ES_tradnl"/>
-        </w:rPr>
-      </w:pPr>
-    </w:p>
-    <w:p>
-      <w:pPr>
-        <w:pStyle w:val="Cuerpo"/>
-        <w:rPr>
-          <w:rStyle w:val="Ninguno"/>
-          <w:lang w:val="es-ES_tradnl"/>
-        </w:rPr>
-      </w:pPr>
-    </w:p>
-    <w:p>
-      <w:pPr>
-        <w:pStyle w:val="Cuerpo"/>
+        <w:pStyle w:val="Cuerpo A"/>
+        <w:rPr>
+          <w:rStyle w:val="Ninguno"/>
+        </w:rPr>
+      </w:pPr>
+    </w:p>
+    <w:p>
+      <w:pPr>
+        <w:pStyle w:val="Cuerpo A"/>
+        <w:rPr>
+          <w:rStyle w:val="Ninguno"/>
+        </w:rPr>
+      </w:pPr>
+    </w:p>
+    <w:p>
+      <w:pPr>
+        <w:pStyle w:val="Cuerpo A"/>
         <w:rPr>
           <w:rStyle w:val="Ninguno"/>
           <w:b w:val="1"/>
@@ -766,7 +763,7 @@
     </w:p>
     <w:p>
       <w:pPr>
-        <w:pStyle w:val="Cuerpo"/>
+        <w:pStyle w:val="Cuerpo A"/>
         <w:rPr>
           <w:rStyle w:val="Ninguno"/>
         </w:rPr>
@@ -814,16 +811,15 @@
     </w:p>
     <w:p>
       <w:pPr>
-        <w:pStyle w:val="Cuerpo"/>
-        <w:rPr>
-          <w:rStyle w:val="Ninguno"/>
-          <w:lang w:val="es-ES_tradnl"/>
-        </w:rPr>
-      </w:pPr>
-    </w:p>
-    <w:p>
-      <w:pPr>
-        <w:pStyle w:val="Cuerpo"/>
+        <w:pStyle w:val="Cuerpo A"/>
+        <w:rPr>
+          <w:rStyle w:val="Ninguno"/>
+        </w:rPr>
+      </w:pPr>
+    </w:p>
+    <w:p>
+      <w:pPr>
+        <w:pStyle w:val="Cuerpo A"/>
         <w:rPr>
           <w:rStyle w:val="Ninguno"/>
           <w:b w:val="1"/>
@@ -843,7 +839,7 @@
     </w:p>
     <w:p>
       <w:pPr>
-        <w:pStyle w:val="Cuerpo"/>
+        <w:pStyle w:val="Cuerpo A"/>
         <w:rPr>
           <w:rStyle w:val="Ninguno"/>
         </w:rPr>
@@ -923,7 +919,7 @@
     </w:p>
     <w:p>
       <w:pPr>
-        <w:pStyle w:val="Cuerpo"/>
+        <w:pStyle w:val="Cuerpo A"/>
         <w:rPr>
           <w:rStyle w:val="Ninguno"/>
           <w:b w:val="1"/>
@@ -943,7 +939,7 @@
     </w:p>
     <w:p>
       <w:pPr>
-        <w:pStyle w:val="Cuerpo"/>
+        <w:pStyle w:val="Cuerpo A"/>
         <w:rPr>
           <w:rStyle w:val="Ninguno"/>
         </w:rPr>
@@ -1023,7 +1019,7 @@
     </w:p>
     <w:p>
       <w:pPr>
-        <w:pStyle w:val="Cuerpo"/>
+        <w:pStyle w:val="Cuerpo A"/>
         <w:rPr>
           <w:rStyle w:val="Ninguno"/>
           <w:b w:val="1"/>
@@ -1043,7 +1039,7 @@
     </w:p>
     <w:p>
       <w:pPr>
-        <w:pStyle w:val="Cuerpo"/>
+        <w:pStyle w:val="Cuerpo A"/>
       </w:pPr>
       <w:r>
         <w:rPr>
@@ -1152,7 +1148,7 @@
     </w:p>
     <w:p>
       <w:pPr>
-        <w:pStyle w:val="Cuerpo"/>
+        <w:pStyle w:val="Cuerpo A"/>
         <w:rPr>
           <w:rStyle w:val="Ninguno"/>
           <w:b w:val="1"/>
@@ -1172,7 +1168,7 @@
     </w:p>
     <w:p>
       <w:pPr>
-        <w:pStyle w:val="Cuerpo"/>
+        <w:pStyle w:val="Cuerpo A"/>
         <w:rPr>
           <w:rStyle w:val="Ninguno"/>
         </w:rPr>
@@ -1300,7 +1296,7 @@
     </w:p>
     <w:p>
       <w:pPr>
-        <w:pStyle w:val="Cuerpo"/>
+        <w:pStyle w:val="Cuerpo A"/>
         <w:rPr>
           <w:rStyle w:val="Ninguno"/>
         </w:rPr>
@@ -1348,34 +1344,31 @@
     </w:p>
     <w:p>
       <w:pPr>
-        <w:pStyle w:val="Cuerpo"/>
-        <w:rPr>
-          <w:rStyle w:val="Ninguno"/>
-          <w:lang w:val="es-ES_tradnl"/>
-        </w:rPr>
-      </w:pPr>
-    </w:p>
-    <w:p>
-      <w:pPr>
-        <w:pStyle w:val="Cuerpo"/>
-        <w:rPr>
-          <w:rStyle w:val="Ninguno"/>
-          <w:lang w:val="es-ES_tradnl"/>
-        </w:rPr>
-      </w:pPr>
-    </w:p>
-    <w:p>
-      <w:pPr>
-        <w:pStyle w:val="Cuerpo"/>
-        <w:rPr>
-          <w:rStyle w:val="Ninguno"/>
-          <w:lang w:val="es-ES_tradnl"/>
-        </w:rPr>
-      </w:pPr>
-    </w:p>
-    <w:p>
-      <w:pPr>
-        <w:pStyle w:val="Cuerpo"/>
+        <w:pStyle w:val="Cuerpo A"/>
+        <w:rPr>
+          <w:rStyle w:val="Ninguno"/>
+        </w:rPr>
+      </w:pPr>
+    </w:p>
+    <w:p>
+      <w:pPr>
+        <w:pStyle w:val="Cuerpo A"/>
+        <w:rPr>
+          <w:rStyle w:val="Ninguno"/>
+        </w:rPr>
+      </w:pPr>
+    </w:p>
+    <w:p>
+      <w:pPr>
+        <w:pStyle w:val="Cuerpo A"/>
+        <w:rPr>
+          <w:rStyle w:val="Ninguno"/>
+        </w:rPr>
+      </w:pPr>
+    </w:p>
+    <w:p>
+      <w:pPr>
+        <w:pStyle w:val="Cuerpo A"/>
         <w:tabs>
           <w:tab w:val="right" w:pos="8818"/>
         </w:tabs>
@@ -1419,7 +1412,7 @@
     </w:p>
     <w:p>
       <w:pPr>
-        <w:pStyle w:val="Cuerpo"/>
+        <w:pStyle w:val="Cuerpo A"/>
         <w:tabs>
           <w:tab w:val="right" w:pos="8818"/>
         </w:tabs>
@@ -1486,7 +1479,7 @@
     </w:p>
     <w:p>
       <w:pPr>
-        <w:pStyle w:val="Cuerpo"/>
+        <w:pStyle w:val="Cuerpo A"/>
         <w:tabs>
           <w:tab w:val="right" w:pos="8818"/>
         </w:tabs>
@@ -1553,7 +1546,7 @@
     </w:p>
     <w:p>
       <w:pPr>
-        <w:pStyle w:val="Cuerpo"/>
+        <w:pStyle w:val="Cuerpo A"/>
         <w:rPr>
           <w:rStyle w:val="Ninguno"/>
           <w:b w:val="1"/>
@@ -1573,7 +1566,7 @@
     </w:p>
     <w:p>
       <w:pPr>
-        <w:pStyle w:val="Cuerpo"/>
+        <w:pStyle w:val="Cuerpo A"/>
         <w:rPr>
           <w:rStyle w:val="Ninguno"/>
         </w:rPr>
@@ -1669,7 +1662,7 @@
     </w:p>
     <w:p>
       <w:pPr>
-        <w:pStyle w:val="Cuerpo"/>
+        <w:pStyle w:val="Cuerpo A"/>
         <w:rPr>
           <w:rStyle w:val="Ninguno"/>
           <w:b w:val="1"/>
@@ -1689,7 +1682,7 @@
     </w:p>
     <w:p>
       <w:pPr>
-        <w:pStyle w:val="Cuerpo"/>
+        <w:pStyle w:val="Cuerpo A"/>
         <w:rPr>
           <w:rStyle w:val="Ninguno"/>
         </w:rPr>
@@ -1737,7 +1730,7 @@
     </w:p>
     <w:p>
       <w:pPr>
-        <w:pStyle w:val="Cuerpo"/>
+        <w:pStyle w:val="Cuerpo A"/>
         <w:rPr>
           <w:rStyle w:val="Ninguno"/>
           <w:b w:val="1"/>
@@ -1757,7 +1750,7 @@
     </w:p>
     <w:p>
       <w:pPr>
-        <w:pStyle w:val="Cuerpo"/>
+        <w:pStyle w:val="Cuerpo A"/>
         <w:rPr>
           <w:rStyle w:val="Ninguno"/>
         </w:rPr>
@@ -1821,7 +1814,7 @@
     </w:p>
     <w:p>
       <w:pPr>
-        <w:pStyle w:val="Cuerpo"/>
+        <w:pStyle w:val="Cuerpo A"/>
         <w:rPr>
           <w:rStyle w:val="Ninguno"/>
           <w:b w:val="1"/>
@@ -1861,7 +1854,7 @@
     </w:p>
     <w:p>
       <w:pPr>
-        <w:pStyle w:val="Cuerpo"/>
+        <w:pStyle w:val="Cuerpo A"/>
         <w:rPr>
           <w:rStyle w:val="Ninguno"/>
         </w:rPr>
@@ -1973,7 +1966,7 @@
     </w:p>
     <w:p>
       <w:pPr>
-        <w:pStyle w:val="Cuerpo"/>
+        <w:pStyle w:val="Cuerpo A"/>
         <w:rPr>
           <w:rStyle w:val="Ninguno"/>
         </w:rPr>
@@ -1989,7 +1982,7 @@
     </w:p>
     <w:p>
       <w:pPr>
-        <w:pStyle w:val="Cuerpo"/>
+        <w:pStyle w:val="Cuerpo A"/>
         <w:rPr>
           <w:rStyle w:val="Ninguno"/>
         </w:rPr>
@@ -2026,7 +2019,7 @@
     </w:p>
     <w:p>
       <w:pPr>
-        <w:pStyle w:val="Cuerpo"/>
+        <w:pStyle w:val="Cuerpo A"/>
         <w:rPr>
           <w:rStyle w:val="Ninguno"/>
         </w:rPr>
@@ -2138,7 +2131,7 @@
     </w:p>
     <w:p>
       <w:pPr>
-        <w:pStyle w:val="Cuerpo"/>
+        <w:pStyle w:val="Cuerpo A"/>
         <w:rPr>
           <w:rStyle w:val="Ninguno"/>
           <w:b w:val="1"/>
@@ -2158,7 +2151,7 @@
     </w:p>
     <w:p>
       <w:pPr>
-        <w:pStyle w:val="Cuerpo"/>
+        <w:pStyle w:val="Cuerpo A"/>
         <w:rPr>
           <w:rStyle w:val="Ninguno"/>
         </w:rPr>
@@ -2270,7 +2263,7 @@
     </w:p>
     <w:p>
       <w:pPr>
-        <w:pStyle w:val="Cuerpo"/>
+        <w:pStyle w:val="Cuerpo A"/>
         <w:rPr>
           <w:rStyle w:val="Ninguno"/>
           <w:b w:val="1"/>
@@ -2290,7 +2283,7 @@
     </w:p>
     <w:p>
       <w:pPr>
-        <w:pStyle w:val="Cuerpo"/>
+        <w:pStyle w:val="Cuerpo A"/>
         <w:rPr>
           <w:rStyle w:val="Ninguno"/>
           <w:b w:val="1"/>
@@ -2330,7 +2323,7 @@
     </w:p>
     <w:p>
       <w:pPr>
-        <w:pStyle w:val="Cuerpo"/>
+        <w:pStyle w:val="Cuerpo A"/>
         <w:rPr>
           <w:rStyle w:val="Ninguno"/>
         </w:rPr>
@@ -2538,7 +2531,7 @@
     </w:p>
     <w:p>
       <w:pPr>
-        <w:pStyle w:val="Cuerpo"/>
+        <w:pStyle w:val="Cuerpo A"/>
         <w:tabs>
           <w:tab w:val="left" w:pos="2190"/>
         </w:tabs>
@@ -2561,22 +2554,12 @@
     </w:p>
     <w:p>
       <w:pPr>
-        <w:pStyle w:val="Cuerpo"/>
+        <w:pStyle w:val="Cuerpo A"/>
         <w:tabs>
           <w:tab w:val="left" w:pos="2190"/>
         </w:tabs>
         <w:rPr>
-          <w:rStyle w:val="Ninguno"/>
-          <w:b w:val="1"/>
-          <w:bCs w:val="1"/>
-          <w:outline w:val="0"/>
-          <w:color w:val="0563c1"/>
-          <w:u w:val="single" w:color="0563c1"/>
-          <w14:textFill>
-            <w14:solidFill>
-              <w14:srgbClr w14:val="0563C1"/>
-            </w14:solidFill>
-          </w14:textFill>
+          <w:rStyle w:val="Hyperlink.1"/>
         </w:rPr>
       </w:pPr>
       <w:r>
@@ -2612,7 +2595,7 @@
     </w:p>
     <w:p>
       <w:pPr>
-        <w:pStyle w:val="Cuerpo"/>
+        <w:pStyle w:val="Cuerpo A"/>
         <w:tabs>
           <w:tab w:val="left" w:pos="2190"/>
         </w:tabs>
@@ -2653,7 +2636,7 @@
     </w:p>
     <w:p>
       <w:pPr>
-        <w:pStyle w:val="Cuerpo"/>
+        <w:pStyle w:val="Cuerpo A"/>
         <w:tabs>
           <w:tab w:val="left" w:pos="2190"/>
         </w:tabs>
@@ -2720,133 +2703,1816 @@
     </w:p>
     <w:p>
       <w:pPr>
-        <w:pStyle w:val="Cuerpo"/>
+        <w:pStyle w:val="Cuerpo A"/>
         <w:tabs>
           <w:tab w:val="left" w:pos="2190"/>
         </w:tabs>
         <w:rPr>
           <w:rStyle w:val="Ninguno"/>
-          <w:b w:val="1"/>
-          <w:bCs w:val="1"/>
-        </w:rPr>
-      </w:pPr>
-      <w:r>
-        <w:rPr>
-          <w:rStyle w:val="Ninguno"/>
-          <w:b w:val="1"/>
-          <w:bCs w:val="1"/>
-          <w:rtl w:val="0"/>
-          <w:lang w:val="es-ES_tradnl"/>
-        </w:rPr>
-        <w:t>Registro de una tarjeta</w:t>
-      </w:r>
-    </w:p>
-    <w:p>
-      <w:pPr>
-        <w:pStyle w:val="Cuerpo"/>
+        </w:rPr>
+      </w:pPr>
+    </w:p>
+    <w:p>
+      <w:pPr>
+        <w:pStyle w:val="Cuerpo A"/>
         <w:tabs>
           <w:tab w:val="left" w:pos="2190"/>
         </w:tabs>
         <w:rPr>
           <w:rStyle w:val="Ninguno"/>
-          <w:lang w:val="es-ES_tradnl"/>
-        </w:rPr>
-      </w:pPr>
-      <w:r>
-        <w:rPr>
-          <w:rStyle w:val="Ninguno"/>
-          <w:rtl w:val="0"/>
-          <w:lang w:val="es-ES_tradnl"/>
-        </w:rPr>
-        <w:t>Para registrar una tarjeta se procede a tokenizar y a asoci</w:t>
-      </w:r>
-      <w:r>
-        <w:rPr>
-          <w:rStyle w:val="Ninguno"/>
-          <w:rtl w:val="0"/>
-          <w:lang w:val="es-ES_tradnl"/>
-        </w:rPr>
-        <w:t>á</w:t>
-      </w:r>
-      <w:r>
-        <w:rPr>
-          <w:rStyle w:val="Ninguno"/>
-          <w:rtl w:val="0"/>
-          <w:lang w:val="es-ES_tradnl"/>
-        </w:rPr>
-        <w:t>rsele un link de pago por establecimiento.</w:t>
-      </w:r>
-    </w:p>
-    <w:p>
-      <w:pPr>
-        <w:pStyle w:val="Cuerpo"/>
+          <w:b w:val="1"/>
+          <w:bCs w:val="1"/>
+        </w:rPr>
+      </w:pPr>
+      <w:r>
+        <w:rPr>
+          <w:rStyle w:val="Ninguno"/>
+          <w:b w:val="1"/>
+          <w:bCs w:val="1"/>
+          <w:rtl w:val="0"/>
+          <w:lang w:val="es-ES_tradnl"/>
+        </w:rPr>
+        <w:t>Registro de una tarjeta</w:t>
+      </w:r>
+    </w:p>
+    <w:p>
+      <w:pPr>
+        <w:pStyle w:val="Cuerpo A"/>
         <w:tabs>
           <w:tab w:val="left" w:pos="2190"/>
         </w:tabs>
         <w:rPr>
           <w:rStyle w:val="Ninguno"/>
-          <w:b w:val="1"/>
-          <w:bCs w:val="1"/>
-        </w:rPr>
-      </w:pPr>
-      <w:r>
-        <w:rPr>
-          <w:rStyle w:val="Ninguno"/>
-          <w:b w:val="1"/>
-          <w:bCs w:val="1"/>
-          <w:rtl w:val="0"/>
-          <w:lang w:val="es-ES_tradnl"/>
-        </w:rPr>
-        <w:t>Prueba</w:t>
-      </w:r>
-      <w:r>
-        <w:rPr>
-          <w:rStyle w:val="Ninguno"/>
-          <w:b w:val="1"/>
-          <w:bCs w:val="1"/>
-          <w:rtl w:val="0"/>
-          <w:lang w:val="es-ES_tradnl"/>
-        </w:rPr>
-        <w:t xml:space="preserve"> de </w:t>
-      </w:r>
-      <w:r>
-        <w:rPr>
-          <w:rStyle w:val="Ninguno"/>
-          <w:b w:val="1"/>
-          <w:bCs w:val="1"/>
-          <w:rtl w:val="0"/>
-          <w:lang w:val="es-ES_tradnl"/>
-        </w:rPr>
-        <w:t>Santiago</w:t>
-      </w:r>
-    </w:p>
-    <w:p>
-      <w:pPr>
-        <w:pStyle w:val="Cuerpo"/>
+        </w:rPr>
+      </w:pPr>
+      <w:r>
+        <w:rPr>
+          <w:rStyle w:val="Ninguno"/>
+          <w:rtl w:val="0"/>
+          <w:lang w:val="es-ES_tradnl"/>
+        </w:rPr>
+        <w:t>Para registrar una tarjeta se procede a tokenizar y a asoci</w:t>
+      </w:r>
+      <w:r>
+        <w:rPr>
+          <w:rStyle w:val="Ninguno"/>
+          <w:rtl w:val="0"/>
+          <w:lang w:val="es-ES_tradnl"/>
+        </w:rPr>
+        <w:t>á</w:t>
+      </w:r>
+      <w:r>
+        <w:rPr>
+          <w:rStyle w:val="Ninguno"/>
+          <w:rtl w:val="0"/>
+          <w:lang w:val="es-ES_tradnl"/>
+        </w:rPr>
+        <w:t>rsele un link de pago por establecimiento.</w:t>
+      </w:r>
+    </w:p>
+    <w:p>
+      <w:pPr>
+        <w:pStyle w:val="Cuerpo A"/>
         <w:tabs>
           <w:tab w:val="left" w:pos="2190"/>
         </w:tabs>
-      </w:pPr>
-      <w:r>
-        <w:rPr>
-          <w:rStyle w:val="Ninguno"/>
-          <w:rtl w:val="0"/>
-          <w:lang w:val="es-ES_tradnl"/>
-        </w:rPr>
-        <w:t xml:space="preserve">Para </w:t>
-      </w:r>
-      <w:r>
-        <w:rPr>
-          <w:rStyle w:val="Ninguno"/>
-          <w:rtl w:val="0"/>
-          <w:lang w:val="es-ES_tradnl"/>
-        </w:rPr>
-        <w:t>ver si funciona.</w:t>
+        <w:rPr>
+          <w:rStyle w:val="Ninguno"/>
+        </w:rPr>
+      </w:pPr>
+    </w:p>
+    <w:p>
+      <w:pPr>
+        <w:pStyle w:val="Cuerpo A"/>
+        <w:tabs>
+          <w:tab w:val="left" w:pos="2190"/>
+        </w:tabs>
+        <w:rPr>
+          <w:rStyle w:val="Ninguno"/>
+          <w:b w:val="1"/>
+          <w:bCs w:val="1"/>
+        </w:rPr>
+      </w:pPr>
+      <w:r>
+        <w:rPr>
+          <w:rStyle w:val="Ninguno"/>
+          <w:b w:val="1"/>
+          <w:bCs w:val="1"/>
+          <w:rtl w:val="0"/>
+          <w:lang w:val="es-ES_tradnl"/>
+        </w:rPr>
+        <w:t>Responsive Portal Web</w:t>
+      </w:r>
+    </w:p>
+    <w:p>
+      <w:pPr>
+        <w:pStyle w:val="Cuerpo A"/>
+        <w:tabs>
+          <w:tab w:val="left" w:pos="2190"/>
+        </w:tabs>
+        <w:rPr>
+          <w:rStyle w:val="Ninguno"/>
+        </w:rPr>
+      </w:pPr>
+      <w:r>
+        <w:rPr>
+          <w:rStyle w:val="Ninguno"/>
+          <w:rtl w:val="0"/>
+          <w:lang w:val="es-ES_tradnl"/>
+        </w:rPr>
+        <w:t xml:space="preserve">El portal web se encuentra con responsive design </w:t>
+      </w:r>
+      <w:r>
+        <w:rPr>
+          <w:rStyle w:val="Ninguno"/>
+          <w:rtl w:val="0"/>
+          <w:lang w:val="es-ES_tradnl"/>
+        </w:rPr>
+        <w:t>ú</w:t>
+      </w:r>
+      <w:r>
+        <w:rPr>
+          <w:rStyle w:val="Ninguno"/>
+          <w:rtl w:val="0"/>
+          <w:lang w:val="es-ES_tradnl"/>
+        </w:rPr>
+        <w:t>nicamente para dispositivos m</w:t>
+      </w:r>
+      <w:r>
+        <w:rPr>
+          <w:rStyle w:val="Ninguno"/>
+          <w:rtl w:val="0"/>
+          <w:lang w:val="es-ES_tradnl"/>
+        </w:rPr>
+        <w:t>ó</w:t>
+      </w:r>
+      <w:r>
+        <w:rPr>
+          <w:rStyle w:val="Ninguno"/>
+          <w:rtl w:val="0"/>
+          <w:lang w:val="es-ES_tradnl"/>
+        </w:rPr>
+        <w:t>viles, se llevo a cabo haciendo uso de una funci</w:t>
+      </w:r>
+      <w:r>
+        <w:rPr>
+          <w:rStyle w:val="Ninguno"/>
+          <w:rtl w:val="0"/>
+          <w:lang w:val="es-ES_tradnl"/>
+        </w:rPr>
+        <w:t>ó</w:t>
+      </w:r>
+      <w:r>
+        <w:rPr>
+          <w:rStyle w:val="Ninguno"/>
+          <w:rtl w:val="0"/>
+          <w:lang w:val="es-ES_tradnl"/>
+        </w:rPr>
+        <w:t>n que ayuda a condicionar la forma en que se muestran los componentes dependiendo del tama</w:t>
+      </w:r>
+      <w:r>
+        <w:rPr>
+          <w:rStyle w:val="Ninguno"/>
+          <w:rtl w:val="0"/>
+          <w:lang w:val="es-ES_tradnl"/>
+        </w:rPr>
+        <w:t>ñ</w:t>
+      </w:r>
+      <w:r>
+        <w:rPr>
+          <w:rStyle w:val="Ninguno"/>
+          <w:rtl w:val="0"/>
+          <w:lang w:val="es-ES_tradnl"/>
+        </w:rPr>
+        <w:t>o de la ventana.</w:t>
+      </w:r>
+    </w:p>
+    <w:p>
+      <w:pPr>
+        <w:pStyle w:val="Cuerpo A"/>
+        <w:tabs>
+          <w:tab w:val="left" w:pos="2190"/>
+        </w:tabs>
+        <w:rPr>
+          <w:rStyle w:val="Ninguno"/>
+        </w:rPr>
+      </w:pPr>
+    </w:p>
+    <w:p>
+      <w:pPr>
+        <w:pStyle w:val="Cuerpo A"/>
+        <w:tabs>
+          <w:tab w:val="left" w:pos="2190"/>
+        </w:tabs>
+        <w:rPr>
+          <w:rStyle w:val="Ninguno"/>
+          <w:b w:val="1"/>
+          <w:bCs w:val="1"/>
+        </w:rPr>
+      </w:pPr>
+      <w:r>
+        <w:rPr>
+          <w:rStyle w:val="Ninguno"/>
+          <w:b w:val="1"/>
+          <w:bCs w:val="1"/>
+          <w:rtl w:val="0"/>
+          <w:lang w:val="es-ES_tradnl"/>
+        </w:rPr>
+        <w:t>Notificaciones Push</w:t>
+      </w:r>
+    </w:p>
+    <w:p>
+      <w:pPr>
+        <w:pStyle w:val="Cuerpo A"/>
+        <w:tabs>
+          <w:tab w:val="left" w:pos="2190"/>
+        </w:tabs>
+        <w:rPr>
+          <w:rStyle w:val="Ninguno"/>
+        </w:rPr>
+      </w:pPr>
+      <w:r>
+        <w:rPr>
+          <w:rStyle w:val="Ninguno"/>
+          <w:rtl w:val="0"/>
+          <w:lang w:val="es-ES_tradnl"/>
+        </w:rPr>
+        <w:t>Las notificaciones push se est</w:t>
+      </w:r>
+      <w:r>
+        <w:rPr>
+          <w:rStyle w:val="Ninguno"/>
+          <w:rtl w:val="0"/>
+          <w:lang w:val="es-ES_tradnl"/>
+        </w:rPr>
+        <w:t>á</w:t>
+      </w:r>
+      <w:r>
+        <w:rPr>
+          <w:rStyle w:val="Ninguno"/>
+          <w:rtl w:val="0"/>
+          <w:lang w:val="es-ES_tradnl"/>
+        </w:rPr>
+        <w:t>n trabajando con Firebase, por lo tanto, las notificaciones push deber</w:t>
+      </w:r>
+      <w:r>
+        <w:rPr>
+          <w:rStyle w:val="Ninguno"/>
+          <w:rtl w:val="0"/>
+          <w:lang w:val="es-ES_tradnl"/>
+        </w:rPr>
+        <w:t>á</w:t>
+      </w:r>
+      <w:r>
+        <w:rPr>
+          <w:rStyle w:val="Ninguno"/>
+          <w:rtl w:val="0"/>
+          <w:lang w:val="es-ES_tradnl"/>
+        </w:rPr>
+        <w:t xml:space="preserve">n ser enviadas al token FCM </w:t>
+      </w:r>
+      <w:r>
+        <w:rPr>
+          <w:rStyle w:val="Ninguno"/>
+          <w:rtl w:val="0"/>
+          <w:lang w:val="es-ES_tradnl"/>
+        </w:rPr>
+        <w:t>ú</w:t>
+      </w:r>
+      <w:r>
+        <w:rPr>
+          <w:rStyle w:val="Ninguno"/>
+          <w:rtl w:val="0"/>
+          <w:lang w:val="es-ES_tradnl"/>
+        </w:rPr>
+        <w:t>nico que se genera cuando un usuario nuevo se registra. El FCM token es almacenado en base de datos. Para enviar notificaciones se debe usar el siguiente formato:</w:t>
+      </w:r>
+    </w:p>
+    <w:p>
+      <w:pPr>
+        <w:pStyle w:val="Cuerpo A"/>
+        <w:tabs>
+          <w:tab w:val="left" w:pos="2190"/>
+        </w:tabs>
+        <w:rPr>
+          <w:rStyle w:val="Ninguno"/>
+        </w:rPr>
+      </w:pPr>
+      <w:r>
+        <w:rPr>
+          <w:rStyle w:val="Ninguno"/>
+        </w:rPr>
+        <w:br w:type="textWrapping"/>
+      </w:r>
+      <w:r>
+        <w:rPr>
+          <w:rStyle w:val="Ninguno"/>
+          <w:rtl w:val="0"/>
+          <w:lang w:val="es-ES_tradnl"/>
+        </w:rPr>
+        <w:t xml:space="preserve">POST - </w:t>
+      </w:r>
+      <w:r>
+        <w:rPr>
+          <w:rStyle w:val="Hyperlink.2"/>
+        </w:rPr>
+        <w:fldChar w:fldCharType="begin" w:fldLock="0"/>
+      </w:r>
+      <w:r>
+        <w:rPr>
+          <w:rStyle w:val="Hyperlink.2"/>
+        </w:rPr>
+        <w:instrText xml:space="preserve"> HYPERLINK "https://fcm.googleapis.com/fcm/send"</w:instrText>
+      </w:r>
+      <w:r>
+        <w:rPr>
+          <w:rStyle w:val="Hyperlink.2"/>
+        </w:rPr>
+        <w:fldChar w:fldCharType="separate" w:fldLock="0"/>
+      </w:r>
+      <w:r>
+        <w:rPr>
+          <w:rStyle w:val="Hyperlink.2"/>
+          <w:rtl w:val="0"/>
+          <w:lang w:val="es-ES_tradnl"/>
+        </w:rPr>
+        <w:t>https://fcm.googleapis.com/fcm/send</w:t>
+      </w:r>
+      <w:r>
+        <w:rPr/>
+        <w:fldChar w:fldCharType="end" w:fldLock="0"/>
+      </w:r>
+    </w:p>
+    <w:p>
+      <w:pPr>
+        <w:pStyle w:val="Cuerpo A"/>
+        <w:tabs>
+          <w:tab w:val="left" w:pos="2190"/>
+        </w:tabs>
+        <w:rPr>
+          <w:rStyle w:val="Ninguno"/>
+        </w:rPr>
+      </w:pPr>
+      <w:r>
+        <w:rPr>
+          <w:rStyle w:val="Ninguno"/>
+        </w:rPr>
+        <w:br w:type="textWrapping"/>
+      </w:r>
+      <w:r>
+        <w:rPr>
+          <w:rStyle w:val="Ninguno"/>
+          <w:rtl w:val="0"/>
+          <w:lang w:val="es-ES_tradnl"/>
+        </w:rPr>
+        <w:t>Body(formato b</w:t>
+      </w:r>
+      <w:r>
+        <w:rPr>
+          <w:rStyle w:val="Ninguno"/>
+          <w:rtl w:val="0"/>
+          <w:lang w:val="es-ES_tradnl"/>
+        </w:rPr>
+        <w:t>á</w:t>
+      </w:r>
+      <w:r>
+        <w:rPr>
+          <w:rStyle w:val="Ninguno"/>
+          <w:rtl w:val="0"/>
+          <w:lang w:val="es-ES_tradnl"/>
+        </w:rPr>
+        <w:t xml:space="preserve">sico): </w:t>
+      </w:r>
+    </w:p>
+    <w:p>
+      <w:pPr>
+        <w:pStyle w:val="Predeterminado"/>
+        <w:rPr>
+          <w:rStyle w:val="Ninguno"/>
+          <w:outline w:val="0"/>
+          <w:color w:val="d4d4d4"/>
+          <w:shd w:val="clear" w:color="auto" w:fill="ffffff"/>
+          <w14:textFill>
+            <w14:solidFill>
+              <w14:srgbClr w14:val="D4D4D4"/>
+            </w14:solidFill>
+          </w14:textFill>
+        </w:rPr>
+      </w:pPr>
+      <w:r>
+        <w:rPr>
+          <w:rtl w:val="0"/>
+        </w:rPr>
+        <w:t>{</w:t>
+      </w:r>
+    </w:p>
+    <w:p>
+      <w:pPr>
+        <w:pStyle w:val="Predeterminado"/>
+        <w:tabs>
+          <w:tab w:val="left" w:pos="720"/>
+          <w:tab w:val="left" w:pos="1440"/>
+          <w:tab w:val="left" w:pos="2160"/>
+          <w:tab w:val="left" w:pos="2880"/>
+          <w:tab w:val="left" w:pos="3600"/>
+          <w:tab w:val="left" w:pos="4320"/>
+          <w:tab w:val="left" w:pos="5040"/>
+          <w:tab w:val="left" w:pos="5760"/>
+          <w:tab w:val="left" w:pos="6480"/>
+          <w:tab w:val="left" w:pos="7200"/>
+          <w:tab w:val="left" w:pos="7920"/>
+          <w:tab w:val="left" w:pos="8640"/>
+        </w:tabs>
+        <w:rPr>
+          <w:rStyle w:val="Ninguno"/>
+          <w:outline w:val="0"/>
+          <w:color w:val="d4d4d4"/>
+          <w:shd w:val="clear" w:color="auto" w:fill="ffffff"/>
+          <w14:textFill>
+            <w14:solidFill>
+              <w14:srgbClr w14:val="D4D4D4"/>
+            </w14:solidFill>
+          </w14:textFill>
+        </w:rPr>
+      </w:pPr>
+      <w:r>
+        <w:rPr>
+          <w:rStyle w:val="Ninguno"/>
+          <w:outline w:val="0"/>
+          <w:color w:val="d4d4d4"/>
+          <w:rtl w:val="0"/>
+          <w14:textFill>
+            <w14:solidFill>
+              <w14:srgbClr w14:val="D4D4D4"/>
+            </w14:solidFill>
+          </w14:textFill>
+        </w:rPr>
+        <w:t xml:space="preserve"> </w:t>
+      </w:r>
+      <w:r>
+        <w:rPr>
+          <w:rStyle w:val="Ninguno"/>
+          <w:outline w:val="0"/>
+          <w:color w:val="9cdcfe"/>
+          <w:rtl w:val="0"/>
+          <w:lang w:val="es-ES_tradnl"/>
+          <w14:textFill>
+            <w14:solidFill>
+              <w14:srgbClr w14:val="9CDCFE"/>
+            </w14:solidFill>
+          </w14:textFill>
+        </w:rPr>
+        <w:t>"to"</w:t>
+      </w:r>
+      <w:r>
+        <w:rPr>
+          <w:rStyle w:val="Ninguno"/>
+          <w:outline w:val="0"/>
+          <w:color w:val="d4d4d4"/>
+          <w:rtl w:val="0"/>
+          <w14:textFill>
+            <w14:solidFill>
+              <w14:srgbClr w14:val="D4D4D4"/>
+            </w14:solidFill>
+          </w14:textFill>
+        </w:rPr>
+        <w:t xml:space="preserve"> </w:t>
+      </w:r>
+      <w:r>
+        <w:rPr>
+          <w:rStyle w:val="Ninguno"/>
+          <w:outline w:val="0"/>
+          <w:color w:val="dcdcdc"/>
+          <w:rtl w:val="0"/>
+          <w14:textFill>
+            <w14:solidFill>
+              <w14:srgbClr w14:val="DCDCDC"/>
+            </w14:solidFill>
+          </w14:textFill>
+        </w:rPr>
+        <w:t>:</w:t>
+      </w:r>
+      <w:r>
+        <w:rPr>
+          <w:rStyle w:val="Ninguno"/>
+          <w:outline w:val="0"/>
+          <w:color w:val="d4d4d4"/>
+          <w:rtl w:val="0"/>
+          <w14:textFill>
+            <w14:solidFill>
+              <w14:srgbClr w14:val="D4D4D4"/>
+            </w14:solidFill>
+          </w14:textFill>
+        </w:rPr>
+        <w:t xml:space="preserve"> </w:t>
+      </w:r>
+      <w:r>
+        <w:rPr>
+          <w:outline w:val="0"/>
+          <w:color w:val="ce9178"/>
+          <w:rtl w:val="0"/>
+          <w:lang w:val="es-ES_tradnl"/>
+          <w14:textFill>
+            <w14:solidFill>
+              <w14:srgbClr w14:val="CE9178"/>
+            </w14:solidFill>
+          </w14:textFill>
+        </w:rPr>
+        <w:t>“</w:t>
+      </w:r>
+      <w:r>
+        <w:rPr>
+          <w:outline w:val="0"/>
+          <w:color w:val="ce9178"/>
+          <w:rtl w:val="0"/>
+          <w:lang w:val="es-ES_tradnl"/>
+          <w14:textFill>
+            <w14:solidFill>
+              <w14:srgbClr w14:val="CE9178"/>
+            </w14:solidFill>
+          </w14:textFill>
+        </w:rPr>
+        <w:t>FCM TOKEN</w:t>
+      </w:r>
+      <w:r>
+        <w:rPr>
+          <w:outline w:val="0"/>
+          <w:color w:val="ce9178"/>
+          <w:rtl w:val="0"/>
+          <w:lang w:val="ru-RU"/>
+          <w14:textFill>
+            <w14:solidFill>
+              <w14:srgbClr w14:val="CE9178"/>
+            </w14:solidFill>
+          </w14:textFill>
+        </w:rPr>
+        <w:t>"</w:t>
+      </w:r>
+      <w:r>
+        <w:rPr>
+          <w:rStyle w:val="Ninguno"/>
+          <w:outline w:val="0"/>
+          <w:color w:val="dcdcdc"/>
+          <w:rtl w:val="0"/>
+          <w14:textFill>
+            <w14:solidFill>
+              <w14:srgbClr w14:val="DCDCDC"/>
+            </w14:solidFill>
+          </w14:textFill>
+        </w:rPr>
+        <w:t>,</w:t>
+      </w:r>
+    </w:p>
+    <w:p>
+      <w:pPr>
+        <w:pStyle w:val="Predeterminado"/>
+        <w:tabs>
+          <w:tab w:val="left" w:pos="720"/>
+          <w:tab w:val="left" w:pos="1440"/>
+          <w:tab w:val="left" w:pos="2160"/>
+          <w:tab w:val="left" w:pos="2880"/>
+          <w:tab w:val="left" w:pos="3600"/>
+          <w:tab w:val="left" w:pos="4320"/>
+          <w:tab w:val="left" w:pos="5040"/>
+          <w:tab w:val="left" w:pos="5760"/>
+          <w:tab w:val="left" w:pos="6480"/>
+          <w:tab w:val="left" w:pos="7200"/>
+          <w:tab w:val="left" w:pos="7920"/>
+          <w:tab w:val="left" w:pos="8640"/>
+        </w:tabs>
+        <w:rPr>
+          <w:rStyle w:val="Ninguno"/>
+          <w:outline w:val="0"/>
+          <w:color w:val="d4d4d4"/>
+          <w:shd w:val="clear" w:color="auto" w:fill="ffffff"/>
+          <w14:textFill>
+            <w14:solidFill>
+              <w14:srgbClr w14:val="D4D4D4"/>
+            </w14:solidFill>
+          </w14:textFill>
+        </w:rPr>
+      </w:pPr>
+      <w:r>
+        <w:rPr>
+          <w:rStyle w:val="Ninguno"/>
+          <w:outline w:val="0"/>
+          <w:color w:val="d4d4d4"/>
+          <w:rtl w:val="0"/>
+          <w14:textFill>
+            <w14:solidFill>
+              <w14:srgbClr w14:val="D4D4D4"/>
+            </w14:solidFill>
+          </w14:textFill>
+        </w:rPr>
+        <w:t xml:space="preserve">    </w:t>
+      </w:r>
+      <w:r>
+        <w:rPr>
+          <w:outline w:val="0"/>
+          <w:color w:val="9cdcfe"/>
+          <w:rtl w:val="0"/>
+          <w:lang w:val="it-IT"/>
+          <w14:textFill>
+            <w14:solidFill>
+              <w14:srgbClr w14:val="9CDCFE"/>
+            </w14:solidFill>
+          </w14:textFill>
+        </w:rPr>
+        <w:t>"data"</w:t>
+      </w:r>
+      <w:r>
+        <w:rPr>
+          <w:rStyle w:val="Ninguno"/>
+          <w:outline w:val="0"/>
+          <w:color w:val="dcdcdc"/>
+          <w:rtl w:val="0"/>
+          <w14:textFill>
+            <w14:solidFill>
+              <w14:srgbClr w14:val="DCDCDC"/>
+            </w14:solidFill>
+          </w14:textFill>
+        </w:rPr>
+        <w:t>:</w:t>
+      </w:r>
+      <w:r>
+        <w:rPr>
+          <w:rStyle w:val="Ninguno"/>
+          <w:outline w:val="0"/>
+          <w:color w:val="d4d4d4"/>
+          <w:rtl w:val="0"/>
+          <w14:textFill>
+            <w14:solidFill>
+              <w14:srgbClr w14:val="D4D4D4"/>
+            </w14:solidFill>
+          </w14:textFill>
+        </w:rPr>
+        <w:t xml:space="preserve"> </w:t>
+      </w:r>
+      <w:r>
+        <w:rPr>
+          <w:rStyle w:val="Ninguno"/>
+          <w:outline w:val="0"/>
+          <w:color w:val="dcdcdc"/>
+          <w:rtl w:val="0"/>
+          <w14:textFill>
+            <w14:solidFill>
+              <w14:srgbClr w14:val="DCDCDC"/>
+            </w14:solidFill>
+          </w14:textFill>
+        </w:rPr>
+        <w:t>{</w:t>
+      </w:r>
+    </w:p>
+    <w:p>
+      <w:pPr>
+        <w:pStyle w:val="Predeterminado"/>
+        <w:tabs>
+          <w:tab w:val="left" w:pos="720"/>
+          <w:tab w:val="left" w:pos="1440"/>
+          <w:tab w:val="left" w:pos="2160"/>
+          <w:tab w:val="left" w:pos="2880"/>
+          <w:tab w:val="left" w:pos="3600"/>
+          <w:tab w:val="left" w:pos="4320"/>
+          <w:tab w:val="left" w:pos="5040"/>
+          <w:tab w:val="left" w:pos="5760"/>
+          <w:tab w:val="left" w:pos="6480"/>
+          <w:tab w:val="left" w:pos="7200"/>
+          <w:tab w:val="left" w:pos="7920"/>
+          <w:tab w:val="left" w:pos="8640"/>
+        </w:tabs>
+        <w:rPr>
+          <w:rStyle w:val="Ninguno"/>
+          <w:outline w:val="0"/>
+          <w:color w:val="d4d4d4"/>
+          <w:shd w:val="clear" w:color="auto" w:fill="ffffff"/>
+          <w14:textFill>
+            <w14:solidFill>
+              <w14:srgbClr w14:val="D4D4D4"/>
+            </w14:solidFill>
+          </w14:textFill>
+        </w:rPr>
+      </w:pPr>
+      <w:r>
+        <w:rPr>
+          <w:rStyle w:val="Ninguno"/>
+          <w:outline w:val="0"/>
+          <w:color w:val="d4d4d4"/>
+          <w:rtl w:val="0"/>
+          <w14:textFill>
+            <w14:solidFill>
+              <w14:srgbClr w14:val="D4D4D4"/>
+            </w14:solidFill>
+          </w14:textFill>
+        </w:rPr>
+        <w:t xml:space="preserve">      </w:t>
+      </w:r>
+      <w:r>
+        <w:rPr>
+          <w:rStyle w:val="Ninguno"/>
+          <w:outline w:val="0"/>
+          <w:color w:val="9cdcfe"/>
+          <w:rtl w:val="0"/>
+          <w:lang w:val="en-US"/>
+          <w14:textFill>
+            <w14:solidFill>
+              <w14:srgbClr w14:val="9CDCFE"/>
+            </w14:solidFill>
+          </w14:textFill>
+        </w:rPr>
+        <w:t>"experienceId"</w:t>
+      </w:r>
+      <w:r>
+        <w:rPr>
+          <w:rStyle w:val="Ninguno"/>
+          <w:outline w:val="0"/>
+          <w:color w:val="dcdcdc"/>
+          <w:rtl w:val="0"/>
+          <w14:textFill>
+            <w14:solidFill>
+              <w14:srgbClr w14:val="DCDCDC"/>
+            </w14:solidFill>
+          </w14:textFill>
+        </w:rPr>
+        <w:t>:</w:t>
+      </w:r>
+      <w:r>
+        <w:rPr>
+          <w:rStyle w:val="Ninguno"/>
+          <w:outline w:val="0"/>
+          <w:color w:val="d4d4d4"/>
+          <w:rtl w:val="0"/>
+          <w14:textFill>
+            <w14:solidFill>
+              <w14:srgbClr w14:val="D4D4D4"/>
+            </w14:solidFill>
+          </w14:textFill>
+        </w:rPr>
+        <w:t xml:space="preserve"> </w:t>
+      </w:r>
+      <w:r>
+        <w:rPr>
+          <w:outline w:val="0"/>
+          <w:color w:val="ce9178"/>
+          <w:rtl w:val="0"/>
+          <w14:textFill>
+            <w14:solidFill>
+              <w14:srgbClr w14:val="CE9178"/>
+            </w14:solidFill>
+          </w14:textFill>
+        </w:rPr>
+        <w:t>"sportta_prod/com.sportta.com"</w:t>
+      </w:r>
+      <w:r>
+        <w:rPr>
+          <w:rStyle w:val="Ninguno"/>
+          <w:outline w:val="0"/>
+          <w:color w:val="dcdcdc"/>
+          <w:rtl w:val="0"/>
+          <w14:textFill>
+            <w14:solidFill>
+              <w14:srgbClr w14:val="DCDCDC"/>
+            </w14:solidFill>
+          </w14:textFill>
+        </w:rPr>
+        <w:t>,</w:t>
+      </w:r>
+    </w:p>
+    <w:p>
+      <w:pPr>
+        <w:pStyle w:val="Predeterminado"/>
+        <w:tabs>
+          <w:tab w:val="left" w:pos="720"/>
+          <w:tab w:val="left" w:pos="1440"/>
+          <w:tab w:val="left" w:pos="2160"/>
+          <w:tab w:val="left" w:pos="2880"/>
+          <w:tab w:val="left" w:pos="3600"/>
+          <w:tab w:val="left" w:pos="4320"/>
+          <w:tab w:val="left" w:pos="5040"/>
+          <w:tab w:val="left" w:pos="5760"/>
+          <w:tab w:val="left" w:pos="6480"/>
+          <w:tab w:val="left" w:pos="7200"/>
+          <w:tab w:val="left" w:pos="7920"/>
+          <w:tab w:val="left" w:pos="8640"/>
+        </w:tabs>
+        <w:rPr>
+          <w:rStyle w:val="Ninguno"/>
+          <w:outline w:val="0"/>
+          <w:color w:val="d4d4d4"/>
+          <w:shd w:val="clear" w:color="auto" w:fill="ffffff"/>
+          <w14:textFill>
+            <w14:solidFill>
+              <w14:srgbClr w14:val="D4D4D4"/>
+            </w14:solidFill>
+          </w14:textFill>
+        </w:rPr>
+      </w:pPr>
+      <w:r>
+        <w:rPr>
+          <w:rStyle w:val="Ninguno"/>
+          <w:outline w:val="0"/>
+          <w:color w:val="d4d4d4"/>
+          <w:rtl w:val="0"/>
+          <w14:textFill>
+            <w14:solidFill>
+              <w14:srgbClr w14:val="D4D4D4"/>
+            </w14:solidFill>
+          </w14:textFill>
+        </w:rPr>
+        <w:t xml:space="preserve">      </w:t>
+      </w:r>
+      <w:r>
+        <w:rPr>
+          <w:rStyle w:val="Ninguno"/>
+          <w:outline w:val="0"/>
+          <w:color w:val="9cdcfe"/>
+          <w:rtl w:val="0"/>
+          <w:lang w:val="it-IT"/>
+          <w14:textFill>
+            <w14:solidFill>
+              <w14:srgbClr w14:val="9CDCFE"/>
+            </w14:solidFill>
+          </w14:textFill>
+        </w:rPr>
+        <w:t>"scopeKey"</w:t>
+      </w:r>
+      <w:r>
+        <w:rPr>
+          <w:rStyle w:val="Ninguno"/>
+          <w:outline w:val="0"/>
+          <w:color w:val="dcdcdc"/>
+          <w:rtl w:val="0"/>
+          <w14:textFill>
+            <w14:solidFill>
+              <w14:srgbClr w14:val="DCDCDC"/>
+            </w14:solidFill>
+          </w14:textFill>
+        </w:rPr>
+        <w:t>:</w:t>
+      </w:r>
+      <w:r>
+        <w:rPr>
+          <w:rStyle w:val="Ninguno"/>
+          <w:outline w:val="0"/>
+          <w:color w:val="d4d4d4"/>
+          <w:rtl w:val="0"/>
+          <w14:textFill>
+            <w14:solidFill>
+              <w14:srgbClr w14:val="D4D4D4"/>
+            </w14:solidFill>
+          </w14:textFill>
+        </w:rPr>
+        <w:t xml:space="preserve"> </w:t>
+      </w:r>
+      <w:r>
+        <w:rPr>
+          <w:outline w:val="0"/>
+          <w:color w:val="ce9178"/>
+          <w:rtl w:val="0"/>
+          <w14:textFill>
+            <w14:solidFill>
+              <w14:srgbClr w14:val="CE9178"/>
+            </w14:solidFill>
+          </w14:textFill>
+        </w:rPr>
+        <w:t>"sportta_prod/com.sportta.com"</w:t>
+      </w:r>
+      <w:r>
+        <w:rPr>
+          <w:rStyle w:val="Ninguno"/>
+          <w:outline w:val="0"/>
+          <w:color w:val="dcdcdc"/>
+          <w:rtl w:val="0"/>
+          <w14:textFill>
+            <w14:solidFill>
+              <w14:srgbClr w14:val="DCDCDC"/>
+            </w14:solidFill>
+          </w14:textFill>
+        </w:rPr>
+        <w:t>,</w:t>
+      </w:r>
+    </w:p>
+    <w:p>
+      <w:pPr>
+        <w:pStyle w:val="Predeterminado"/>
+        <w:tabs>
+          <w:tab w:val="left" w:pos="720"/>
+          <w:tab w:val="left" w:pos="1440"/>
+          <w:tab w:val="left" w:pos="2160"/>
+          <w:tab w:val="left" w:pos="2880"/>
+          <w:tab w:val="left" w:pos="3600"/>
+          <w:tab w:val="left" w:pos="4320"/>
+          <w:tab w:val="left" w:pos="5040"/>
+          <w:tab w:val="left" w:pos="5760"/>
+          <w:tab w:val="left" w:pos="6480"/>
+          <w:tab w:val="left" w:pos="7200"/>
+          <w:tab w:val="left" w:pos="7920"/>
+          <w:tab w:val="left" w:pos="8640"/>
+        </w:tabs>
+        <w:rPr>
+          <w:rStyle w:val="Ninguno"/>
+          <w:outline w:val="0"/>
+          <w:color w:val="d4d4d4"/>
+          <w:shd w:val="clear" w:color="auto" w:fill="ffffff"/>
+          <w14:textFill>
+            <w14:solidFill>
+              <w14:srgbClr w14:val="D4D4D4"/>
+            </w14:solidFill>
+          </w14:textFill>
+        </w:rPr>
+      </w:pPr>
+      <w:r>
+        <w:rPr>
+          <w:rStyle w:val="Ninguno"/>
+          <w:outline w:val="0"/>
+          <w:color w:val="d4d4d4"/>
+          <w:rtl w:val="0"/>
+          <w14:textFill>
+            <w14:solidFill>
+              <w14:srgbClr w14:val="D4D4D4"/>
+            </w14:solidFill>
+          </w14:textFill>
+        </w:rPr>
+        <w:t xml:space="preserve">      </w:t>
+      </w:r>
+      <w:r>
+        <w:rPr>
+          <w:rStyle w:val="Ninguno"/>
+          <w:outline w:val="0"/>
+          <w:color w:val="9cdcfe"/>
+          <w:rtl w:val="0"/>
+          <w:lang w:val="en-US"/>
+          <w14:textFill>
+            <w14:solidFill>
+              <w14:srgbClr w14:val="9CDCFE"/>
+            </w14:solidFill>
+          </w14:textFill>
+        </w:rPr>
+        <w:t>"title"</w:t>
+      </w:r>
+      <w:r>
+        <w:rPr>
+          <w:rStyle w:val="Ninguno"/>
+          <w:outline w:val="0"/>
+          <w:color w:val="dcdcdc"/>
+          <w:rtl w:val="0"/>
+          <w14:textFill>
+            <w14:solidFill>
+              <w14:srgbClr w14:val="DCDCDC"/>
+            </w14:solidFill>
+          </w14:textFill>
+        </w:rPr>
+        <w:t>:</w:t>
+      </w:r>
+      <w:r>
+        <w:rPr>
+          <w:rStyle w:val="Ninguno"/>
+          <w:outline w:val="0"/>
+          <w:color w:val="d4d4d4"/>
+          <w:rtl w:val="0"/>
+          <w14:textFill>
+            <w14:solidFill>
+              <w14:srgbClr w14:val="D4D4D4"/>
+            </w14:solidFill>
+          </w14:textFill>
+        </w:rPr>
+        <w:t xml:space="preserve"> </w:t>
+      </w:r>
+      <w:r>
+        <w:rPr>
+          <w:outline w:val="0"/>
+          <w:color w:val="ce9178"/>
+          <w:rtl w:val="0"/>
+          <w:lang w:val="es-ES_tradnl"/>
+          <w14:textFill>
+            <w14:solidFill>
+              <w14:srgbClr w14:val="CE9178"/>
+            </w14:solidFill>
+          </w14:textFill>
+        </w:rPr>
+        <w:t>“</w:t>
+      </w:r>
+      <w:r>
+        <w:rPr>
+          <w:outline w:val="0"/>
+          <w:color w:val="ce9178"/>
+          <w:rtl w:val="0"/>
+          <w:lang w:val="es-ES_tradnl"/>
+          <w14:textFill>
+            <w14:solidFill>
+              <w14:srgbClr w14:val="CE9178"/>
+            </w14:solidFill>
+          </w14:textFill>
+        </w:rPr>
+        <w:t>Titulo de la notificaci</w:t>
+      </w:r>
+      <w:r>
+        <w:rPr>
+          <w:outline w:val="0"/>
+          <w:color w:val="ce9178"/>
+          <w:rtl w:val="0"/>
+          <w:lang w:val="es-ES_tradnl"/>
+          <w14:textFill>
+            <w14:solidFill>
+              <w14:srgbClr w14:val="CE9178"/>
+            </w14:solidFill>
+          </w14:textFill>
+        </w:rPr>
+        <w:t>ó</w:t>
+      </w:r>
+      <w:r>
+        <w:rPr>
+          <w:outline w:val="0"/>
+          <w:color w:val="ce9178"/>
+          <w:rtl w:val="0"/>
+          <w:lang w:val="es-ES_tradnl"/>
+          <w14:textFill>
+            <w14:solidFill>
+              <w14:srgbClr w14:val="CE9178"/>
+            </w14:solidFill>
+          </w14:textFill>
+        </w:rPr>
+        <w:t>n</w:t>
+      </w:r>
+      <w:r>
+        <w:rPr>
+          <w:outline w:val="0"/>
+          <w:color w:val="ce9178"/>
+          <w:rtl w:val="0"/>
+          <w:lang w:val="ru-RU"/>
+          <w14:textFill>
+            <w14:solidFill>
+              <w14:srgbClr w14:val="CE9178"/>
+            </w14:solidFill>
+          </w14:textFill>
+        </w:rPr>
+        <w:t>"</w:t>
+      </w:r>
+      <w:r>
+        <w:rPr>
+          <w:rStyle w:val="Ninguno"/>
+          <w:outline w:val="0"/>
+          <w:color w:val="dcdcdc"/>
+          <w:rtl w:val="0"/>
+          <w14:textFill>
+            <w14:solidFill>
+              <w14:srgbClr w14:val="DCDCDC"/>
+            </w14:solidFill>
+          </w14:textFill>
+        </w:rPr>
+        <w:t>,</w:t>
+      </w:r>
+    </w:p>
+    <w:p>
+      <w:pPr>
+        <w:pStyle w:val="Predeterminado"/>
+        <w:tabs>
+          <w:tab w:val="left" w:pos="720"/>
+          <w:tab w:val="left" w:pos="1440"/>
+          <w:tab w:val="left" w:pos="2160"/>
+          <w:tab w:val="left" w:pos="2880"/>
+          <w:tab w:val="left" w:pos="3600"/>
+          <w:tab w:val="left" w:pos="4320"/>
+          <w:tab w:val="left" w:pos="5040"/>
+          <w:tab w:val="left" w:pos="5760"/>
+          <w:tab w:val="left" w:pos="6480"/>
+          <w:tab w:val="left" w:pos="7200"/>
+          <w:tab w:val="left" w:pos="7920"/>
+          <w:tab w:val="left" w:pos="8640"/>
+        </w:tabs>
+        <w:rPr>
+          <w:rStyle w:val="Ninguno"/>
+          <w:outline w:val="0"/>
+          <w:color w:val="d4d4d4"/>
+          <w:shd w:val="clear" w:color="auto" w:fill="ffffff"/>
+          <w14:textFill>
+            <w14:solidFill>
+              <w14:srgbClr w14:val="D4D4D4"/>
+            </w14:solidFill>
+          </w14:textFill>
+        </w:rPr>
+      </w:pPr>
+      <w:r>
+        <w:rPr>
+          <w:rStyle w:val="Ninguno"/>
+          <w:outline w:val="0"/>
+          <w:color w:val="d4d4d4"/>
+          <w:rtl w:val="0"/>
+          <w14:textFill>
+            <w14:solidFill>
+              <w14:srgbClr w14:val="D4D4D4"/>
+            </w14:solidFill>
+          </w14:textFill>
+        </w:rPr>
+        <w:t xml:space="preserve">      </w:t>
+      </w:r>
+      <w:r>
+        <w:rPr>
+          <w:rStyle w:val="Ninguno"/>
+          <w:outline w:val="0"/>
+          <w:color w:val="9cdcfe"/>
+          <w:rtl w:val="0"/>
+          <w:lang w:val="it-IT"/>
+          <w14:textFill>
+            <w14:solidFill>
+              <w14:srgbClr w14:val="9CDCFE"/>
+            </w14:solidFill>
+          </w14:textFill>
+        </w:rPr>
+        <w:t>"message"</w:t>
+      </w:r>
+      <w:r>
+        <w:rPr>
+          <w:rStyle w:val="Ninguno"/>
+          <w:outline w:val="0"/>
+          <w:color w:val="dcdcdc"/>
+          <w:rtl w:val="0"/>
+          <w14:textFill>
+            <w14:solidFill>
+              <w14:srgbClr w14:val="DCDCDC"/>
+            </w14:solidFill>
+          </w14:textFill>
+        </w:rPr>
+        <w:t>:</w:t>
+      </w:r>
+      <w:r>
+        <w:rPr>
+          <w:rStyle w:val="Ninguno"/>
+          <w:outline w:val="0"/>
+          <w:color w:val="d4d4d4"/>
+          <w:rtl w:val="0"/>
+          <w14:textFill>
+            <w14:solidFill>
+              <w14:srgbClr w14:val="D4D4D4"/>
+            </w14:solidFill>
+          </w14:textFill>
+        </w:rPr>
+        <w:t xml:space="preserve"> </w:t>
+      </w:r>
+      <w:r>
+        <w:rPr>
+          <w:outline w:val="0"/>
+          <w:color w:val="ce9178"/>
+          <w:rtl w:val="0"/>
+          <w:lang w:val="es-ES_tradnl"/>
+          <w14:textFill>
+            <w14:solidFill>
+              <w14:srgbClr w14:val="CE9178"/>
+            </w14:solidFill>
+          </w14:textFill>
+        </w:rPr>
+        <w:t>“</w:t>
+      </w:r>
+      <w:r>
+        <w:rPr>
+          <w:outline w:val="0"/>
+          <w:color w:val="ce9178"/>
+          <w:rtl w:val="0"/>
+          <w:lang w:val="es-ES_tradnl"/>
+          <w14:textFill>
+            <w14:solidFill>
+              <w14:srgbClr w14:val="CE9178"/>
+            </w14:solidFill>
+          </w14:textFill>
+        </w:rPr>
+        <w:t>Descripci</w:t>
+      </w:r>
+      <w:r>
+        <w:rPr>
+          <w:outline w:val="0"/>
+          <w:color w:val="ce9178"/>
+          <w:rtl w:val="0"/>
+          <w:lang w:val="es-ES_tradnl"/>
+          <w14:textFill>
+            <w14:solidFill>
+              <w14:srgbClr w14:val="CE9178"/>
+            </w14:solidFill>
+          </w14:textFill>
+        </w:rPr>
+        <w:t>ó</w:t>
+      </w:r>
+      <w:r>
+        <w:rPr>
+          <w:outline w:val="0"/>
+          <w:color w:val="ce9178"/>
+          <w:rtl w:val="0"/>
+          <w:lang w:val="es-ES_tradnl"/>
+          <w14:textFill>
+            <w14:solidFill>
+              <w14:srgbClr w14:val="CE9178"/>
+            </w14:solidFill>
+          </w14:textFill>
+        </w:rPr>
+        <w:t>n de la notificaci</w:t>
+      </w:r>
+      <w:r>
+        <w:rPr>
+          <w:outline w:val="0"/>
+          <w:color w:val="ce9178"/>
+          <w:rtl w:val="0"/>
+          <w:lang w:val="es-ES_tradnl"/>
+          <w14:textFill>
+            <w14:solidFill>
+              <w14:srgbClr w14:val="CE9178"/>
+            </w14:solidFill>
+          </w14:textFill>
+        </w:rPr>
+        <w:t>ó</w:t>
+      </w:r>
+      <w:r>
+        <w:rPr>
+          <w:outline w:val="0"/>
+          <w:color w:val="ce9178"/>
+          <w:rtl w:val="0"/>
+          <w:lang w:val="es-ES_tradnl"/>
+          <w14:textFill>
+            <w14:solidFill>
+              <w14:srgbClr w14:val="CE9178"/>
+            </w14:solidFill>
+          </w14:textFill>
+        </w:rPr>
+        <w:t>n</w:t>
+      </w:r>
+      <w:r>
+        <w:rPr>
+          <w:outline w:val="0"/>
+          <w:color w:val="ce9178"/>
+          <w:rtl w:val="0"/>
+          <w:lang w:val="ru-RU"/>
+          <w14:textFill>
+            <w14:solidFill>
+              <w14:srgbClr w14:val="CE9178"/>
+            </w14:solidFill>
+          </w14:textFill>
+        </w:rPr>
+        <w:t>"</w:t>
+      </w:r>
+    </w:p>
+    <w:p>
+      <w:pPr>
+        <w:pStyle w:val="Predeterminado"/>
+        <w:tabs>
+          <w:tab w:val="left" w:pos="720"/>
+          <w:tab w:val="left" w:pos="1440"/>
+          <w:tab w:val="left" w:pos="2160"/>
+          <w:tab w:val="left" w:pos="2880"/>
+          <w:tab w:val="left" w:pos="3600"/>
+          <w:tab w:val="left" w:pos="4320"/>
+          <w:tab w:val="left" w:pos="5040"/>
+          <w:tab w:val="left" w:pos="5760"/>
+          <w:tab w:val="left" w:pos="6480"/>
+          <w:tab w:val="left" w:pos="7200"/>
+          <w:tab w:val="left" w:pos="7920"/>
+          <w:tab w:val="left" w:pos="8640"/>
+        </w:tabs>
+        <w:rPr>
+          <w:rStyle w:val="Ninguno"/>
+          <w:outline w:val="0"/>
+          <w:color w:val="d4d4d4"/>
+          <w:shd w:val="clear" w:color="auto" w:fill="ffffff"/>
+          <w14:textFill>
+            <w14:solidFill>
+              <w14:srgbClr w14:val="D4D4D4"/>
+            </w14:solidFill>
+          </w14:textFill>
+        </w:rPr>
+      </w:pPr>
+      <w:r>
+        <w:rPr>
+          <w:outline w:val="0"/>
+          <w:color w:val="d4d4d4"/>
+          <w:rtl w:val="0"/>
+          <w14:textFill>
+            <w14:solidFill>
+              <w14:srgbClr w14:val="D4D4D4"/>
+            </w14:solidFill>
+          </w14:textFill>
+        </w:rPr>
+        <w:t xml:space="preserve">    </w:t>
+      </w:r>
+      <w:r>
+        <w:rPr>
+          <w:rStyle w:val="Ninguno"/>
+          <w:outline w:val="0"/>
+          <w:color w:val="dcdcdc"/>
+          <w:rtl w:val="0"/>
+          <w14:textFill>
+            <w14:solidFill>
+              <w14:srgbClr w14:val="DCDCDC"/>
+            </w14:solidFill>
+          </w14:textFill>
+        </w:rPr>
+        <w:t>}</w:t>
+      </w:r>
+    </w:p>
+    <w:p>
+      <w:pPr>
+        <w:pStyle w:val="Predeterminado"/>
+      </w:pPr>
+      <w:r>
+        <w:rPr>
+          <w:rtl w:val="0"/>
+        </w:rPr>
+        <w:t>}</w:t>
+      </w:r>
+    </w:p>
+    <w:p>
+      <w:pPr>
+        <w:pStyle w:val="Predeterminado"/>
+      </w:pPr>
+      <w:r>
+        <w:drawing xmlns:a="http://schemas.openxmlformats.org/drawingml/2006/main">
+          <wp:anchor distT="152400" distB="152400" distL="152400" distR="152400" simplePos="0" relativeHeight="251659264" behindDoc="0" locked="0" layoutInCell="1" allowOverlap="1">
+            <wp:simplePos x="0" y="0"/>
+            <wp:positionH relativeFrom="margin">
+              <wp:posOffset>-6350</wp:posOffset>
+            </wp:positionH>
+            <wp:positionV relativeFrom="line">
+              <wp:posOffset>365194</wp:posOffset>
+            </wp:positionV>
+            <wp:extent cx="5612130" cy="1114234"/>
+            <wp:effectExtent l="0" t="0" r="0" b="0"/>
+            <wp:wrapThrough wrapText="bothSides" distL="152400" distR="152400">
+              <wp:wrapPolygon edited="1">
+                <wp:start x="0" y="0"/>
+                <wp:lineTo x="21600" y="0"/>
+                <wp:lineTo x="21600" y="21674"/>
+                <wp:lineTo x="0" y="21674"/>
+                <wp:lineTo x="0" y="0"/>
+              </wp:wrapPolygon>
+            </wp:wrapThrough>
+            <wp:docPr id="1073741825" name="officeArt object" descr="Imagen"/>
+            <wp:cNvGraphicFramePr/>
+            <a:graphic xmlns:a="http://schemas.openxmlformats.org/drawingml/2006/main">
+              <a:graphicData uri="http://schemas.openxmlformats.org/drawingml/2006/picture">
+                <pic:pic xmlns:pic="http://schemas.openxmlformats.org/drawingml/2006/picture">
+                  <pic:nvPicPr>
+                    <pic:cNvPr id="1073741825" name="Imagen" descr="Imagen"/>
+                    <pic:cNvPicPr>
+                      <a:picLocks noChangeAspect="1"/>
+                    </pic:cNvPicPr>
+                  </pic:nvPicPr>
+                  <pic:blipFill>
+                    <a:blip r:embed="rId4">
+                      <a:extLst/>
+                    </a:blip>
+                    <a:stretch>
+                      <a:fillRect/>
+                    </a:stretch>
+                  </pic:blipFill>
+                  <pic:spPr>
+                    <a:xfrm>
+                      <a:off x="0" y="0"/>
+                      <a:ext cx="5612130" cy="1114234"/>
+                    </a:xfrm>
+                    <a:prstGeom prst="rect">
+                      <a:avLst/>
+                    </a:prstGeom>
+                    <a:ln w="12700" cap="flat">
+                      <a:noFill/>
+                      <a:miter lim="400000"/>
+                    </a:ln>
+                    <a:effectLst/>
+                  </pic:spPr>
+                </pic:pic>
+              </a:graphicData>
+            </a:graphic>
+          </wp:anchor>
+        </w:drawing>
+      </w:r>
+    </w:p>
+    <w:p>
+      <w:pPr>
+        <w:pStyle w:val="Cuerpo A"/>
+        <w:tabs>
+          <w:tab w:val="left" w:pos="2190"/>
+        </w:tabs>
+        <w:rPr>
+          <w:rStyle w:val="Ninguno"/>
+        </w:rPr>
+      </w:pPr>
+      <w:r>
+        <w:rPr>
+          <w:rStyle w:val="Ninguno"/>
+          <w:rtl w:val="0"/>
+          <w:lang w:val="es-ES_tradnl"/>
+        </w:rPr>
+        <w:t>Headers:</w:t>
+      </w:r>
+    </w:p>
+    <w:p>
+      <w:pPr>
+        <w:pStyle w:val="Cuerpo A"/>
+        <w:tabs>
+          <w:tab w:val="left" w:pos="2190"/>
+        </w:tabs>
+        <w:rPr>
+          <w:rStyle w:val="Ninguno"/>
+        </w:rPr>
+      </w:pPr>
+      <w:r>
+        <w:rPr>
+          <w:rStyle w:val="Ninguno"/>
+          <w:rtl w:val="0"/>
+          <w:lang w:val="es-ES_tradnl"/>
+        </w:rPr>
+        <w:t>Authorization se puede encontrar en la consola de firebase de la cuenta de Sportta en el proyecto llamo sportta-mobile al igual que senderId.</w:t>
+      </w:r>
+    </w:p>
+    <w:p>
+      <w:pPr>
+        <w:pStyle w:val="Cuerpo A"/>
+        <w:tabs>
+          <w:tab w:val="left" w:pos="2190"/>
+        </w:tabs>
+        <w:rPr>
+          <w:rStyle w:val="Ninguno"/>
+        </w:rPr>
+      </w:pPr>
+    </w:p>
+    <w:p>
+      <w:pPr>
+        <w:pStyle w:val="Cuerpo A"/>
+        <w:tabs>
+          <w:tab w:val="left" w:pos="2190"/>
+        </w:tabs>
+        <w:rPr>
+          <w:rStyle w:val="Ninguno"/>
+          <w:b w:val="1"/>
+          <w:bCs w:val="1"/>
+        </w:rPr>
+      </w:pPr>
+      <w:r>
+        <w:rPr>
+          <w:rStyle w:val="Ninguno"/>
+          <w:b w:val="1"/>
+          <w:bCs w:val="1"/>
+          <w:rtl w:val="0"/>
+          <w:lang w:val="es-ES_tradnl"/>
+        </w:rPr>
+        <w:t>M</w:t>
+      </w:r>
+      <w:r>
+        <w:rPr>
+          <w:rStyle w:val="Ninguno"/>
+          <w:b w:val="1"/>
+          <w:bCs w:val="1"/>
+          <w:rtl w:val="0"/>
+          <w:lang w:val="es-ES_tradnl"/>
+        </w:rPr>
+        <w:t>ó</w:t>
+      </w:r>
+      <w:r>
+        <w:rPr>
+          <w:rStyle w:val="Ninguno"/>
+          <w:b w:val="1"/>
+          <w:bCs w:val="1"/>
+          <w:rtl w:val="0"/>
+          <w:lang w:val="es-ES_tradnl"/>
+        </w:rPr>
+        <w:t>dulo de Canchas</w:t>
+      </w:r>
+    </w:p>
+    <w:p>
+      <w:pPr>
+        <w:pStyle w:val="Cuerpo A"/>
+        <w:tabs>
+          <w:tab w:val="left" w:pos="2190"/>
+        </w:tabs>
+        <w:rPr>
+          <w:rStyle w:val="Ninguno"/>
+        </w:rPr>
+      </w:pPr>
+      <w:r>
+        <w:rPr>
+          <w:rStyle w:val="Ninguno"/>
+          <w:rtl w:val="0"/>
+          <w:lang w:val="es-ES_tradnl"/>
+        </w:rPr>
+        <w:t>Este m</w:t>
+      </w:r>
+      <w:r>
+        <w:rPr>
+          <w:rStyle w:val="Ninguno"/>
+          <w:rtl w:val="0"/>
+          <w:lang w:val="es-ES_tradnl"/>
+        </w:rPr>
+        <w:t>ó</w:t>
+      </w:r>
+      <w:r>
+        <w:rPr>
+          <w:rStyle w:val="Ninguno"/>
+          <w:rtl w:val="0"/>
+          <w:lang w:val="es-ES_tradnl"/>
+        </w:rPr>
+        <w:t>dulo cuenta con un crud b</w:t>
+      </w:r>
+      <w:r>
+        <w:rPr>
+          <w:rStyle w:val="Ninguno"/>
+          <w:rtl w:val="0"/>
+          <w:lang w:val="es-ES_tradnl"/>
+        </w:rPr>
+        <w:t>á</w:t>
+      </w:r>
+      <w:r>
+        <w:rPr>
+          <w:rStyle w:val="Ninguno"/>
+          <w:rtl w:val="0"/>
+          <w:lang w:val="es-ES_tradnl"/>
+        </w:rPr>
+        <w:t>sico en el cual se pueden listar las canchas con filtro por ciudad y por puntos cardinales, todos los campos son requeridos al momento de crear y actualizar canchas, estas canchas se ven reflejadas en la app m</w:t>
+      </w:r>
+      <w:r>
+        <w:rPr>
+          <w:rStyle w:val="Ninguno"/>
+          <w:rtl w:val="0"/>
+          <w:lang w:val="es-ES_tradnl"/>
+        </w:rPr>
+        <w:t>ó</w:t>
+      </w:r>
+      <w:r>
+        <w:rPr>
+          <w:rStyle w:val="Ninguno"/>
+          <w:rtl w:val="0"/>
+          <w:lang w:val="es-ES_tradnl"/>
+        </w:rPr>
+        <w:t>vil divididas en directorios.</w:t>
+      </w:r>
+    </w:p>
+    <w:p>
+      <w:pPr>
+        <w:pStyle w:val="Cuerpo A"/>
+        <w:tabs>
+          <w:tab w:val="left" w:pos="2190"/>
+        </w:tabs>
+        <w:rPr>
+          <w:rStyle w:val="Ninguno"/>
+        </w:rPr>
+      </w:pPr>
+    </w:p>
+    <w:p>
+      <w:pPr>
+        <w:pStyle w:val="Cuerpo A"/>
+        <w:tabs>
+          <w:tab w:val="left" w:pos="2190"/>
+        </w:tabs>
+        <w:rPr>
+          <w:rStyle w:val="Ninguno"/>
+          <w:b w:val="1"/>
+          <w:bCs w:val="1"/>
+        </w:rPr>
+      </w:pPr>
+      <w:r>
+        <w:rPr>
+          <w:rStyle w:val="Ninguno"/>
+          <w:b w:val="1"/>
+          <w:bCs w:val="1"/>
+          <w:rtl w:val="0"/>
+          <w:lang w:val="es-ES_tradnl"/>
+        </w:rPr>
+        <w:t>M</w:t>
+      </w:r>
+      <w:r>
+        <w:rPr>
+          <w:rStyle w:val="Ninguno"/>
+          <w:b w:val="1"/>
+          <w:bCs w:val="1"/>
+          <w:rtl w:val="0"/>
+          <w:lang w:val="es-ES_tradnl"/>
+        </w:rPr>
+        <w:t>ó</w:t>
+      </w:r>
+      <w:r>
+        <w:rPr>
+          <w:rStyle w:val="Ninguno"/>
+          <w:b w:val="1"/>
+          <w:bCs w:val="1"/>
+          <w:rtl w:val="0"/>
+          <w:lang w:val="es-ES_tradnl"/>
+        </w:rPr>
+        <w:t>dulo de Noticias</w:t>
+      </w:r>
+    </w:p>
+    <w:p>
+      <w:pPr>
+        <w:pStyle w:val="Cuerpo A"/>
+        <w:tabs>
+          <w:tab w:val="left" w:pos="2190"/>
+        </w:tabs>
+        <w:rPr>
+          <w:rStyle w:val="Ninguno"/>
+        </w:rPr>
+      </w:pPr>
+      <w:r>
+        <w:rPr>
+          <w:rStyle w:val="Ninguno"/>
+          <w:rtl w:val="0"/>
+          <w:lang w:val="es-ES_tradnl"/>
+        </w:rPr>
+        <w:t>Este m</w:t>
+      </w:r>
+      <w:r>
+        <w:rPr>
+          <w:rStyle w:val="Ninguno"/>
+          <w:rtl w:val="0"/>
+          <w:lang w:val="es-ES_tradnl"/>
+        </w:rPr>
+        <w:t>ó</w:t>
+      </w:r>
+      <w:r>
+        <w:rPr>
+          <w:rStyle w:val="Ninguno"/>
+          <w:rtl w:val="0"/>
+          <w:lang w:val="es-ES_tradnl"/>
+        </w:rPr>
+        <w:t>dulo cuenta con un crud b</w:t>
+      </w:r>
+      <w:r>
+        <w:rPr>
+          <w:rStyle w:val="Ninguno"/>
+          <w:rtl w:val="0"/>
+          <w:lang w:val="es-ES_tradnl"/>
+        </w:rPr>
+        <w:t>á</w:t>
+      </w:r>
+      <w:r>
+        <w:rPr>
+          <w:rStyle w:val="Ninguno"/>
+          <w:rtl w:val="0"/>
+          <w:lang w:val="es-ES_tradnl"/>
+        </w:rPr>
+        <w:t>sico en el cual se pueden listar las noticias con filtro por tipo de deporte, todos los campos son requeridos al momento de crear y actualizar noticias, estas noticias se ven reflejadas en la app m</w:t>
+      </w:r>
+      <w:r>
+        <w:rPr>
+          <w:rStyle w:val="Ninguno"/>
+          <w:rtl w:val="0"/>
+          <w:lang w:val="es-ES_tradnl"/>
+        </w:rPr>
+        <w:t>ó</w:t>
+      </w:r>
+      <w:r>
+        <w:rPr>
+          <w:rStyle w:val="Ninguno"/>
+          <w:rtl w:val="0"/>
+          <w:lang w:val="es-ES_tradnl"/>
+        </w:rPr>
+        <w:t>vil divididas en directorios. Este m</w:t>
+      </w:r>
+      <w:r>
+        <w:rPr>
+          <w:rStyle w:val="Ninguno"/>
+          <w:rtl w:val="0"/>
+          <w:lang w:val="es-ES_tradnl"/>
+        </w:rPr>
+        <w:t>ó</w:t>
+      </w:r>
+      <w:r>
+        <w:rPr>
+          <w:rStyle w:val="Ninguno"/>
+          <w:rtl w:val="0"/>
+          <w:lang w:val="es-ES_tradnl"/>
+        </w:rPr>
+        <w:t>dulo cuenta con un Job en el backend que verifica cada minuto si se ha cumplido con el d</w:t>
+      </w:r>
+      <w:r>
+        <w:rPr>
+          <w:rStyle w:val="Ninguno"/>
+          <w:rtl w:val="0"/>
+          <w:lang w:val="es-ES_tradnl"/>
+        </w:rPr>
+        <w:t>í</w:t>
+      </w:r>
+      <w:r>
+        <w:rPr>
+          <w:rStyle w:val="Ninguno"/>
+          <w:rtl w:val="0"/>
+          <w:lang w:val="es-ES_tradnl"/>
+        </w:rPr>
+        <w:t>a de expiraci</w:t>
+      </w:r>
+      <w:r>
+        <w:rPr>
+          <w:rStyle w:val="Ninguno"/>
+          <w:rtl w:val="0"/>
+          <w:lang w:val="es-ES_tradnl"/>
+        </w:rPr>
+        <w:t>ó</w:t>
+      </w:r>
+      <w:r>
+        <w:rPr>
+          <w:rStyle w:val="Ninguno"/>
+          <w:rtl w:val="0"/>
+          <w:lang w:val="es-ES_tradnl"/>
+        </w:rPr>
+        <w:t>n y si este se cumple, se elimina la noticia; de la misma forma con la publicaci</w:t>
+      </w:r>
+      <w:r>
+        <w:rPr>
+          <w:rStyle w:val="Ninguno"/>
+          <w:rtl w:val="0"/>
+          <w:lang w:val="es-ES_tradnl"/>
+        </w:rPr>
+        <w:t>ó</w:t>
+      </w:r>
+      <w:r>
+        <w:rPr>
+          <w:rStyle w:val="Ninguno"/>
+          <w:rtl w:val="0"/>
+          <w:lang w:val="es-ES_tradnl"/>
+        </w:rPr>
+        <w:t>n de noticias.</w:t>
+      </w:r>
+    </w:p>
+    <w:p>
+      <w:pPr>
+        <w:pStyle w:val="Cuerpo A"/>
+        <w:tabs>
+          <w:tab w:val="left" w:pos="2190"/>
+        </w:tabs>
+        <w:rPr>
+          <w:rStyle w:val="Ninguno"/>
+        </w:rPr>
+      </w:pPr>
+      <w:r>
+        <w:rPr>
+          <w:rStyle w:val="Ninguno"/>
+          <w:rtl w:val="0"/>
+          <w:lang w:val="es-ES_tradnl"/>
+        </w:rPr>
+        <w:t>Actualmente se cuenta con los siguientes tipos de noticias:</w:t>
+      </w:r>
+    </w:p>
+    <w:p>
+      <w:pPr>
+        <w:pStyle w:val="Cuerpo A"/>
+        <w:tabs>
+          <w:tab w:val="left" w:pos="2190"/>
+        </w:tabs>
+        <w:rPr>
+          <w:rStyle w:val="Ninguno"/>
+        </w:rPr>
+      </w:pPr>
+      <w:r>
+        <w:rPr>
+          <w:rStyle w:val="Ninguno"/>
+          <w:rtl w:val="0"/>
+          <w:lang w:val="es-ES_tradnl"/>
+        </w:rPr>
+        <w:t>Noticias sportta: son noticias que son creadas y actualizadas semanalmente desde el maestro.</w:t>
+      </w:r>
+    </w:p>
+    <w:p>
+      <w:pPr>
+        <w:pStyle w:val="Cuerpo A"/>
+        <w:tabs>
+          <w:tab w:val="left" w:pos="2190"/>
+        </w:tabs>
+      </w:pPr>
+      <w:r>
+        <w:rPr>
+          <w:rStyle w:val="Ninguno"/>
+          <w:rtl w:val="0"/>
+          <w:lang w:val="es-ES_tradnl"/>
+        </w:rPr>
+        <w:t>Noticias liga: son noticias que tienen como proveedor una api p</w:t>
+      </w:r>
+      <w:r>
+        <w:rPr>
+          <w:rStyle w:val="Ninguno"/>
+          <w:rtl w:val="0"/>
+          <w:lang w:val="es-ES_tradnl"/>
+        </w:rPr>
+        <w:t>ú</w:t>
+      </w:r>
+      <w:r>
+        <w:rPr>
+          <w:rStyle w:val="Ninguno"/>
+          <w:rtl w:val="0"/>
+          <w:lang w:val="es-ES_tradnl"/>
+        </w:rPr>
+        <w:t>blica la cual nos permite mostrar informaci</w:t>
+      </w:r>
+      <w:r>
+        <w:rPr>
+          <w:rStyle w:val="Ninguno"/>
+          <w:rtl w:val="0"/>
+          <w:lang w:val="es-ES_tradnl"/>
+        </w:rPr>
+        <w:t>ó</w:t>
+      </w:r>
+      <w:r>
+        <w:rPr>
+          <w:rStyle w:val="Ninguno"/>
+          <w:rtl w:val="0"/>
+          <w:lang w:val="es-ES_tradnl"/>
+        </w:rPr>
+        <w:t>n de ligas como su tabla de posiciones y entre otras.</w:t>
       </w:r>
     </w:p>
     <w:sectPr>
-      <w:headerReference w:type="default" r:id="rId4"/>
-      <w:footerReference w:type="default" r:id="rId5"/>
+      <w:headerReference w:type="default" r:id="rId5"/>
+      <w:footerReference w:type="default" r:id="rId6"/>
       <w:pgSz w:w="12240" w:h="15840" w:orient="portrait"/>
       <w:pgMar w:top="1417" w:right="1701" w:bottom="1417" w:left="1701" w:header="708" w:footer="708"/>
       <w:bidi w:val="0"/>
@@ -3324,9 +4990,9 @@
       </w14:textFill>
     </w:rPr>
   </w:style>
-  <w:style w:type="paragraph" w:styleId="Cuerpo">
-    <w:name w:val="Cuerpo"/>
-    <w:next w:val="Cuerpo"/>
+  <w:style w:type="paragraph" w:styleId="Cuerpo A">
+    <w:name w:val="Cuerpo A"/>
+    <w:next w:val="Cuerpo A"/>
     <w:pPr>
       <w:keepNext w:val="0"/>
       <w:keepLines w:val="0"/>
@@ -3361,8 +5027,9 @@
       <w:shd w:val="nil" w:color="auto" w:fill="auto"/>
       <w:vertAlign w:val="baseline"/>
       <w:lang w:val="es-ES_tradnl"/>
-      <w14:textOutline>
+      <w14:textOutline w14:w="12700" w14:cap="flat">
         <w14:noFill/>
+        <w14:miter w14:lim="400000"/>
       </w14:textOutline>
       <w14:textFill>
         <w14:solidFill>
@@ -3429,8 +5096,10 @@
       </w:numPr>
     </w:pPr>
   </w:style>
-  <w:style w:type="character" w:styleId="Enlace">
-    <w:name w:val="Enlace"/>
+  <w:style w:type="character" w:styleId="Hyperlink.0">
+    <w:name w:val="Hyperlink.0"/>
+    <w:basedOn w:val="Ninguno"/>
+    <w:next w:val="Hyperlink.0"/>
     <w:rPr>
       <w:outline w:val="0"/>
       <w:color w:val="0563c1"/>
@@ -3442,23 +5111,83 @@
       </w14:textFill>
     </w:rPr>
   </w:style>
-  <w:style w:type="character" w:styleId="Hyperlink.0">
-    <w:name w:val="Hyperlink.0"/>
-    <w:basedOn w:val="Enlace"/>
-    <w:next w:val="Hyperlink.0"/>
-    <w:rPr>
-      <w:lang w:val="es-ES_tradnl"/>
-    </w:rPr>
-  </w:style>
   <w:style w:type="character" w:styleId="Hyperlink.1">
     <w:name w:val="Hyperlink.1"/>
-    <w:basedOn w:val="Enlace"/>
+    <w:basedOn w:val="Ninguno"/>
     <w:next w:val="Hyperlink.1"/>
     <w:rPr>
       <w:rFonts w:ascii="Calibri" w:cs="Calibri" w:hAnsi="Calibri" w:eastAsia="Calibri"/>
       <w:b w:val="1"/>
       <w:bCs w:val="1"/>
-      <w:lang w:val="es-ES_tradnl"/>
+      <w:outline w:val="0"/>
+      <w:color w:val="0563c1"/>
+      <w:u w:val="single" w:color="0563c1"/>
+      <w14:textFill>
+        <w14:solidFill>
+          <w14:srgbClr w14:val="0563C1"/>
+        </w14:solidFill>
+      </w14:textFill>
+    </w:rPr>
+  </w:style>
+  <w:style w:type="character" w:styleId="Hyperlink.2">
+    <w:name w:val="Hyperlink.2"/>
+    <w:basedOn w:val="Hyperlink"/>
+    <w:next w:val="Hyperlink.2"/>
+    <w:rPr>
+      <w:outline w:val="0"/>
+      <w:color w:val="0000ff"/>
+      <w:u w:val="single" w:color="0000ff"/>
+      <w14:textFill>
+        <w14:solidFill>
+          <w14:srgbClr w14:val="0000FF"/>
+        </w14:solidFill>
+      </w14:textFill>
+    </w:rPr>
+  </w:style>
+  <w:style w:type="paragraph" w:styleId="Predeterminado">
+    <w:name w:val="Predeterminado"/>
+    <w:next w:val="Predeterminado"/>
+    <w:pPr>
+      <w:keepNext w:val="0"/>
+      <w:keepLines w:val="0"/>
+      <w:pageBreakBefore w:val="0"/>
+      <w:widowControl w:val="1"/>
+      <w:shd w:val="clear" w:color="auto" w:fill="auto"/>
+      <w:suppressAutoHyphens w:val="0"/>
+      <w:bidi w:val="0"/>
+      <w:spacing w:before="0" w:after="0" w:line="240" w:lineRule="auto"/>
+      <w:ind w:left="0" w:right="0" w:firstLine="0"/>
+      <w:jc w:val="left"/>
+      <w:outlineLvl w:val="9"/>
+    </w:pPr>
+    <w:rPr>
+      <w:rFonts w:ascii="Times Roman" w:cs="Arial Unicode MS" w:hAnsi="Times Roman" w:eastAsia="Arial Unicode MS"/>
+      <w:b w:val="0"/>
+      <w:bCs w:val="0"/>
+      <w:i w:val="0"/>
+      <w:iCs w:val="0"/>
+      <w:caps w:val="0"/>
+      <w:smallCaps w:val="0"/>
+      <w:strike w:val="0"/>
+      <w:dstrike w:val="0"/>
+      <w:outline w:val="0"/>
+      <w:color w:val="dcdcdc"/>
+      <w:spacing w:val="0"/>
+      <w:kern w:val="0"/>
+      <w:position w:val="0"/>
+      <w:sz w:val="24"/>
+      <w:szCs w:val="24"/>
+      <w:u w:val="none"/>
+      <w:shd w:val="clear" w:color="auto" w:fill="1e1e1e"/>
+      <w:vertAlign w:val="baseline"/>
+      <w14:textOutline>
+        <w14:noFill/>
+      </w14:textOutline>
+      <w14:textFill>
+        <w14:solidFill>
+          <w14:srgbClr w14:val="DCDCDC"/>
+        </w14:solidFill>
+      </w14:textFill>
     </w:rPr>
   </w:style>
 </w:styles>
@@ -3657,17 +5386,17 @@
         <a:solidFill>
           <a:srgbClr val="FFFFFF"/>
         </a:solidFill>
-        <a:ln w="12700" cap="flat">
+        <a:ln w="25400" cap="flat">
           <a:solidFill>
             <a:schemeClr val="accent1"/>
           </a:solidFill>
           <a:prstDash val="solid"/>
-          <a:miter lim="800000"/>
+          <a:round/>
         </a:ln>
         <a:effectLst/>
         <a:sp3d/>
       </a:spPr>
-      <a:bodyPr rot="0" spcFirstLastPara="1" vertOverflow="overflow" horzOverflow="overflow" vert="horz" wrap="square" lIns="45719" tIns="45719" rIns="45719" bIns="45719" numCol="1" spcCol="38100" rtlCol="0" anchor="ctr" upright="0">
+      <a:bodyPr rot="0" spcFirstLastPara="1" vertOverflow="overflow" horzOverflow="overflow" vert="horz" wrap="square" lIns="45718" tIns="45718" rIns="45718" bIns="45718" numCol="1" spcCol="38100" rtlCol="0" anchor="ctr" upright="0">
         <a:spAutoFit/>
       </a:bodyPr>
       <a:lstStyle>
@@ -3695,10 +5424,10 @@
             </a:solidFill>
             <a:effectLst/>
             <a:uFillTx/>
-            <a:latin typeface="Calibri"/>
-            <a:ea typeface="Calibri"/>
-            <a:cs typeface="Calibri"/>
-            <a:sym typeface="Calibri"/>
+            <a:latin typeface="+mn-lt"/>
+            <a:ea typeface="+mn-ea"/>
+            <a:cs typeface="+mn-cs"/>
+            <a:sym typeface="Helvetica Neue"/>
           </a:defRPr>
         </a:defPPr>
         <a:lvl1pPr marL="0" marR="0" indent="0" algn="l" defTabSz="914400" rtl="0" fontAlgn="auto" latinLnBrk="1" hangingPunct="0">
@@ -3946,12 +5675,12 @@
     <a:lnDef>
       <a:spPr>
         <a:noFill/>
-        <a:ln w="12700" cap="flat">
+        <a:ln w="25400" cap="flat">
           <a:solidFill>
             <a:schemeClr val="accent1"/>
           </a:solidFill>
           <a:prstDash val="solid"/>
-          <a:miter lim="800000"/>
+          <a:round/>
         </a:ln>
         <a:effectLst/>
         <a:sp3d/>
@@ -4238,7 +5967,7 @@
         <a:effectLst/>
         <a:sp3d/>
       </a:spPr>
-      <a:bodyPr rot="0" spcFirstLastPara="1" vertOverflow="overflow" horzOverflow="overflow" vert="horz" wrap="square" lIns="45719" tIns="45719" rIns="45719" bIns="45719" numCol="1" spcCol="38100" rtlCol="0" anchor="t" upright="0">
+      <a:bodyPr rot="0" spcFirstLastPara="1" vertOverflow="overflow" horzOverflow="overflow" vert="horz" wrap="square" lIns="45718" tIns="45718" rIns="45718" bIns="45718" numCol="1" spcCol="38100" rtlCol="0" anchor="t" upright="0">
         <a:spAutoFit/>
       </a:bodyPr>
       <a:lstStyle>
@@ -4266,10 +5995,10 @@
             </a:solidFill>
             <a:effectLst/>
             <a:uFillTx/>
-            <a:latin typeface="Calibri"/>
-            <a:ea typeface="Calibri"/>
-            <a:cs typeface="Calibri"/>
-            <a:sym typeface="Calibri"/>
+            <a:latin typeface="+mn-lt"/>
+            <a:ea typeface="+mn-ea"/>
+            <a:cs typeface="+mn-cs"/>
+            <a:sym typeface="Helvetica Neue"/>
           </a:defRPr>
         </a:defPPr>
         <a:lvl1pPr marL="0" marR="0" indent="0" algn="l" defTabSz="914400" rtl="0" fontAlgn="auto" latinLnBrk="1" hangingPunct="0">

</xml_diff>

<commit_message>
Se explica función de responsive
</commit_message>
<xml_diff>
--- a/Documentacion Sportta.docx
+++ b/Documentacion Sportta.docx
@@ -2886,6 +2886,46 @@
         </w:rPr>
         <w:t>o de la ventana.</w:t>
       </w:r>
+      <w:r>
+        <w:rPr>
+          <w:rStyle w:val="Ninguno"/>
+          <w:rtl w:val="0"/>
+          <w:lang w:val="es-ES_tradnl"/>
+        </w:rPr>
+        <w:t xml:space="preserve"> La funci</w:t>
+      </w:r>
+      <w:r>
+        <w:rPr>
+          <w:rStyle w:val="Ninguno"/>
+          <w:rtl w:val="0"/>
+          <w:lang w:val="es-ES_tradnl"/>
+        </w:rPr>
+        <w:t>ó</w:t>
+      </w:r>
+      <w:r>
+        <w:rPr>
+          <w:rStyle w:val="Ninguno"/>
+          <w:rtl w:val="0"/>
+          <w:lang w:val="es-ES_tradnl"/>
+        </w:rPr>
+        <w:t>n se encuentra en el estableshimentContext y se puede hacer uso de ella en cualquier componente solo haciendo uso del useContext. Te permite calcular el tama</w:t>
+      </w:r>
+      <w:r>
+        <w:rPr>
+          <w:rStyle w:val="Ninguno"/>
+          <w:rtl w:val="0"/>
+          <w:lang w:val="es-ES_tradnl"/>
+        </w:rPr>
+        <w:t>ñ</w:t>
+      </w:r>
+      <w:r>
+        <w:rPr>
+          <w:rStyle w:val="Ninguno"/>
+          <w:rtl w:val="0"/>
+          <w:lang w:val="es-ES_tradnl"/>
+        </w:rPr>
+        <w:t xml:space="preserve">o de la ventana ya sea en ancho o altura: </w:t>
+      </w:r>
     </w:p>
     <w:p>
       <w:pPr>
@@ -2897,6 +2937,14 @@
           <w:rStyle w:val="Ninguno"/>
         </w:rPr>
       </w:pPr>
+      <w:r>
+        <w:rPr>
+          <w:rStyle w:val="Ninguno"/>
+          <w:rtl w:val="0"/>
+          <w:lang w:val="es-ES_tradnl"/>
+        </w:rPr>
+        <w:t>windowDimensions.width = ancho</w:t>
+      </w:r>
     </w:p>
     <w:p>
       <w:pPr>
@@ -2906,19 +2954,15 @@
         </w:tabs>
         <w:rPr>
           <w:rStyle w:val="Ninguno"/>
-          <w:b w:val="1"/>
-          <w:bCs w:val="1"/>
-        </w:rPr>
-      </w:pPr>
-      <w:r>
-        <w:rPr>
-          <w:rStyle w:val="Ninguno"/>
-          <w:b w:val="1"/>
-          <w:bCs w:val="1"/>
-          <w:rtl w:val="0"/>
-          <w:lang w:val="es-ES_tradnl"/>
-        </w:rPr>
-        <w:t>Notificaciones Push</w:t>
+        </w:rPr>
+      </w:pPr>
+      <w:r>
+        <w:rPr>
+          <w:rStyle w:val="Ninguno"/>
+          <w:rtl w:val="0"/>
+          <w:lang w:val="es-ES_tradnl"/>
+        </w:rPr>
+        <w:t>windowDimensions.height = altura</w:t>
       </w:r>
     </w:p>
     <w:p>
@@ -2931,62 +2975,6 @@
           <w:rStyle w:val="Ninguno"/>
         </w:rPr>
       </w:pPr>
-      <w:r>
-        <w:rPr>
-          <w:rStyle w:val="Ninguno"/>
-          <w:rtl w:val="0"/>
-          <w:lang w:val="es-ES_tradnl"/>
-        </w:rPr>
-        <w:t>Las notificaciones push se est</w:t>
-      </w:r>
-      <w:r>
-        <w:rPr>
-          <w:rStyle w:val="Ninguno"/>
-          <w:rtl w:val="0"/>
-          <w:lang w:val="es-ES_tradnl"/>
-        </w:rPr>
-        <w:t>á</w:t>
-      </w:r>
-      <w:r>
-        <w:rPr>
-          <w:rStyle w:val="Ninguno"/>
-          <w:rtl w:val="0"/>
-          <w:lang w:val="es-ES_tradnl"/>
-        </w:rPr>
-        <w:t>n trabajando con Firebase, por lo tanto, las notificaciones push deber</w:t>
-      </w:r>
-      <w:r>
-        <w:rPr>
-          <w:rStyle w:val="Ninguno"/>
-          <w:rtl w:val="0"/>
-          <w:lang w:val="es-ES_tradnl"/>
-        </w:rPr>
-        <w:t>á</w:t>
-      </w:r>
-      <w:r>
-        <w:rPr>
-          <w:rStyle w:val="Ninguno"/>
-          <w:rtl w:val="0"/>
-          <w:lang w:val="es-ES_tradnl"/>
-        </w:rPr>
-        <w:t xml:space="preserve">n ser enviadas al token FCM </w:t>
-      </w:r>
-      <w:r>
-        <w:rPr>
-          <w:rStyle w:val="Ninguno"/>
-          <w:rtl w:val="0"/>
-          <w:lang w:val="es-ES_tradnl"/>
-        </w:rPr>
-        <w:t>ú</w:t>
-      </w:r>
-      <w:r>
-        <w:rPr>
-          <w:rStyle w:val="Ninguno"/>
-          <w:rtl w:val="0"/>
-          <w:lang w:val="es-ES_tradnl"/>
-        </w:rPr>
-        <w:t>nico que se genera cuando un usuario nuevo se registra. El FCM token es almacenado en base de datos. Para enviar notificaciones se debe usar el siguiente formato:</w:t>
-      </w:r>
     </w:p>
     <w:p>
       <w:pPr>
@@ -2996,51 +2984,19 @@
         </w:tabs>
         <w:rPr>
           <w:rStyle w:val="Ninguno"/>
-        </w:rPr>
-      </w:pPr>
-      <w:r>
-        <w:rPr>
-          <w:rStyle w:val="Ninguno"/>
-        </w:rPr>
-        <w:br w:type="textWrapping"/>
-      </w:r>
-      <w:r>
-        <w:rPr>
-          <w:rStyle w:val="Ninguno"/>
-          <w:rtl w:val="0"/>
-          <w:lang w:val="es-ES_tradnl"/>
-        </w:rPr>
-        <w:t xml:space="preserve">POST - </w:t>
-      </w:r>
-      <w:r>
-        <w:rPr>
-          <w:rStyle w:val="Hyperlink.2"/>
-        </w:rPr>
-        <w:fldChar w:fldCharType="begin" w:fldLock="0"/>
-      </w:r>
-      <w:r>
-        <w:rPr>
-          <w:rStyle w:val="Hyperlink.2"/>
-        </w:rPr>
-        <w:instrText xml:space="preserve"> HYPERLINK "https://fcm.googleapis.com/fcm/send"</w:instrText>
-      </w:r>
-      <w:r>
-        <w:rPr>
-          <w:rStyle w:val="Hyperlink.2"/>
-        </w:rPr>
-        <w:fldChar w:fldCharType="separate" w:fldLock="0"/>
-      </w:r>
-      <w:r>
-        <w:rPr>
-          <w:rStyle w:val="Hyperlink.2"/>
-          <w:rtl w:val="0"/>
-          <w:lang w:val="es-ES_tradnl"/>
-        </w:rPr>
-        <w:t>https://fcm.googleapis.com/fcm/send</w:t>
-      </w:r>
-      <w:r>
-        <w:rPr/>
-        <w:fldChar w:fldCharType="end" w:fldLock="0"/>
+          <w:b w:val="1"/>
+          <w:bCs w:val="1"/>
+        </w:rPr>
+      </w:pPr>
+      <w:r>
+        <w:rPr>
+          <w:rStyle w:val="Ninguno"/>
+          <w:b w:val="1"/>
+          <w:bCs w:val="1"/>
+          <w:rtl w:val="0"/>
+          <w:lang w:val="es-ES_tradnl"/>
+        </w:rPr>
+        <w:t>Notificaciones Push</w:t>
       </w:r>
     </w:p>
     <w:p>
@@ -3056,6 +3012,128 @@
       <w:r>
         <w:rPr>
           <w:rStyle w:val="Ninguno"/>
+          <w:rtl w:val="0"/>
+          <w:lang w:val="es-ES_tradnl"/>
+        </w:rPr>
+        <w:t>Las notificaciones push se est</w:t>
+      </w:r>
+      <w:r>
+        <w:rPr>
+          <w:rStyle w:val="Ninguno"/>
+          <w:rtl w:val="0"/>
+          <w:lang w:val="es-ES_tradnl"/>
+        </w:rPr>
+        <w:t>á</w:t>
+      </w:r>
+      <w:r>
+        <w:rPr>
+          <w:rStyle w:val="Ninguno"/>
+          <w:rtl w:val="0"/>
+          <w:lang w:val="es-ES_tradnl"/>
+        </w:rPr>
+        <w:t>n trabajando con Firebase, por lo tanto, las notificaciones push deber</w:t>
+      </w:r>
+      <w:r>
+        <w:rPr>
+          <w:rStyle w:val="Ninguno"/>
+          <w:rtl w:val="0"/>
+          <w:lang w:val="es-ES_tradnl"/>
+        </w:rPr>
+        <w:t>á</w:t>
+      </w:r>
+      <w:r>
+        <w:rPr>
+          <w:rStyle w:val="Ninguno"/>
+          <w:rtl w:val="0"/>
+          <w:lang w:val="es-ES_tradnl"/>
+        </w:rPr>
+        <w:t xml:space="preserve">n ser enviadas al token FCM </w:t>
+      </w:r>
+      <w:r>
+        <w:rPr>
+          <w:rStyle w:val="Ninguno"/>
+          <w:rtl w:val="0"/>
+          <w:lang w:val="es-ES_tradnl"/>
+        </w:rPr>
+        <w:t>ú</w:t>
+      </w:r>
+      <w:r>
+        <w:rPr>
+          <w:rStyle w:val="Ninguno"/>
+          <w:rtl w:val="0"/>
+          <w:lang w:val="es-ES_tradnl"/>
+        </w:rPr>
+        <w:t>nico que se genera cuando un usuario nuevo se registra. El FCM token es almacenado en base de datos. Para enviar notificaciones se debe usar el siguiente formato:</w:t>
+      </w:r>
+    </w:p>
+    <w:p>
+      <w:pPr>
+        <w:pStyle w:val="Cuerpo A"/>
+        <w:tabs>
+          <w:tab w:val="left" w:pos="2190"/>
+        </w:tabs>
+        <w:rPr>
+          <w:rStyle w:val="Ninguno"/>
+        </w:rPr>
+      </w:pPr>
+      <w:r>
+        <w:rPr>
+          <w:rStyle w:val="Ninguno"/>
+        </w:rPr>
+        <w:br w:type="textWrapping"/>
+      </w:r>
+      <w:r>
+        <w:rPr>
+          <w:rStyle w:val="Ninguno"/>
+          <w:rtl w:val="0"/>
+          <w:lang w:val="es-ES_tradnl"/>
+        </w:rPr>
+        <w:t xml:space="preserve">POST - </w:t>
+      </w:r>
+      <w:r>
+        <w:rPr>
+          <w:rStyle w:val="Hyperlink.2"/>
+        </w:rPr>
+        <w:fldChar w:fldCharType="begin" w:fldLock="0"/>
+      </w:r>
+      <w:r>
+        <w:rPr>
+          <w:rStyle w:val="Hyperlink.2"/>
+        </w:rPr>
+        <w:instrText xml:space="preserve"> HYPERLINK "https://fcm.googleapis.com/fcm/send"</w:instrText>
+      </w:r>
+      <w:r>
+        <w:rPr>
+          <w:rStyle w:val="Hyperlink.2"/>
+        </w:rPr>
+        <w:fldChar w:fldCharType="separate" w:fldLock="0"/>
+      </w:r>
+      <w:r>
+        <w:rPr>
+          <w:rStyle w:val="Hyperlink.2"/>
+          <w:rtl w:val="0"/>
+          <w:lang w:val="es-ES_tradnl"/>
+        </w:rPr>
+        <w:t>https://fcm.googleapis.com/fcm/send</w:t>
+      </w:r>
+      <w:r>
+        <w:rPr/>
+        <w:fldChar w:fldCharType="end" w:fldLock="0"/>
+      </w:r>
+    </w:p>
+    <w:p>
+      <w:pPr>
+        <w:pStyle w:val="Cuerpo A"/>
+        <w:tabs>
+          <w:tab w:val="left" w:pos="2190"/>
+        </w:tabs>
+        <w:rPr>
+          <w:rStyle w:val="Ninguno"/>
+        </w:rPr>
+      </w:pPr>
+      <w:r>
+        <w:rPr>
+          <w:rStyle w:val="Ninguno"/>
         </w:rPr>
         <w:br w:type="textWrapping"/>
       </w:r>
@@ -3091,6 +3169,7 @@
           <w:rStyle w:val="Ninguno"/>
           <w:outline w:val="0"/>
           <w:color w:val="d4d4d4"/>
+          <w:u w:color="d4d4d4"/>
           <w:shd w:val="clear" w:color="auto" w:fill="ffffff"/>
           <w14:textFill>
             <w14:solidFill>
@@ -3101,6 +3180,7 @@
       </w:pPr>
       <w:r>
         <w:rPr>
+          <w:rStyle w:val="Ninguno"/>
           <w:rtl w:val="0"/>
         </w:rPr>
         <w:t>{</w:t>
@@ -3121,12 +3201,13 @@
           <w:tab w:val="left" w:pos="6480"/>
           <w:tab w:val="left" w:pos="7200"/>
           <w:tab w:val="left" w:pos="7920"/>
-          <w:tab w:val="left" w:pos="8640"/>
+          <w:tab w:val="left" w:pos="8338"/>
         </w:tabs>
         <w:rPr>
           <w:rStyle w:val="Ninguno"/>
           <w:outline w:val="0"/>
           <w:color w:val="d4d4d4"/>
+          <w:u w:color="d4d4d4"/>
           <w:shd w:val="clear" w:color="auto" w:fill="ffffff"/>
           <w14:textFill>
             <w14:solidFill>
@@ -3140,7 +3221,9 @@
           <w:rStyle w:val="Ninguno"/>
           <w:outline w:val="0"/>
           <w:color w:val="d4d4d4"/>
-          <w:rtl w:val="0"/>
+          <w:u w:color="d4d4d4"/>
+          <w:rtl w:val="0"/>
+          <w:lang w:val="es-ES_tradnl"/>
           <w14:textFill>
             <w14:solidFill>
               <w14:srgbClr w14:val="D4D4D4"/>
@@ -3154,6 +3237,7 @@
           <w:rStyle w:val="Ninguno"/>
           <w:outline w:val="0"/>
           <w:color w:val="9cdcfe"/>
+          <w:u w:color="9cdcfe"/>
           <w:rtl w:val="0"/>
           <w:lang w:val="es-ES_tradnl"/>
           <w14:textFill>
@@ -3169,7 +3253,9 @@
           <w:rStyle w:val="Ninguno"/>
           <w:outline w:val="0"/>
           <w:color w:val="d4d4d4"/>
-          <w:rtl w:val="0"/>
+          <w:u w:color="d4d4d4"/>
+          <w:rtl w:val="0"/>
+          <w:lang w:val="es-ES_tradnl"/>
           <w14:textFill>
             <w14:solidFill>
               <w14:srgbClr w14:val="D4D4D4"/>
@@ -3183,7 +3269,9 @@
           <w:rStyle w:val="Ninguno"/>
           <w:outline w:val="0"/>
           <w:color w:val="dcdcdc"/>
-          <w:rtl w:val="0"/>
+          <w:u w:color="dcdcdc"/>
+          <w:rtl w:val="0"/>
+          <w:lang w:val="es-ES_tradnl"/>
           <w14:textFill>
             <w14:solidFill>
               <w14:srgbClr w14:val="DCDCDC"/>
@@ -3197,7 +3285,9 @@
           <w:rStyle w:val="Ninguno"/>
           <w:outline w:val="0"/>
           <w:color w:val="d4d4d4"/>
-          <w:rtl w:val="0"/>
+          <w:u w:color="d4d4d4"/>
+          <w:rtl w:val="0"/>
+          <w:lang w:val="es-ES_tradnl"/>
           <w14:textFill>
             <w14:solidFill>
               <w14:srgbClr w14:val="D4D4D4"/>
@@ -3208,8 +3298,10 @@
       </w:r>
       <w:r>
         <w:rPr>
+          <w:rStyle w:val="Ninguno"/>
           <w:outline w:val="0"/>
           <w:color w:val="ce9178"/>
+          <w:u w:color="ce9178"/>
           <w:rtl w:val="0"/>
           <w:lang w:val="es-ES_tradnl"/>
           <w14:textFill>
@@ -3222,8 +3314,10 @@
       </w:r>
       <w:r>
         <w:rPr>
+          <w:rStyle w:val="Ninguno"/>
           <w:outline w:val="0"/>
           <w:color w:val="ce9178"/>
+          <w:u w:color="ce9178"/>
           <w:rtl w:val="0"/>
           <w:lang w:val="es-ES_tradnl"/>
           <w14:textFill>
@@ -3236,8 +3330,10 @@
       </w:r>
       <w:r>
         <w:rPr>
+          <w:rStyle w:val="Ninguno"/>
           <w:outline w:val="0"/>
           <w:color w:val="ce9178"/>
+          <w:u w:color="ce9178"/>
           <w:rtl w:val="0"/>
           <w:lang w:val="ru-RU"/>
           <w14:textFill>
@@ -3253,7 +3349,9 @@
           <w:rStyle w:val="Ninguno"/>
           <w:outline w:val="0"/>
           <w:color w:val="dcdcdc"/>
-          <w:rtl w:val="0"/>
+          <w:u w:color="dcdcdc"/>
+          <w:rtl w:val="0"/>
+          <w:lang w:val="es-ES_tradnl"/>
           <w14:textFill>
             <w14:solidFill>
               <w14:srgbClr w14:val="DCDCDC"/>
@@ -3278,12 +3376,13 @@
           <w:tab w:val="left" w:pos="6480"/>
           <w:tab w:val="left" w:pos="7200"/>
           <w:tab w:val="left" w:pos="7920"/>
-          <w:tab w:val="left" w:pos="8640"/>
+          <w:tab w:val="left" w:pos="8338"/>
         </w:tabs>
         <w:rPr>
           <w:rStyle w:val="Ninguno"/>
           <w:outline w:val="0"/>
           <w:color w:val="d4d4d4"/>
+          <w:u w:color="d4d4d4"/>
           <w:shd w:val="clear" w:color="auto" w:fill="ffffff"/>
           <w14:textFill>
             <w14:solidFill>
@@ -3297,7 +3396,9 @@
           <w:rStyle w:val="Ninguno"/>
           <w:outline w:val="0"/>
           <w:color w:val="d4d4d4"/>
-          <w:rtl w:val="0"/>
+          <w:u w:color="d4d4d4"/>
+          <w:rtl w:val="0"/>
+          <w:lang w:val="es-ES_tradnl"/>
           <w14:textFill>
             <w14:solidFill>
               <w14:srgbClr w14:val="D4D4D4"/>
@@ -3308,8 +3409,10 @@
       </w:r>
       <w:r>
         <w:rPr>
+          <w:rStyle w:val="Ninguno"/>
           <w:outline w:val="0"/>
           <w:color w:val="9cdcfe"/>
+          <w:u w:color="9cdcfe"/>
           <w:rtl w:val="0"/>
           <w:lang w:val="it-IT"/>
           <w14:textFill>
@@ -3325,7 +3428,9 @@
           <w:rStyle w:val="Ninguno"/>
           <w:outline w:val="0"/>
           <w:color w:val="dcdcdc"/>
-          <w:rtl w:val="0"/>
+          <w:u w:color="dcdcdc"/>
+          <w:rtl w:val="0"/>
+          <w:lang w:val="es-ES_tradnl"/>
           <w14:textFill>
             <w14:solidFill>
               <w14:srgbClr w14:val="DCDCDC"/>
@@ -3339,7 +3444,9 @@
           <w:rStyle w:val="Ninguno"/>
           <w:outline w:val="0"/>
           <w:color w:val="d4d4d4"/>
-          <w:rtl w:val="0"/>
+          <w:u w:color="d4d4d4"/>
+          <w:rtl w:val="0"/>
+          <w:lang w:val="es-ES_tradnl"/>
           <w14:textFill>
             <w14:solidFill>
               <w14:srgbClr w14:val="D4D4D4"/>
@@ -3353,7 +3460,9 @@
           <w:rStyle w:val="Ninguno"/>
           <w:outline w:val="0"/>
           <w:color w:val="dcdcdc"/>
-          <w:rtl w:val="0"/>
+          <w:u w:color="dcdcdc"/>
+          <w:rtl w:val="0"/>
+          <w:lang w:val="es-ES_tradnl"/>
           <w14:textFill>
             <w14:solidFill>
               <w14:srgbClr w14:val="DCDCDC"/>
@@ -3378,12 +3487,13 @@
           <w:tab w:val="left" w:pos="6480"/>
           <w:tab w:val="left" w:pos="7200"/>
           <w:tab w:val="left" w:pos="7920"/>
-          <w:tab w:val="left" w:pos="8640"/>
+          <w:tab w:val="left" w:pos="8338"/>
         </w:tabs>
         <w:rPr>
           <w:rStyle w:val="Ninguno"/>
           <w:outline w:val="0"/>
           <w:color w:val="d4d4d4"/>
+          <w:u w:color="d4d4d4"/>
           <w:shd w:val="clear" w:color="auto" w:fill="ffffff"/>
           <w14:textFill>
             <w14:solidFill>
@@ -3397,7 +3507,9 @@
           <w:rStyle w:val="Ninguno"/>
           <w:outline w:val="0"/>
           <w:color w:val="d4d4d4"/>
-          <w:rtl w:val="0"/>
+          <w:u w:color="d4d4d4"/>
+          <w:rtl w:val="0"/>
+          <w:lang w:val="es-ES_tradnl"/>
           <w14:textFill>
             <w14:solidFill>
               <w14:srgbClr w14:val="D4D4D4"/>
@@ -3411,6 +3523,7 @@
           <w:rStyle w:val="Ninguno"/>
           <w:outline w:val="0"/>
           <w:color w:val="9cdcfe"/>
+          <w:u w:color="9cdcfe"/>
           <w:rtl w:val="0"/>
           <w:lang w:val="en-US"/>
           <w14:textFill>
@@ -3426,7 +3539,9 @@
           <w:rStyle w:val="Ninguno"/>
           <w:outline w:val="0"/>
           <w:color w:val="dcdcdc"/>
-          <w:rtl w:val="0"/>
+          <w:u w:color="dcdcdc"/>
+          <w:rtl w:val="0"/>
+          <w:lang w:val="es-ES_tradnl"/>
           <w14:textFill>
             <w14:solidFill>
               <w14:srgbClr w14:val="DCDCDC"/>
@@ -3440,7 +3555,9 @@
           <w:rStyle w:val="Ninguno"/>
           <w:outline w:val="0"/>
           <w:color w:val="d4d4d4"/>
-          <w:rtl w:val="0"/>
+          <w:u w:color="d4d4d4"/>
+          <w:rtl w:val="0"/>
+          <w:lang w:val="es-ES_tradnl"/>
           <w14:textFill>
             <w14:solidFill>
               <w14:srgbClr w14:val="D4D4D4"/>
@@ -3451,8 +3568,10 @@
       </w:r>
       <w:r>
         <w:rPr>
+          <w:rStyle w:val="Ninguno"/>
           <w:outline w:val="0"/>
           <w:color w:val="ce9178"/>
+          <w:u w:color="ce9178"/>
           <w:rtl w:val="0"/>
           <w14:textFill>
             <w14:solidFill>
@@ -3467,7 +3586,9 @@
           <w:rStyle w:val="Ninguno"/>
           <w:outline w:val="0"/>
           <w:color w:val="dcdcdc"/>
-          <w:rtl w:val="0"/>
+          <w:u w:color="dcdcdc"/>
+          <w:rtl w:val="0"/>
+          <w:lang w:val="es-ES_tradnl"/>
           <w14:textFill>
             <w14:solidFill>
               <w14:srgbClr w14:val="DCDCDC"/>
@@ -3492,12 +3613,13 @@
           <w:tab w:val="left" w:pos="6480"/>
           <w:tab w:val="left" w:pos="7200"/>
           <w:tab w:val="left" w:pos="7920"/>
-          <w:tab w:val="left" w:pos="8640"/>
+          <w:tab w:val="left" w:pos="8338"/>
         </w:tabs>
         <w:rPr>
           <w:rStyle w:val="Ninguno"/>
           <w:outline w:val="0"/>
           <w:color w:val="d4d4d4"/>
+          <w:u w:color="d4d4d4"/>
           <w:shd w:val="clear" w:color="auto" w:fill="ffffff"/>
           <w14:textFill>
             <w14:solidFill>
@@ -3511,7 +3633,9 @@
           <w:rStyle w:val="Ninguno"/>
           <w:outline w:val="0"/>
           <w:color w:val="d4d4d4"/>
-          <w:rtl w:val="0"/>
+          <w:u w:color="d4d4d4"/>
+          <w:rtl w:val="0"/>
+          <w:lang w:val="es-ES_tradnl"/>
           <w14:textFill>
             <w14:solidFill>
               <w14:srgbClr w14:val="D4D4D4"/>
@@ -3525,6 +3649,7 @@
           <w:rStyle w:val="Ninguno"/>
           <w:outline w:val="0"/>
           <w:color w:val="9cdcfe"/>
+          <w:u w:color="9cdcfe"/>
           <w:rtl w:val="0"/>
           <w:lang w:val="it-IT"/>
           <w14:textFill>
@@ -3540,7 +3665,9 @@
           <w:rStyle w:val="Ninguno"/>
           <w:outline w:val="0"/>
           <w:color w:val="dcdcdc"/>
-          <w:rtl w:val="0"/>
+          <w:u w:color="dcdcdc"/>
+          <w:rtl w:val="0"/>
+          <w:lang w:val="es-ES_tradnl"/>
           <w14:textFill>
             <w14:solidFill>
               <w14:srgbClr w14:val="DCDCDC"/>
@@ -3554,7 +3681,9 @@
           <w:rStyle w:val="Ninguno"/>
           <w:outline w:val="0"/>
           <w:color w:val="d4d4d4"/>
-          <w:rtl w:val="0"/>
+          <w:u w:color="d4d4d4"/>
+          <w:rtl w:val="0"/>
+          <w:lang w:val="es-ES_tradnl"/>
           <w14:textFill>
             <w14:solidFill>
               <w14:srgbClr w14:val="D4D4D4"/>
@@ -3565,8 +3694,10 @@
       </w:r>
       <w:r>
         <w:rPr>
+          <w:rStyle w:val="Ninguno"/>
           <w:outline w:val="0"/>
           <w:color w:val="ce9178"/>
+          <w:u w:color="ce9178"/>
           <w:rtl w:val="0"/>
           <w14:textFill>
             <w14:solidFill>
@@ -3581,7 +3712,9 @@
           <w:rStyle w:val="Ninguno"/>
           <w:outline w:val="0"/>
           <w:color w:val="dcdcdc"/>
-          <w:rtl w:val="0"/>
+          <w:u w:color="dcdcdc"/>
+          <w:rtl w:val="0"/>
+          <w:lang w:val="es-ES_tradnl"/>
           <w14:textFill>
             <w14:solidFill>
               <w14:srgbClr w14:val="DCDCDC"/>
@@ -3606,12 +3739,13 @@
           <w:tab w:val="left" w:pos="6480"/>
           <w:tab w:val="left" w:pos="7200"/>
           <w:tab w:val="left" w:pos="7920"/>
-          <w:tab w:val="left" w:pos="8640"/>
+          <w:tab w:val="left" w:pos="8338"/>
         </w:tabs>
         <w:rPr>
           <w:rStyle w:val="Ninguno"/>
           <w:outline w:val="0"/>
           <w:color w:val="d4d4d4"/>
+          <w:u w:color="d4d4d4"/>
           <w:shd w:val="clear" w:color="auto" w:fill="ffffff"/>
           <w14:textFill>
             <w14:solidFill>
@@ -3625,7 +3759,9 @@
           <w:rStyle w:val="Ninguno"/>
           <w:outline w:val="0"/>
           <w:color w:val="d4d4d4"/>
-          <w:rtl w:val="0"/>
+          <w:u w:color="d4d4d4"/>
+          <w:rtl w:val="0"/>
+          <w:lang w:val="es-ES_tradnl"/>
           <w14:textFill>
             <w14:solidFill>
               <w14:srgbClr w14:val="D4D4D4"/>
@@ -3639,6 +3775,7 @@
           <w:rStyle w:val="Ninguno"/>
           <w:outline w:val="0"/>
           <w:color w:val="9cdcfe"/>
+          <w:u w:color="9cdcfe"/>
           <w:rtl w:val="0"/>
           <w:lang w:val="en-US"/>
           <w14:textFill>
@@ -3654,7 +3791,9 @@
           <w:rStyle w:val="Ninguno"/>
           <w:outline w:val="0"/>
           <w:color w:val="dcdcdc"/>
-          <w:rtl w:val="0"/>
+          <w:u w:color="dcdcdc"/>
+          <w:rtl w:val="0"/>
+          <w:lang w:val="es-ES_tradnl"/>
           <w14:textFill>
             <w14:solidFill>
               <w14:srgbClr w14:val="DCDCDC"/>
@@ -3668,7 +3807,9 @@
           <w:rStyle w:val="Ninguno"/>
           <w:outline w:val="0"/>
           <w:color w:val="d4d4d4"/>
-          <w:rtl w:val="0"/>
+          <w:u w:color="d4d4d4"/>
+          <w:rtl w:val="0"/>
+          <w:lang w:val="es-ES_tradnl"/>
           <w14:textFill>
             <w14:solidFill>
               <w14:srgbClr w14:val="D4D4D4"/>
@@ -3679,8 +3820,10 @@
       </w:r>
       <w:r>
         <w:rPr>
+          <w:rStyle w:val="Ninguno"/>
           <w:outline w:val="0"/>
           <w:color w:val="ce9178"/>
+          <w:u w:color="ce9178"/>
           <w:rtl w:val="0"/>
           <w:lang w:val="es-ES_tradnl"/>
           <w14:textFill>
@@ -3693,8 +3836,10 @@
       </w:r>
       <w:r>
         <w:rPr>
+          <w:rStyle w:val="Ninguno"/>
           <w:outline w:val="0"/>
           <w:color w:val="ce9178"/>
+          <w:u w:color="ce9178"/>
           <w:rtl w:val="0"/>
           <w:lang w:val="es-ES_tradnl"/>
           <w14:textFill>
@@ -3707,8 +3852,10 @@
       </w:r>
       <w:r>
         <w:rPr>
+          <w:rStyle w:val="Ninguno"/>
           <w:outline w:val="0"/>
           <w:color w:val="ce9178"/>
+          <w:u w:color="ce9178"/>
           <w:rtl w:val="0"/>
           <w:lang w:val="es-ES_tradnl"/>
           <w14:textFill>
@@ -3721,8 +3868,10 @@
       </w:r>
       <w:r>
         <w:rPr>
+          <w:rStyle w:val="Ninguno"/>
           <w:outline w:val="0"/>
           <w:color w:val="ce9178"/>
+          <w:u w:color="ce9178"/>
           <w:rtl w:val="0"/>
           <w:lang w:val="es-ES_tradnl"/>
           <w14:textFill>
@@ -3735,8 +3884,10 @@
       </w:r>
       <w:r>
         <w:rPr>
+          <w:rStyle w:val="Ninguno"/>
           <w:outline w:val="0"/>
           <w:color w:val="ce9178"/>
+          <w:u w:color="ce9178"/>
           <w:rtl w:val="0"/>
           <w:lang w:val="ru-RU"/>
           <w14:textFill>
@@ -3752,7 +3903,9 @@
           <w:rStyle w:val="Ninguno"/>
           <w:outline w:val="0"/>
           <w:color w:val="dcdcdc"/>
-          <w:rtl w:val="0"/>
+          <w:u w:color="dcdcdc"/>
+          <w:rtl w:val="0"/>
+          <w:lang w:val="es-ES_tradnl"/>
           <w14:textFill>
             <w14:solidFill>
               <w14:srgbClr w14:val="DCDCDC"/>
@@ -3777,12 +3930,13 @@
           <w:tab w:val="left" w:pos="6480"/>
           <w:tab w:val="left" w:pos="7200"/>
           <w:tab w:val="left" w:pos="7920"/>
-          <w:tab w:val="left" w:pos="8640"/>
+          <w:tab w:val="left" w:pos="8338"/>
         </w:tabs>
         <w:rPr>
           <w:rStyle w:val="Ninguno"/>
           <w:outline w:val="0"/>
           <w:color w:val="d4d4d4"/>
+          <w:u w:color="d4d4d4"/>
           <w:shd w:val="clear" w:color="auto" w:fill="ffffff"/>
           <w14:textFill>
             <w14:solidFill>
@@ -3796,7 +3950,9 @@
           <w:rStyle w:val="Ninguno"/>
           <w:outline w:val="0"/>
           <w:color w:val="d4d4d4"/>
-          <w:rtl w:val="0"/>
+          <w:u w:color="d4d4d4"/>
+          <w:rtl w:val="0"/>
+          <w:lang w:val="es-ES_tradnl"/>
           <w14:textFill>
             <w14:solidFill>
               <w14:srgbClr w14:val="D4D4D4"/>
@@ -3810,6 +3966,7 @@
           <w:rStyle w:val="Ninguno"/>
           <w:outline w:val="0"/>
           <w:color w:val="9cdcfe"/>
+          <w:u w:color="9cdcfe"/>
           <w:rtl w:val="0"/>
           <w:lang w:val="it-IT"/>
           <w14:textFill>
@@ -3825,7 +3982,9 @@
           <w:rStyle w:val="Ninguno"/>
           <w:outline w:val="0"/>
           <w:color w:val="dcdcdc"/>
-          <w:rtl w:val="0"/>
+          <w:u w:color="dcdcdc"/>
+          <w:rtl w:val="0"/>
+          <w:lang w:val="es-ES_tradnl"/>
           <w14:textFill>
             <w14:solidFill>
               <w14:srgbClr w14:val="DCDCDC"/>
@@ -3839,7 +3998,9 @@
           <w:rStyle w:val="Ninguno"/>
           <w:outline w:val="0"/>
           <w:color w:val="d4d4d4"/>
-          <w:rtl w:val="0"/>
+          <w:u w:color="d4d4d4"/>
+          <w:rtl w:val="0"/>
+          <w:lang w:val="es-ES_tradnl"/>
           <w14:textFill>
             <w14:solidFill>
               <w14:srgbClr w14:val="D4D4D4"/>
@@ -3850,8 +4011,10 @@
       </w:r>
       <w:r>
         <w:rPr>
+          <w:rStyle w:val="Ninguno"/>
           <w:outline w:val="0"/>
           <w:color w:val="ce9178"/>
+          <w:u w:color="ce9178"/>
           <w:rtl w:val="0"/>
           <w:lang w:val="es-ES_tradnl"/>
           <w14:textFill>
@@ -3864,8 +4027,10 @@
       </w:r>
       <w:r>
         <w:rPr>
+          <w:rStyle w:val="Ninguno"/>
           <w:outline w:val="0"/>
           <w:color w:val="ce9178"/>
+          <w:u w:color="ce9178"/>
           <w:rtl w:val="0"/>
           <w:lang w:val="es-ES_tradnl"/>
           <w14:textFill>
@@ -3878,8 +4043,10 @@
       </w:r>
       <w:r>
         <w:rPr>
+          <w:rStyle w:val="Ninguno"/>
           <w:outline w:val="0"/>
           <w:color w:val="ce9178"/>
+          <w:u w:color="ce9178"/>
           <w:rtl w:val="0"/>
           <w:lang w:val="es-ES_tradnl"/>
           <w14:textFill>
@@ -3892,8 +4059,10 @@
       </w:r>
       <w:r>
         <w:rPr>
+          <w:rStyle w:val="Ninguno"/>
           <w:outline w:val="0"/>
           <w:color w:val="ce9178"/>
+          <w:u w:color="ce9178"/>
           <w:rtl w:val="0"/>
           <w:lang w:val="es-ES_tradnl"/>
           <w14:textFill>
@@ -3906,8 +4075,10 @@
       </w:r>
       <w:r>
         <w:rPr>
+          <w:rStyle w:val="Ninguno"/>
           <w:outline w:val="0"/>
           <w:color w:val="ce9178"/>
+          <w:u w:color="ce9178"/>
           <w:rtl w:val="0"/>
           <w:lang w:val="es-ES_tradnl"/>
           <w14:textFill>
@@ -3920,8 +4091,10 @@
       </w:r>
       <w:r>
         <w:rPr>
+          <w:rStyle w:val="Ninguno"/>
           <w:outline w:val="0"/>
           <w:color w:val="ce9178"/>
+          <w:u w:color="ce9178"/>
           <w:rtl w:val="0"/>
           <w:lang w:val="es-ES_tradnl"/>
           <w14:textFill>
@@ -3934,8 +4107,10 @@
       </w:r>
       <w:r>
         <w:rPr>
+          <w:rStyle w:val="Ninguno"/>
           <w:outline w:val="0"/>
           <w:color w:val="ce9178"/>
+          <w:u w:color="ce9178"/>
           <w:rtl w:val="0"/>
           <w:lang w:val="ru-RU"/>
           <w14:textFill>
@@ -3962,12 +4137,13 @@
           <w:tab w:val="left" w:pos="6480"/>
           <w:tab w:val="left" w:pos="7200"/>
           <w:tab w:val="left" w:pos="7920"/>
-          <w:tab w:val="left" w:pos="8640"/>
+          <w:tab w:val="left" w:pos="8338"/>
         </w:tabs>
         <w:rPr>
           <w:rStyle w:val="Ninguno"/>
           <w:outline w:val="0"/>
           <w:color w:val="d4d4d4"/>
+          <w:u w:color="d4d4d4"/>
           <w:shd w:val="clear" w:color="auto" w:fill="ffffff"/>
           <w14:textFill>
             <w14:solidFill>
@@ -3978,8 +4154,10 @@
       </w:pPr>
       <w:r>
         <w:rPr>
+          <w:rStyle w:val="Ninguno"/>
           <w:outline w:val="0"/>
           <w:color w:val="d4d4d4"/>
+          <w:u w:color="d4d4d4"/>
           <w:rtl w:val="0"/>
           <w14:textFill>
             <w14:solidFill>
@@ -3994,7 +4172,9 @@
           <w:rStyle w:val="Ninguno"/>
           <w:outline w:val="0"/>
           <w:color w:val="dcdcdc"/>
-          <w:rtl w:val="0"/>
+          <w:u w:color="dcdcdc"/>
+          <w:rtl w:val="0"/>
+          <w:lang w:val="es-ES_tradnl"/>
           <w14:textFill>
             <w14:solidFill>
               <w14:srgbClr w14:val="DCDCDC"/>
@@ -4010,6 +4190,7 @@
       </w:pPr>
       <w:r>
         <w:rPr>
+          <w:rStyle w:val="Ninguno"/>
           <w:rtl w:val="0"/>
         </w:rPr>
         <w:t>}</w:t>
@@ -4020,16 +4201,27 @@
         <w:pStyle w:val="Predeterminado"/>
       </w:pPr>
       <w:r>
+        <w:rPr>
+          <w:rStyle w:val="Ninguno"/>
+          <w:outline w:val="0"/>
+          <w:color w:val="000000"/>
+          <w:u w:color="000000"/>
+          <w14:textFill>
+            <w14:solidFill>
+              <w14:srgbClr w14:val="000000"/>
+            </w14:solidFill>
+          </w14:textFill>
+        </w:rPr>
         <w:drawing xmlns:a="http://schemas.openxmlformats.org/drawingml/2006/main">
           <wp:anchor distT="152400" distB="152400" distL="152400" distR="152400" simplePos="0" relativeHeight="251659264" behindDoc="0" locked="0" layoutInCell="1" allowOverlap="1">
             <wp:simplePos x="0" y="0"/>
-            <wp:positionH relativeFrom="margin">
-              <wp:posOffset>-6350</wp:posOffset>
+            <wp:positionH relativeFrom="page">
+              <wp:posOffset>1073785</wp:posOffset>
             </wp:positionH>
             <wp:positionV relativeFrom="line">
               <wp:posOffset>365194</wp:posOffset>
             </wp:positionV>
-            <wp:extent cx="5612130" cy="1114234"/>
+            <wp:extent cx="5612130" cy="1114235"/>
             <wp:effectExtent l="0" t="0" r="0" b="0"/>
             <wp:wrapThrough wrapText="bothSides" distL="152400" distR="152400">
               <wp:wrapPolygon edited="1">
@@ -4062,7 +4254,7 @@
                   <pic:spPr>
                     <a:xfrm>
                       <a:off x="0" y="0"/>
-                      <a:ext cx="5612130" cy="1114234"/>
+                      <a:ext cx="5612130" cy="1114235"/>
                     </a:xfrm>
                     <a:prstGeom prst="rect">
                       <a:avLst/>
@@ -5131,7 +5323,7 @@
   </w:style>
   <w:style w:type="character" w:styleId="Hyperlink.2">
     <w:name w:val="Hyperlink.2"/>
-    <w:basedOn w:val="Hyperlink"/>
+    <w:basedOn w:val="Ninguno"/>
     <w:next w:val="Hyperlink.2"/>
     <w:rPr>
       <w:outline w:val="0"/>
@@ -5177,11 +5369,12 @@
       <w:position w:val="0"/>
       <w:sz w:val="24"/>
       <w:szCs w:val="24"/>
-      <w:u w:val="none"/>
+      <w:u w:val="none" w:color="dcdcdc"/>
       <w:shd w:val="clear" w:color="auto" w:fill="1e1e1e"/>
       <w:vertAlign w:val="baseline"/>
-      <w14:textOutline>
+      <w14:textOutline w14:w="12700" w14:cap="flat">
         <w14:noFill/>
+        <w14:miter w14:lim="400000"/>
       </w14:textOutline>
       <w14:textFill>
         <w14:solidFill>

</xml_diff>

<commit_message>
Se crea sección de troubleshooting
</commit_message>
<xml_diff>
--- a/Documentacion Sportta.docx
+++ b/Documentacion Sportta.docx
@@ -2884,15 +2884,7 @@
           <w:rtl w:val="0"/>
           <w:lang w:val="es-ES_tradnl"/>
         </w:rPr>
-        <w:t>o de la ventana.</w:t>
-      </w:r>
-      <w:r>
-        <w:rPr>
-          <w:rStyle w:val="Ninguno"/>
-          <w:rtl w:val="0"/>
-          <w:lang w:val="es-ES_tradnl"/>
-        </w:rPr>
-        <w:t xml:space="preserve"> La funci</w:t>
+        <w:t>o de la ventana. La funci</w:t>
       </w:r>
       <w:r>
         <w:rPr>
@@ -3180,7 +3172,7 @@
       </w:pPr>
       <w:r>
         <w:rPr>
-          <w:rStyle w:val="Ninguno"/>
+          <w:rStyle w:val="Ninguno A"/>
           <w:rtl w:val="0"/>
         </w:rPr>
         <w:t>{</w:t>
@@ -3573,6 +3565,7 @@
           <w:color w:val="ce9178"/>
           <w:u w:color="ce9178"/>
           <w:rtl w:val="0"/>
+          <w:lang w:val="es-ES_tradnl"/>
           <w14:textFill>
             <w14:solidFill>
               <w14:srgbClr w14:val="CE9178"/>
@@ -3699,6 +3692,7 @@
           <w:color w:val="ce9178"/>
           <w:u w:color="ce9178"/>
           <w:rtl w:val="0"/>
+          <w:lang w:val="es-ES_tradnl"/>
           <w14:textFill>
             <w14:solidFill>
               <w14:srgbClr w14:val="CE9178"/>
@@ -4159,6 +4153,7 @@
           <w:color w:val="d4d4d4"/>
           <w:u w:color="d4d4d4"/>
           <w:rtl w:val="0"/>
+          <w:lang w:val="es-ES_tradnl"/>
           <w14:textFill>
             <w14:solidFill>
               <w14:srgbClr w14:val="D4D4D4"/>
@@ -4190,7 +4185,7 @@
       </w:pPr>
       <w:r>
         <w:rPr>
-          <w:rStyle w:val="Ninguno"/>
+          <w:rStyle w:val="Ninguno A"/>
           <w:rtl w:val="0"/>
         </w:rPr>
         <w:t>}</w:t>
@@ -4206,6 +4201,7 @@
           <w:outline w:val="0"/>
           <w:color w:val="000000"/>
           <w:u w:color="000000"/>
+          <w:lang w:val="es-ES_tradnl"/>
           <w14:textFill>
             <w14:solidFill>
               <w14:srgbClr w14:val="000000"/>
@@ -4660,6 +4656,9 @@
         <w:tabs>
           <w:tab w:val="left" w:pos="2190"/>
         </w:tabs>
+        <w:rPr>
+          <w:rStyle w:val="Ninguno"/>
+        </w:rPr>
       </w:pPr>
       <w:r>
         <w:rPr>
@@ -4700,6 +4699,183 @@
           <w:lang w:val="es-ES_tradnl"/>
         </w:rPr>
         <w:t>n de ligas como su tabla de posiciones y entre otras.</w:t>
+      </w:r>
+    </w:p>
+    <w:p>
+      <w:pPr>
+        <w:pStyle w:val="Cuerpo A"/>
+        <w:tabs>
+          <w:tab w:val="left" w:pos="2190"/>
+        </w:tabs>
+        <w:rPr>
+          <w:rStyle w:val="Ninguno"/>
+        </w:rPr>
+      </w:pPr>
+    </w:p>
+    <w:p>
+      <w:pPr>
+        <w:pStyle w:val="Cuerpo A"/>
+        <w:tabs>
+          <w:tab w:val="left" w:pos="2190"/>
+        </w:tabs>
+        <w:rPr>
+          <w:rStyle w:val="Ninguno"/>
+          <w:b w:val="1"/>
+          <w:bCs w:val="1"/>
+        </w:rPr>
+      </w:pPr>
+      <w:r>
+        <w:rPr>
+          <w:rStyle w:val="Ninguno"/>
+          <w:b w:val="1"/>
+          <w:bCs w:val="1"/>
+          <w:rtl w:val="0"/>
+          <w:lang w:val="es-ES_tradnl"/>
+        </w:rPr>
+        <w:t>Troubleshooting y errores cometidos</w:t>
+      </w:r>
+    </w:p>
+    <w:p>
+      <w:pPr>
+        <w:pStyle w:val="Cuerpo A"/>
+        <w:tabs>
+          <w:tab w:val="left" w:pos="2190"/>
+        </w:tabs>
+      </w:pPr>
+      <w:r>
+        <w:rPr>
+          <w:rStyle w:val="Ninguno"/>
+          <w:rtl w:val="0"/>
+          <w:lang w:val="es-ES_tradnl"/>
+        </w:rPr>
+        <w:t>Durante el desarrollo se han cometidos errores significativos ya que de alguna manera han retrasado la entrega de software funcional, a continuaci</w:t>
+      </w:r>
+      <w:r>
+        <w:rPr>
+          <w:rStyle w:val="Ninguno"/>
+          <w:rtl w:val="0"/>
+          <w:lang w:val="es-ES_tradnl"/>
+        </w:rPr>
+        <w:t>ó</w:t>
+      </w:r>
+      <w:r>
+        <w:rPr>
+          <w:rStyle w:val="Ninguno"/>
+          <w:rtl w:val="0"/>
+          <w:lang w:val="es-ES_tradnl"/>
+        </w:rPr>
+        <w:t>n algunos de ellos:</w:t>
+      </w:r>
+      <w:r>
+        <w:rPr>
+          <w:rStyle w:val="Ninguno"/>
+        </w:rPr>
+        <w:br w:type="textWrapping"/>
+        <w:br w:type="textWrapping"/>
+      </w:r>
+      <w:r>
+        <w:rPr>
+          <w:rStyle w:val="Ninguno"/>
+          <w:rtl w:val="0"/>
+          <w:lang w:val="es-ES_tradnl"/>
+        </w:rPr>
+        <w:t>- Despliegue en Android: se retras</w:t>
+      </w:r>
+      <w:r>
+        <w:rPr>
+          <w:rStyle w:val="Ninguno"/>
+          <w:rtl w:val="0"/>
+          <w:lang w:val="es-ES_tradnl"/>
+        </w:rPr>
+        <w:t xml:space="preserve">ó </w:t>
+      </w:r>
+      <w:r>
+        <w:rPr>
+          <w:rStyle w:val="Ninguno"/>
+          <w:rtl w:val="0"/>
+          <w:lang w:val="es-ES_tradnl"/>
+        </w:rPr>
+        <w:t>el despliegue en Android buen tiempo porque Google play console rechazaba la versi</w:t>
+      </w:r>
+      <w:r>
+        <w:rPr>
+          <w:rStyle w:val="Ninguno"/>
+          <w:rtl w:val="0"/>
+          <w:lang w:val="es-ES_tradnl"/>
+        </w:rPr>
+        <w:t>ó</w:t>
+      </w:r>
+      <w:r>
+        <w:rPr>
+          <w:rStyle w:val="Ninguno"/>
+          <w:rtl w:val="0"/>
+          <w:lang w:val="es-ES_tradnl"/>
+        </w:rPr>
+        <w:t>n debido a que se solicitaba un permiso (ACCESS_BACKGROUND_LOCATION) que incumpl</w:t>
+      </w:r>
+      <w:r>
+        <w:rPr>
+          <w:rStyle w:val="Ninguno"/>
+          <w:rtl w:val="0"/>
+          <w:lang w:val="es-ES_tradnl"/>
+        </w:rPr>
+        <w:t>í</w:t>
+      </w:r>
+      <w:r>
+        <w:rPr>
+          <w:rStyle w:val="Ninguno"/>
+          <w:rtl w:val="0"/>
+          <w:lang w:val="es-ES_tradnl"/>
+        </w:rPr>
+        <w:t>a con pol</w:t>
+      </w:r>
+      <w:r>
+        <w:rPr>
+          <w:rStyle w:val="Ninguno"/>
+          <w:rtl w:val="0"/>
+          <w:lang w:val="es-ES_tradnl"/>
+        </w:rPr>
+        <w:t>í</w:t>
+      </w:r>
+      <w:r>
+        <w:rPr>
+          <w:rStyle w:val="Ninguno"/>
+          <w:rtl w:val="0"/>
+          <w:lang w:val="es-ES_tradnl"/>
+        </w:rPr>
+        <w:t>ticas de informaci</w:t>
+      </w:r>
+      <w:r>
+        <w:rPr>
+          <w:rStyle w:val="Ninguno"/>
+          <w:rtl w:val="0"/>
+          <w:lang w:val="es-ES_tradnl"/>
+        </w:rPr>
+        <w:t>ó</w:t>
+      </w:r>
+      <w:r>
+        <w:rPr>
+          <w:rStyle w:val="Ninguno"/>
+          <w:rtl w:val="0"/>
+          <w:lang w:val="es-ES_tradnl"/>
+        </w:rPr>
+        <w:t>n sensible del usuario. Google recomend</w:t>
+      </w:r>
+      <w:r>
+        <w:rPr>
+          <w:rStyle w:val="Ninguno"/>
+          <w:rtl w:val="0"/>
+          <w:lang w:val="es-ES_tradnl"/>
+        </w:rPr>
+        <w:t xml:space="preserve">ó </w:t>
+      </w:r>
+      <w:r>
+        <w:rPr>
+          <w:rStyle w:val="Ninguno"/>
+          <w:rtl w:val="0"/>
+          <w:lang w:val="es-ES_tradnl"/>
+        </w:rPr>
+        <w:t>eliminar este permiso ya que no se estaba haciendo uso de el y no era vital para el core de la app.</w:t>
       </w:r>
     </w:p>
     <w:sectPr>
@@ -5372,6 +5548,7 @@
       <w:u w:val="none" w:color="dcdcdc"/>
       <w:shd w:val="clear" w:color="auto" w:fill="1e1e1e"/>
       <w:vertAlign w:val="baseline"/>
+      <w:lang w:val="es-ES_tradnl"/>
       <w14:textOutline w14:w="12700" w14:cap="flat">
         <w14:noFill/>
         <w14:miter w14:lim="400000"/>
@@ -5381,6 +5558,13 @@
           <w14:srgbClr w14:val="DCDCDC"/>
         </w14:solidFill>
       </w14:textFill>
+    </w:rPr>
+  </w:style>
+  <w:style w:type="character" w:styleId="Ninguno A">
+    <w:name w:val="Ninguno A"/>
+    <w:basedOn w:val="Ninguno"/>
+    <w:rPr>
+      <w:lang w:val="es-ES_tradnl"/>
     </w:rPr>
   </w:style>
 </w:styles>

</xml_diff>

<commit_message>
Notificaciones con Expo y Actualización de SDK
</commit_message>
<xml_diff>
--- a/Documentacion Sportta.docx
+++ b/Documentacion Sportta.docx
@@ -3023,23 +3023,61 @@
           <w:rtl w:val="0"/>
           <w:lang w:val="es-ES_tradnl"/>
         </w:rPr>
-        <w:t>n trabajando con Firebase, por lo tanto, las notificaciones push deber</w:t>
-      </w:r>
-      <w:r>
-        <w:rPr>
-          <w:rStyle w:val="Ninguno"/>
-          <w:rtl w:val="0"/>
-          <w:lang w:val="es-ES_tradnl"/>
-        </w:rPr>
-        <w:t>á</w:t>
-      </w:r>
-      <w:r>
-        <w:rPr>
-          <w:rStyle w:val="Ninguno"/>
-          <w:rtl w:val="0"/>
-          <w:lang w:val="es-ES_tradnl"/>
-        </w:rPr>
-        <w:t xml:space="preserve">n ser enviadas al token FCM </w:t>
+        <w:t xml:space="preserve">n trabajando con </w:t>
+      </w:r>
+      <w:r>
+        <w:rPr>
+          <w:rStyle w:val="Ninguno"/>
+          <w:rtl w:val="0"/>
+          <w:lang w:val="es-ES_tradnl"/>
+        </w:rPr>
+        <w:t xml:space="preserve">Expo Notifications desde backend, el </w:t>
+      </w:r>
+      <w:r>
+        <w:rPr>
+          <w:rtl w:val="0"/>
+          <w:lang w:val="es-ES_tradnl"/>
+        </w:rPr>
+        <w:t xml:space="preserve">ExpoToken </w:t>
+      </w:r>
+      <w:r>
+        <w:rPr>
+          <w:rStyle w:val="Ninguno"/>
+          <w:rtl w:val="0"/>
+          <w:lang w:val="es-ES_tradnl"/>
+        </w:rPr>
+        <w:t>se genera desde frontend y en dos situaciones diferentes:</w:t>
+      </w:r>
+      <w:r>
+        <w:rPr>
+          <w:rStyle w:val="Ninguno"/>
+        </w:rPr>
+        <w:br w:type="textWrapping"/>
+        <w:br w:type="textWrapping"/>
+      </w:r>
+      <w:r>
+        <w:rPr>
+          <w:rStyle w:val="Ninguno"/>
+          <w:rtl w:val="0"/>
+          <w:lang w:val="es-ES_tradnl"/>
+        </w:rPr>
+        <w:t>1. Cuando se env</w:t>
+      </w:r>
+      <w:r>
+        <w:rPr>
+          <w:rStyle w:val="Ninguno"/>
+          <w:rtl w:val="0"/>
+          <w:lang w:val="es-ES_tradnl"/>
+        </w:rPr>
+        <w:t>í</w:t>
+      </w:r>
+      <w:r>
+        <w:rPr>
+          <w:rStyle w:val="Ninguno"/>
+          <w:rtl w:val="0"/>
+          <w:lang w:val="es-ES_tradnl"/>
+        </w:rPr>
+        <w:t>a un sms al n</w:t>
       </w:r>
       <w:r>
         <w:rPr>
@@ -3055,1176 +3093,151 @@
           <w:rtl w:val="0"/>
           <w:lang w:val="es-ES_tradnl"/>
         </w:rPr>
-        <w:t>nico que se genera cuando un usuario nuevo se registra. El FCM token es almacenado en base de datos. Para enviar notificaciones se debe usar el siguiente formato:</w:t>
-      </w:r>
-    </w:p>
-    <w:p>
-      <w:pPr>
-        <w:pStyle w:val="Cuerpo A"/>
-        <w:tabs>
-          <w:tab w:val="left" w:pos="2190"/>
-        </w:tabs>
-        <w:rPr>
-          <w:rStyle w:val="Ninguno"/>
-        </w:rPr>
-      </w:pPr>
-      <w:r>
-        <w:rPr>
-          <w:rStyle w:val="Ninguno"/>
-        </w:rPr>
-        <w:br w:type="textWrapping"/>
-      </w:r>
-      <w:r>
-        <w:rPr>
-          <w:rStyle w:val="Ninguno"/>
-          <w:rtl w:val="0"/>
-          <w:lang w:val="es-ES_tradnl"/>
-        </w:rPr>
-        <w:t xml:space="preserve">POST - </w:t>
-      </w:r>
-      <w:r>
-        <w:rPr>
-          <w:rStyle w:val="Hyperlink.2"/>
-        </w:rPr>
-        <w:fldChar w:fldCharType="begin" w:fldLock="0"/>
-      </w:r>
-      <w:r>
-        <w:rPr>
-          <w:rStyle w:val="Hyperlink.2"/>
-        </w:rPr>
-        <w:instrText xml:space="preserve"> HYPERLINK "https://fcm.googleapis.com/fcm/send"</w:instrText>
-      </w:r>
-      <w:r>
-        <w:rPr>
-          <w:rStyle w:val="Hyperlink.2"/>
-        </w:rPr>
-        <w:fldChar w:fldCharType="separate" w:fldLock="0"/>
-      </w:r>
-      <w:r>
-        <w:rPr>
-          <w:rStyle w:val="Hyperlink.2"/>
-          <w:rtl w:val="0"/>
-          <w:lang w:val="es-ES_tradnl"/>
-        </w:rPr>
-        <w:t>https://fcm.googleapis.com/fcm/send</w:t>
-      </w:r>
-      <w:r>
-        <w:rPr/>
-        <w:fldChar w:fldCharType="end" w:fldLock="0"/>
-      </w:r>
-    </w:p>
-    <w:p>
-      <w:pPr>
-        <w:pStyle w:val="Cuerpo A"/>
-        <w:tabs>
-          <w:tab w:val="left" w:pos="2190"/>
-        </w:tabs>
-        <w:rPr>
-          <w:rStyle w:val="Ninguno"/>
-        </w:rPr>
-      </w:pPr>
-      <w:r>
-        <w:rPr>
-          <w:rStyle w:val="Ninguno"/>
-        </w:rPr>
-        <w:br w:type="textWrapping"/>
-      </w:r>
-      <w:r>
-        <w:rPr>
-          <w:rStyle w:val="Ninguno"/>
-          <w:rtl w:val="0"/>
-          <w:lang w:val="es-ES_tradnl"/>
-        </w:rPr>
-        <w:t>Body(formato b</w:t>
-      </w:r>
-      <w:r>
-        <w:rPr>
-          <w:rStyle w:val="Ninguno"/>
-          <w:rtl w:val="0"/>
-          <w:lang w:val="es-ES_tradnl"/>
-        </w:rPr>
-        <w:t>á</w:t>
-      </w:r>
-      <w:r>
-        <w:rPr>
-          <w:rStyle w:val="Ninguno"/>
-          <w:rtl w:val="0"/>
-          <w:lang w:val="es-ES_tradnl"/>
-        </w:rPr>
-        <w:t xml:space="preserve">sico): </w:t>
-      </w:r>
-    </w:p>
-    <w:p>
-      <w:pPr>
-        <w:pStyle w:val="Predeterminado"/>
-        <w:rPr>
-          <w:rStyle w:val="Ninguno"/>
-          <w:outline w:val="0"/>
-          <w:color w:val="d4d4d4"/>
-          <w:u w:color="d4d4d4"/>
-          <w:shd w:val="clear" w:color="auto" w:fill="ffffff"/>
-          <w14:textFill>
-            <w14:solidFill>
-              <w14:srgbClr w14:val="D4D4D4"/>
-            </w14:solidFill>
-          </w14:textFill>
-        </w:rPr>
-      </w:pPr>
-      <w:r>
-        <w:rPr>
-          <w:rStyle w:val="Ninguno A"/>
-          <w:rtl w:val="0"/>
-        </w:rPr>
-        <w:t>{</w:t>
-      </w:r>
-    </w:p>
-    <w:p>
-      <w:pPr>
-        <w:pStyle w:val="Predeterminado"/>
-        <w:tabs>
-          <w:tab w:val="left" w:pos="720"/>
-          <w:tab w:val="left" w:pos="1440"/>
-          <w:tab w:val="left" w:pos="2160"/>
-          <w:tab w:val="left" w:pos="2880"/>
-          <w:tab w:val="left" w:pos="3600"/>
-          <w:tab w:val="left" w:pos="4320"/>
-          <w:tab w:val="left" w:pos="5040"/>
-          <w:tab w:val="left" w:pos="5760"/>
-          <w:tab w:val="left" w:pos="6480"/>
-          <w:tab w:val="left" w:pos="7200"/>
-          <w:tab w:val="left" w:pos="7920"/>
-          <w:tab w:val="left" w:pos="8338"/>
-        </w:tabs>
-        <w:rPr>
-          <w:rStyle w:val="Ninguno"/>
-          <w:outline w:val="0"/>
-          <w:color w:val="d4d4d4"/>
-          <w:u w:color="d4d4d4"/>
-          <w:shd w:val="clear" w:color="auto" w:fill="ffffff"/>
-          <w14:textFill>
-            <w14:solidFill>
-              <w14:srgbClr w14:val="D4D4D4"/>
-            </w14:solidFill>
-          </w14:textFill>
-        </w:rPr>
-      </w:pPr>
-      <w:r>
-        <w:rPr>
-          <w:rStyle w:val="Ninguno"/>
-          <w:outline w:val="0"/>
-          <w:color w:val="d4d4d4"/>
-          <w:u w:color="d4d4d4"/>
-          <w:rtl w:val="0"/>
-          <w:lang w:val="es-ES_tradnl"/>
-          <w14:textFill>
-            <w14:solidFill>
-              <w14:srgbClr w14:val="D4D4D4"/>
-            </w14:solidFill>
-          </w14:textFill>
-        </w:rPr>
-        <w:t xml:space="preserve"> </w:t>
-      </w:r>
-      <w:r>
-        <w:rPr>
-          <w:rStyle w:val="Ninguno"/>
-          <w:outline w:val="0"/>
-          <w:color w:val="9cdcfe"/>
-          <w:u w:color="9cdcfe"/>
-          <w:rtl w:val="0"/>
-          <w:lang w:val="es-ES_tradnl"/>
-          <w14:textFill>
-            <w14:solidFill>
-              <w14:srgbClr w14:val="9CDCFE"/>
-            </w14:solidFill>
-          </w14:textFill>
-        </w:rPr>
-        <w:t>"to"</w:t>
-      </w:r>
-      <w:r>
-        <w:rPr>
-          <w:rStyle w:val="Ninguno"/>
-          <w:outline w:val="0"/>
-          <w:color w:val="d4d4d4"/>
-          <w:u w:color="d4d4d4"/>
-          <w:rtl w:val="0"/>
-          <w:lang w:val="es-ES_tradnl"/>
-          <w14:textFill>
-            <w14:solidFill>
-              <w14:srgbClr w14:val="D4D4D4"/>
-            </w14:solidFill>
-          </w14:textFill>
-        </w:rPr>
-        <w:t xml:space="preserve"> </w:t>
-      </w:r>
-      <w:r>
-        <w:rPr>
-          <w:rStyle w:val="Ninguno"/>
-          <w:outline w:val="0"/>
-          <w:color w:val="dcdcdc"/>
-          <w:u w:color="dcdcdc"/>
-          <w:rtl w:val="0"/>
-          <w:lang w:val="es-ES_tradnl"/>
-          <w14:textFill>
-            <w14:solidFill>
-              <w14:srgbClr w14:val="DCDCDC"/>
-            </w14:solidFill>
-          </w14:textFill>
-        </w:rPr>
-        <w:t>:</w:t>
-      </w:r>
-      <w:r>
-        <w:rPr>
-          <w:rStyle w:val="Ninguno"/>
-          <w:outline w:val="0"/>
-          <w:color w:val="d4d4d4"/>
-          <w:u w:color="d4d4d4"/>
-          <w:rtl w:val="0"/>
-          <w:lang w:val="es-ES_tradnl"/>
-          <w14:textFill>
-            <w14:solidFill>
-              <w14:srgbClr w14:val="D4D4D4"/>
-            </w14:solidFill>
-          </w14:textFill>
-        </w:rPr>
-        <w:t xml:space="preserve"> </w:t>
-      </w:r>
-      <w:r>
-        <w:rPr>
-          <w:rStyle w:val="Ninguno"/>
-          <w:outline w:val="0"/>
-          <w:color w:val="ce9178"/>
-          <w:u w:color="ce9178"/>
-          <w:rtl w:val="0"/>
-          <w:lang w:val="es-ES_tradnl"/>
-          <w14:textFill>
-            <w14:solidFill>
-              <w14:srgbClr w14:val="CE9178"/>
-            </w14:solidFill>
-          </w14:textFill>
-        </w:rPr>
-        <w:t>“</w:t>
-      </w:r>
-      <w:r>
-        <w:rPr>
-          <w:rStyle w:val="Ninguno"/>
-          <w:outline w:val="0"/>
-          <w:color w:val="ce9178"/>
-          <w:u w:color="ce9178"/>
-          <w:rtl w:val="0"/>
-          <w:lang w:val="es-ES_tradnl"/>
-          <w14:textFill>
-            <w14:solidFill>
-              <w14:srgbClr w14:val="CE9178"/>
-            </w14:solidFill>
-          </w14:textFill>
-        </w:rPr>
-        <w:t>FCM TOKEN</w:t>
-      </w:r>
-      <w:r>
-        <w:rPr>
-          <w:rStyle w:val="Ninguno"/>
-          <w:outline w:val="0"/>
-          <w:color w:val="ce9178"/>
-          <w:u w:color="ce9178"/>
-          <w:rtl w:val="0"/>
-          <w:lang w:val="ru-RU"/>
-          <w14:textFill>
-            <w14:solidFill>
-              <w14:srgbClr w14:val="CE9178"/>
-            </w14:solidFill>
-          </w14:textFill>
-        </w:rPr>
-        <w:t>"</w:t>
-      </w:r>
-      <w:r>
-        <w:rPr>
-          <w:rStyle w:val="Ninguno"/>
-          <w:outline w:val="0"/>
-          <w:color w:val="dcdcdc"/>
-          <w:u w:color="dcdcdc"/>
-          <w:rtl w:val="0"/>
-          <w:lang w:val="es-ES_tradnl"/>
-          <w14:textFill>
-            <w14:solidFill>
-              <w14:srgbClr w14:val="DCDCDC"/>
-            </w14:solidFill>
-          </w14:textFill>
-        </w:rPr>
-        <w:t>,</w:t>
-      </w:r>
-    </w:p>
-    <w:p>
-      <w:pPr>
-        <w:pStyle w:val="Predeterminado"/>
-        <w:tabs>
-          <w:tab w:val="left" w:pos="720"/>
-          <w:tab w:val="left" w:pos="1440"/>
-          <w:tab w:val="left" w:pos="2160"/>
-          <w:tab w:val="left" w:pos="2880"/>
-          <w:tab w:val="left" w:pos="3600"/>
-          <w:tab w:val="left" w:pos="4320"/>
-          <w:tab w:val="left" w:pos="5040"/>
-          <w:tab w:val="left" w:pos="5760"/>
-          <w:tab w:val="left" w:pos="6480"/>
-          <w:tab w:val="left" w:pos="7200"/>
-          <w:tab w:val="left" w:pos="7920"/>
-          <w:tab w:val="left" w:pos="8338"/>
-        </w:tabs>
-        <w:rPr>
-          <w:rStyle w:val="Ninguno"/>
-          <w:outline w:val="0"/>
-          <w:color w:val="d4d4d4"/>
-          <w:u w:color="d4d4d4"/>
-          <w:shd w:val="clear" w:color="auto" w:fill="ffffff"/>
-          <w14:textFill>
-            <w14:solidFill>
-              <w14:srgbClr w14:val="D4D4D4"/>
-            </w14:solidFill>
-          </w14:textFill>
-        </w:rPr>
-      </w:pPr>
-      <w:r>
-        <w:rPr>
-          <w:rStyle w:val="Ninguno"/>
-          <w:outline w:val="0"/>
-          <w:color w:val="d4d4d4"/>
-          <w:u w:color="d4d4d4"/>
-          <w:rtl w:val="0"/>
-          <w:lang w:val="es-ES_tradnl"/>
-          <w14:textFill>
-            <w14:solidFill>
-              <w14:srgbClr w14:val="D4D4D4"/>
-            </w14:solidFill>
-          </w14:textFill>
-        </w:rPr>
-        <w:t xml:space="preserve">    </w:t>
-      </w:r>
-      <w:r>
-        <w:rPr>
-          <w:rStyle w:val="Ninguno"/>
-          <w:outline w:val="0"/>
-          <w:color w:val="9cdcfe"/>
-          <w:u w:color="9cdcfe"/>
-          <w:rtl w:val="0"/>
-          <w:lang w:val="it-IT"/>
-          <w14:textFill>
-            <w14:solidFill>
-              <w14:srgbClr w14:val="9CDCFE"/>
-            </w14:solidFill>
-          </w14:textFill>
-        </w:rPr>
-        <w:t>"data"</w:t>
-      </w:r>
-      <w:r>
-        <w:rPr>
-          <w:rStyle w:val="Ninguno"/>
-          <w:outline w:val="0"/>
-          <w:color w:val="dcdcdc"/>
-          <w:u w:color="dcdcdc"/>
-          <w:rtl w:val="0"/>
-          <w:lang w:val="es-ES_tradnl"/>
-          <w14:textFill>
-            <w14:solidFill>
-              <w14:srgbClr w14:val="DCDCDC"/>
-            </w14:solidFill>
-          </w14:textFill>
-        </w:rPr>
-        <w:t>:</w:t>
-      </w:r>
-      <w:r>
-        <w:rPr>
-          <w:rStyle w:val="Ninguno"/>
-          <w:outline w:val="0"/>
-          <w:color w:val="d4d4d4"/>
-          <w:u w:color="d4d4d4"/>
-          <w:rtl w:val="0"/>
-          <w:lang w:val="es-ES_tradnl"/>
-          <w14:textFill>
-            <w14:solidFill>
-              <w14:srgbClr w14:val="D4D4D4"/>
-            </w14:solidFill>
-          </w14:textFill>
-        </w:rPr>
-        <w:t xml:space="preserve"> </w:t>
-      </w:r>
-      <w:r>
-        <w:rPr>
-          <w:rStyle w:val="Ninguno"/>
-          <w:outline w:val="0"/>
-          <w:color w:val="dcdcdc"/>
-          <w:u w:color="dcdcdc"/>
-          <w:rtl w:val="0"/>
-          <w:lang w:val="es-ES_tradnl"/>
-          <w14:textFill>
-            <w14:solidFill>
-              <w14:srgbClr w14:val="DCDCDC"/>
-            </w14:solidFill>
-          </w14:textFill>
-        </w:rPr>
-        <w:t>{</w:t>
-      </w:r>
-    </w:p>
-    <w:p>
-      <w:pPr>
-        <w:pStyle w:val="Predeterminado"/>
-        <w:tabs>
-          <w:tab w:val="left" w:pos="720"/>
-          <w:tab w:val="left" w:pos="1440"/>
-          <w:tab w:val="left" w:pos="2160"/>
-          <w:tab w:val="left" w:pos="2880"/>
-          <w:tab w:val="left" w:pos="3600"/>
-          <w:tab w:val="left" w:pos="4320"/>
-          <w:tab w:val="left" w:pos="5040"/>
-          <w:tab w:val="left" w:pos="5760"/>
-          <w:tab w:val="left" w:pos="6480"/>
-          <w:tab w:val="left" w:pos="7200"/>
-          <w:tab w:val="left" w:pos="7920"/>
-          <w:tab w:val="left" w:pos="8338"/>
-        </w:tabs>
-        <w:rPr>
-          <w:rStyle w:val="Ninguno"/>
-          <w:outline w:val="0"/>
-          <w:color w:val="d4d4d4"/>
-          <w:u w:color="d4d4d4"/>
-          <w:shd w:val="clear" w:color="auto" w:fill="ffffff"/>
-          <w14:textFill>
-            <w14:solidFill>
-              <w14:srgbClr w14:val="D4D4D4"/>
-            </w14:solidFill>
-          </w14:textFill>
-        </w:rPr>
-      </w:pPr>
-      <w:r>
-        <w:rPr>
-          <w:rStyle w:val="Ninguno"/>
-          <w:outline w:val="0"/>
-          <w:color w:val="d4d4d4"/>
-          <w:u w:color="d4d4d4"/>
-          <w:rtl w:val="0"/>
-          <w:lang w:val="es-ES_tradnl"/>
-          <w14:textFill>
-            <w14:solidFill>
-              <w14:srgbClr w14:val="D4D4D4"/>
-            </w14:solidFill>
-          </w14:textFill>
-        </w:rPr>
-        <w:t xml:space="preserve">      </w:t>
-      </w:r>
-      <w:r>
-        <w:rPr>
-          <w:rStyle w:val="Ninguno"/>
-          <w:outline w:val="0"/>
-          <w:color w:val="9cdcfe"/>
-          <w:u w:color="9cdcfe"/>
-          <w:rtl w:val="0"/>
-          <w:lang w:val="en-US"/>
-          <w14:textFill>
-            <w14:solidFill>
-              <w14:srgbClr w14:val="9CDCFE"/>
-            </w14:solidFill>
-          </w14:textFill>
-        </w:rPr>
-        <w:t>"experienceId"</w:t>
-      </w:r>
-      <w:r>
-        <w:rPr>
-          <w:rStyle w:val="Ninguno"/>
-          <w:outline w:val="0"/>
-          <w:color w:val="dcdcdc"/>
-          <w:u w:color="dcdcdc"/>
-          <w:rtl w:val="0"/>
-          <w:lang w:val="es-ES_tradnl"/>
-          <w14:textFill>
-            <w14:solidFill>
-              <w14:srgbClr w14:val="DCDCDC"/>
-            </w14:solidFill>
-          </w14:textFill>
-        </w:rPr>
-        <w:t>:</w:t>
-      </w:r>
-      <w:r>
-        <w:rPr>
-          <w:rStyle w:val="Ninguno"/>
-          <w:outline w:val="0"/>
-          <w:color w:val="d4d4d4"/>
-          <w:u w:color="d4d4d4"/>
-          <w:rtl w:val="0"/>
-          <w:lang w:val="es-ES_tradnl"/>
-          <w14:textFill>
-            <w14:solidFill>
-              <w14:srgbClr w14:val="D4D4D4"/>
-            </w14:solidFill>
-          </w14:textFill>
-        </w:rPr>
-        <w:t xml:space="preserve"> </w:t>
-      </w:r>
-      <w:r>
-        <w:rPr>
-          <w:rStyle w:val="Ninguno"/>
-          <w:outline w:val="0"/>
-          <w:color w:val="ce9178"/>
-          <w:u w:color="ce9178"/>
-          <w:rtl w:val="0"/>
-          <w:lang w:val="es-ES_tradnl"/>
-          <w14:textFill>
-            <w14:solidFill>
-              <w14:srgbClr w14:val="CE9178"/>
-            </w14:solidFill>
-          </w14:textFill>
-        </w:rPr>
-        <w:t>"sportta_prod/com.sportta.com"</w:t>
-      </w:r>
-      <w:r>
-        <w:rPr>
-          <w:rStyle w:val="Ninguno"/>
-          <w:outline w:val="0"/>
-          <w:color w:val="dcdcdc"/>
-          <w:u w:color="dcdcdc"/>
-          <w:rtl w:val="0"/>
-          <w:lang w:val="es-ES_tradnl"/>
-          <w14:textFill>
-            <w14:solidFill>
-              <w14:srgbClr w14:val="DCDCDC"/>
-            </w14:solidFill>
-          </w14:textFill>
-        </w:rPr>
-        <w:t>,</w:t>
-      </w:r>
-    </w:p>
-    <w:p>
-      <w:pPr>
-        <w:pStyle w:val="Predeterminado"/>
-        <w:tabs>
-          <w:tab w:val="left" w:pos="720"/>
-          <w:tab w:val="left" w:pos="1440"/>
-          <w:tab w:val="left" w:pos="2160"/>
-          <w:tab w:val="left" w:pos="2880"/>
-          <w:tab w:val="left" w:pos="3600"/>
-          <w:tab w:val="left" w:pos="4320"/>
-          <w:tab w:val="left" w:pos="5040"/>
-          <w:tab w:val="left" w:pos="5760"/>
-          <w:tab w:val="left" w:pos="6480"/>
-          <w:tab w:val="left" w:pos="7200"/>
-          <w:tab w:val="left" w:pos="7920"/>
-          <w:tab w:val="left" w:pos="8338"/>
-        </w:tabs>
-        <w:rPr>
-          <w:rStyle w:val="Ninguno"/>
-          <w:outline w:val="0"/>
-          <w:color w:val="d4d4d4"/>
-          <w:u w:color="d4d4d4"/>
-          <w:shd w:val="clear" w:color="auto" w:fill="ffffff"/>
-          <w14:textFill>
-            <w14:solidFill>
-              <w14:srgbClr w14:val="D4D4D4"/>
-            </w14:solidFill>
-          </w14:textFill>
-        </w:rPr>
-      </w:pPr>
-      <w:r>
-        <w:rPr>
-          <w:rStyle w:val="Ninguno"/>
-          <w:outline w:val="0"/>
-          <w:color w:val="d4d4d4"/>
-          <w:u w:color="d4d4d4"/>
-          <w:rtl w:val="0"/>
-          <w:lang w:val="es-ES_tradnl"/>
-          <w14:textFill>
-            <w14:solidFill>
-              <w14:srgbClr w14:val="D4D4D4"/>
-            </w14:solidFill>
-          </w14:textFill>
-        </w:rPr>
-        <w:t xml:space="preserve">      </w:t>
-      </w:r>
-      <w:r>
-        <w:rPr>
-          <w:rStyle w:val="Ninguno"/>
-          <w:outline w:val="0"/>
-          <w:color w:val="9cdcfe"/>
-          <w:u w:color="9cdcfe"/>
-          <w:rtl w:val="0"/>
-          <w:lang w:val="it-IT"/>
-          <w14:textFill>
-            <w14:solidFill>
-              <w14:srgbClr w14:val="9CDCFE"/>
-            </w14:solidFill>
-          </w14:textFill>
-        </w:rPr>
-        <w:t>"scopeKey"</w:t>
-      </w:r>
-      <w:r>
-        <w:rPr>
-          <w:rStyle w:val="Ninguno"/>
-          <w:outline w:val="0"/>
-          <w:color w:val="dcdcdc"/>
-          <w:u w:color="dcdcdc"/>
-          <w:rtl w:val="0"/>
-          <w:lang w:val="es-ES_tradnl"/>
-          <w14:textFill>
-            <w14:solidFill>
-              <w14:srgbClr w14:val="DCDCDC"/>
-            </w14:solidFill>
-          </w14:textFill>
-        </w:rPr>
-        <w:t>:</w:t>
-      </w:r>
-      <w:r>
-        <w:rPr>
-          <w:rStyle w:val="Ninguno"/>
-          <w:outline w:val="0"/>
-          <w:color w:val="d4d4d4"/>
-          <w:u w:color="d4d4d4"/>
-          <w:rtl w:val="0"/>
-          <w:lang w:val="es-ES_tradnl"/>
-          <w14:textFill>
-            <w14:solidFill>
-              <w14:srgbClr w14:val="D4D4D4"/>
-            </w14:solidFill>
-          </w14:textFill>
-        </w:rPr>
-        <w:t xml:space="preserve"> </w:t>
-      </w:r>
-      <w:r>
-        <w:rPr>
-          <w:rStyle w:val="Ninguno"/>
-          <w:outline w:val="0"/>
-          <w:color w:val="ce9178"/>
-          <w:u w:color="ce9178"/>
-          <w:rtl w:val="0"/>
-          <w:lang w:val="es-ES_tradnl"/>
-          <w14:textFill>
-            <w14:solidFill>
-              <w14:srgbClr w14:val="CE9178"/>
-            </w14:solidFill>
-          </w14:textFill>
-        </w:rPr>
-        <w:t>"sportta_prod/com.sportta.com"</w:t>
-      </w:r>
-      <w:r>
-        <w:rPr>
-          <w:rStyle w:val="Ninguno"/>
-          <w:outline w:val="0"/>
-          <w:color w:val="dcdcdc"/>
-          <w:u w:color="dcdcdc"/>
-          <w:rtl w:val="0"/>
-          <w:lang w:val="es-ES_tradnl"/>
-          <w14:textFill>
-            <w14:solidFill>
-              <w14:srgbClr w14:val="DCDCDC"/>
-            </w14:solidFill>
-          </w14:textFill>
-        </w:rPr>
-        <w:t>,</w:t>
-      </w:r>
-    </w:p>
-    <w:p>
-      <w:pPr>
-        <w:pStyle w:val="Predeterminado"/>
-        <w:tabs>
-          <w:tab w:val="left" w:pos="720"/>
-          <w:tab w:val="left" w:pos="1440"/>
-          <w:tab w:val="left" w:pos="2160"/>
-          <w:tab w:val="left" w:pos="2880"/>
-          <w:tab w:val="left" w:pos="3600"/>
-          <w:tab w:val="left" w:pos="4320"/>
-          <w:tab w:val="left" w:pos="5040"/>
-          <w:tab w:val="left" w:pos="5760"/>
-          <w:tab w:val="left" w:pos="6480"/>
-          <w:tab w:val="left" w:pos="7200"/>
-          <w:tab w:val="left" w:pos="7920"/>
-          <w:tab w:val="left" w:pos="8338"/>
-        </w:tabs>
-        <w:rPr>
-          <w:rStyle w:val="Ninguno"/>
-          <w:outline w:val="0"/>
-          <w:color w:val="d4d4d4"/>
-          <w:u w:color="d4d4d4"/>
-          <w:shd w:val="clear" w:color="auto" w:fill="ffffff"/>
-          <w14:textFill>
-            <w14:solidFill>
-              <w14:srgbClr w14:val="D4D4D4"/>
-            </w14:solidFill>
-          </w14:textFill>
-        </w:rPr>
-      </w:pPr>
-      <w:r>
-        <w:rPr>
-          <w:rStyle w:val="Ninguno"/>
-          <w:outline w:val="0"/>
-          <w:color w:val="d4d4d4"/>
-          <w:u w:color="d4d4d4"/>
-          <w:rtl w:val="0"/>
-          <w:lang w:val="es-ES_tradnl"/>
-          <w14:textFill>
-            <w14:solidFill>
-              <w14:srgbClr w14:val="D4D4D4"/>
-            </w14:solidFill>
-          </w14:textFill>
-        </w:rPr>
-        <w:t xml:space="preserve">      </w:t>
-      </w:r>
-      <w:r>
-        <w:rPr>
-          <w:rStyle w:val="Ninguno"/>
-          <w:outline w:val="0"/>
-          <w:color w:val="9cdcfe"/>
-          <w:u w:color="9cdcfe"/>
-          <w:rtl w:val="0"/>
-          <w:lang w:val="en-US"/>
-          <w14:textFill>
-            <w14:solidFill>
-              <w14:srgbClr w14:val="9CDCFE"/>
-            </w14:solidFill>
-          </w14:textFill>
-        </w:rPr>
-        <w:t>"title"</w:t>
-      </w:r>
-      <w:r>
-        <w:rPr>
-          <w:rStyle w:val="Ninguno"/>
-          <w:outline w:val="0"/>
-          <w:color w:val="dcdcdc"/>
-          <w:u w:color="dcdcdc"/>
-          <w:rtl w:val="0"/>
-          <w:lang w:val="es-ES_tradnl"/>
-          <w14:textFill>
-            <w14:solidFill>
-              <w14:srgbClr w14:val="DCDCDC"/>
-            </w14:solidFill>
-          </w14:textFill>
-        </w:rPr>
-        <w:t>:</w:t>
-      </w:r>
-      <w:r>
-        <w:rPr>
-          <w:rStyle w:val="Ninguno"/>
-          <w:outline w:val="0"/>
-          <w:color w:val="d4d4d4"/>
-          <w:u w:color="d4d4d4"/>
-          <w:rtl w:val="0"/>
-          <w:lang w:val="es-ES_tradnl"/>
-          <w14:textFill>
-            <w14:solidFill>
-              <w14:srgbClr w14:val="D4D4D4"/>
-            </w14:solidFill>
-          </w14:textFill>
-        </w:rPr>
-        <w:t xml:space="preserve"> </w:t>
-      </w:r>
-      <w:r>
-        <w:rPr>
-          <w:rStyle w:val="Ninguno"/>
-          <w:outline w:val="0"/>
-          <w:color w:val="ce9178"/>
-          <w:u w:color="ce9178"/>
-          <w:rtl w:val="0"/>
-          <w:lang w:val="es-ES_tradnl"/>
-          <w14:textFill>
-            <w14:solidFill>
-              <w14:srgbClr w14:val="CE9178"/>
-            </w14:solidFill>
-          </w14:textFill>
-        </w:rPr>
-        <w:t>“</w:t>
-      </w:r>
-      <w:r>
-        <w:rPr>
-          <w:rStyle w:val="Ninguno"/>
-          <w:outline w:val="0"/>
-          <w:color w:val="ce9178"/>
-          <w:u w:color="ce9178"/>
-          <w:rtl w:val="0"/>
-          <w:lang w:val="es-ES_tradnl"/>
-          <w14:textFill>
-            <w14:solidFill>
-              <w14:srgbClr w14:val="CE9178"/>
-            </w14:solidFill>
-          </w14:textFill>
-        </w:rPr>
-        <w:t>Titulo de la notificaci</w:t>
-      </w:r>
-      <w:r>
-        <w:rPr>
-          <w:rStyle w:val="Ninguno"/>
-          <w:outline w:val="0"/>
-          <w:color w:val="ce9178"/>
-          <w:u w:color="ce9178"/>
-          <w:rtl w:val="0"/>
-          <w:lang w:val="es-ES_tradnl"/>
-          <w14:textFill>
-            <w14:solidFill>
-              <w14:srgbClr w14:val="CE9178"/>
-            </w14:solidFill>
-          </w14:textFill>
-        </w:rPr>
-        <w:t>ó</w:t>
-      </w:r>
-      <w:r>
-        <w:rPr>
-          <w:rStyle w:val="Ninguno"/>
-          <w:outline w:val="0"/>
-          <w:color w:val="ce9178"/>
-          <w:u w:color="ce9178"/>
-          <w:rtl w:val="0"/>
-          <w:lang w:val="es-ES_tradnl"/>
-          <w14:textFill>
-            <w14:solidFill>
-              <w14:srgbClr w14:val="CE9178"/>
-            </w14:solidFill>
-          </w14:textFill>
-        </w:rPr>
-        <w:t>n</w:t>
-      </w:r>
-      <w:r>
-        <w:rPr>
-          <w:rStyle w:val="Ninguno"/>
-          <w:outline w:val="0"/>
-          <w:color w:val="ce9178"/>
-          <w:u w:color="ce9178"/>
-          <w:rtl w:val="0"/>
-          <w:lang w:val="ru-RU"/>
-          <w14:textFill>
-            <w14:solidFill>
-              <w14:srgbClr w14:val="CE9178"/>
-            </w14:solidFill>
-          </w14:textFill>
-        </w:rPr>
-        <w:t>"</w:t>
-      </w:r>
-      <w:r>
-        <w:rPr>
-          <w:rStyle w:val="Ninguno"/>
-          <w:outline w:val="0"/>
-          <w:color w:val="dcdcdc"/>
-          <w:u w:color="dcdcdc"/>
-          <w:rtl w:val="0"/>
-          <w:lang w:val="es-ES_tradnl"/>
-          <w14:textFill>
-            <w14:solidFill>
-              <w14:srgbClr w14:val="DCDCDC"/>
-            </w14:solidFill>
-          </w14:textFill>
-        </w:rPr>
-        <w:t>,</w:t>
-      </w:r>
-    </w:p>
-    <w:p>
-      <w:pPr>
-        <w:pStyle w:val="Predeterminado"/>
-        <w:tabs>
-          <w:tab w:val="left" w:pos="720"/>
-          <w:tab w:val="left" w:pos="1440"/>
-          <w:tab w:val="left" w:pos="2160"/>
-          <w:tab w:val="left" w:pos="2880"/>
-          <w:tab w:val="left" w:pos="3600"/>
-          <w:tab w:val="left" w:pos="4320"/>
-          <w:tab w:val="left" w:pos="5040"/>
-          <w:tab w:val="left" w:pos="5760"/>
-          <w:tab w:val="left" w:pos="6480"/>
-          <w:tab w:val="left" w:pos="7200"/>
-          <w:tab w:val="left" w:pos="7920"/>
-          <w:tab w:val="left" w:pos="8338"/>
-        </w:tabs>
-        <w:rPr>
-          <w:rStyle w:val="Ninguno"/>
-          <w:outline w:val="0"/>
-          <w:color w:val="d4d4d4"/>
-          <w:u w:color="d4d4d4"/>
-          <w:shd w:val="clear" w:color="auto" w:fill="ffffff"/>
-          <w14:textFill>
-            <w14:solidFill>
-              <w14:srgbClr w14:val="D4D4D4"/>
-            </w14:solidFill>
-          </w14:textFill>
-        </w:rPr>
-      </w:pPr>
-      <w:r>
-        <w:rPr>
-          <w:rStyle w:val="Ninguno"/>
-          <w:outline w:val="0"/>
-          <w:color w:val="d4d4d4"/>
-          <w:u w:color="d4d4d4"/>
-          <w:rtl w:val="0"/>
-          <w:lang w:val="es-ES_tradnl"/>
-          <w14:textFill>
-            <w14:solidFill>
-              <w14:srgbClr w14:val="D4D4D4"/>
-            </w14:solidFill>
-          </w14:textFill>
-        </w:rPr>
-        <w:t xml:space="preserve">      </w:t>
-      </w:r>
-      <w:r>
-        <w:rPr>
-          <w:rStyle w:val="Ninguno"/>
-          <w:outline w:val="0"/>
-          <w:color w:val="9cdcfe"/>
-          <w:u w:color="9cdcfe"/>
-          <w:rtl w:val="0"/>
-          <w:lang w:val="it-IT"/>
-          <w14:textFill>
-            <w14:solidFill>
-              <w14:srgbClr w14:val="9CDCFE"/>
-            </w14:solidFill>
-          </w14:textFill>
-        </w:rPr>
-        <w:t>"message"</w:t>
-      </w:r>
-      <w:r>
-        <w:rPr>
-          <w:rStyle w:val="Ninguno"/>
-          <w:outline w:val="0"/>
-          <w:color w:val="dcdcdc"/>
-          <w:u w:color="dcdcdc"/>
-          <w:rtl w:val="0"/>
-          <w:lang w:val="es-ES_tradnl"/>
-          <w14:textFill>
-            <w14:solidFill>
-              <w14:srgbClr w14:val="DCDCDC"/>
-            </w14:solidFill>
-          </w14:textFill>
-        </w:rPr>
-        <w:t>:</w:t>
-      </w:r>
-      <w:r>
-        <w:rPr>
-          <w:rStyle w:val="Ninguno"/>
-          <w:outline w:val="0"/>
-          <w:color w:val="d4d4d4"/>
-          <w:u w:color="d4d4d4"/>
-          <w:rtl w:val="0"/>
-          <w:lang w:val="es-ES_tradnl"/>
-          <w14:textFill>
-            <w14:solidFill>
-              <w14:srgbClr w14:val="D4D4D4"/>
-            </w14:solidFill>
-          </w14:textFill>
-        </w:rPr>
-        <w:t xml:space="preserve"> </w:t>
-      </w:r>
-      <w:r>
-        <w:rPr>
-          <w:rStyle w:val="Ninguno"/>
-          <w:outline w:val="0"/>
-          <w:color w:val="ce9178"/>
-          <w:u w:color="ce9178"/>
-          <w:rtl w:val="0"/>
-          <w:lang w:val="es-ES_tradnl"/>
-          <w14:textFill>
-            <w14:solidFill>
-              <w14:srgbClr w14:val="CE9178"/>
-            </w14:solidFill>
-          </w14:textFill>
-        </w:rPr>
-        <w:t>“</w:t>
-      </w:r>
-      <w:r>
-        <w:rPr>
-          <w:rStyle w:val="Ninguno"/>
-          <w:outline w:val="0"/>
-          <w:color w:val="ce9178"/>
-          <w:u w:color="ce9178"/>
-          <w:rtl w:val="0"/>
-          <w:lang w:val="es-ES_tradnl"/>
-          <w14:textFill>
-            <w14:solidFill>
-              <w14:srgbClr w14:val="CE9178"/>
-            </w14:solidFill>
-          </w14:textFill>
-        </w:rPr>
-        <w:t>Descripci</w:t>
-      </w:r>
-      <w:r>
-        <w:rPr>
-          <w:rStyle w:val="Ninguno"/>
-          <w:outline w:val="0"/>
-          <w:color w:val="ce9178"/>
-          <w:u w:color="ce9178"/>
-          <w:rtl w:val="0"/>
-          <w:lang w:val="es-ES_tradnl"/>
-          <w14:textFill>
-            <w14:solidFill>
-              <w14:srgbClr w14:val="CE9178"/>
-            </w14:solidFill>
-          </w14:textFill>
-        </w:rPr>
-        <w:t>ó</w:t>
-      </w:r>
-      <w:r>
-        <w:rPr>
-          <w:rStyle w:val="Ninguno"/>
-          <w:outline w:val="0"/>
-          <w:color w:val="ce9178"/>
-          <w:u w:color="ce9178"/>
-          <w:rtl w:val="0"/>
-          <w:lang w:val="es-ES_tradnl"/>
-          <w14:textFill>
-            <w14:solidFill>
-              <w14:srgbClr w14:val="CE9178"/>
-            </w14:solidFill>
-          </w14:textFill>
-        </w:rPr>
-        <w:t>n de la notificaci</w:t>
-      </w:r>
-      <w:r>
-        <w:rPr>
-          <w:rStyle w:val="Ninguno"/>
-          <w:outline w:val="0"/>
-          <w:color w:val="ce9178"/>
-          <w:u w:color="ce9178"/>
-          <w:rtl w:val="0"/>
-          <w:lang w:val="es-ES_tradnl"/>
-          <w14:textFill>
-            <w14:solidFill>
-              <w14:srgbClr w14:val="CE9178"/>
-            </w14:solidFill>
-          </w14:textFill>
-        </w:rPr>
-        <w:t>ó</w:t>
-      </w:r>
-      <w:r>
-        <w:rPr>
-          <w:rStyle w:val="Ninguno"/>
-          <w:outline w:val="0"/>
-          <w:color w:val="ce9178"/>
-          <w:u w:color="ce9178"/>
-          <w:rtl w:val="0"/>
-          <w:lang w:val="es-ES_tradnl"/>
-          <w14:textFill>
-            <w14:solidFill>
-              <w14:srgbClr w14:val="CE9178"/>
-            </w14:solidFill>
-          </w14:textFill>
-        </w:rPr>
-        <w:t>n</w:t>
-      </w:r>
-      <w:r>
-        <w:rPr>
-          <w:rStyle w:val="Ninguno"/>
-          <w:outline w:val="0"/>
-          <w:color w:val="ce9178"/>
-          <w:u w:color="ce9178"/>
-          <w:rtl w:val="0"/>
-          <w:lang w:val="ru-RU"/>
-          <w14:textFill>
-            <w14:solidFill>
-              <w14:srgbClr w14:val="CE9178"/>
-            </w14:solidFill>
-          </w14:textFill>
-        </w:rPr>
-        <w:t>"</w:t>
-      </w:r>
-    </w:p>
-    <w:p>
-      <w:pPr>
-        <w:pStyle w:val="Predeterminado"/>
-        <w:tabs>
-          <w:tab w:val="left" w:pos="720"/>
-          <w:tab w:val="left" w:pos="1440"/>
-          <w:tab w:val="left" w:pos="2160"/>
-          <w:tab w:val="left" w:pos="2880"/>
-          <w:tab w:val="left" w:pos="3600"/>
-          <w:tab w:val="left" w:pos="4320"/>
-          <w:tab w:val="left" w:pos="5040"/>
-          <w:tab w:val="left" w:pos="5760"/>
-          <w:tab w:val="left" w:pos="6480"/>
-          <w:tab w:val="left" w:pos="7200"/>
-          <w:tab w:val="left" w:pos="7920"/>
-          <w:tab w:val="left" w:pos="8338"/>
-        </w:tabs>
-        <w:rPr>
-          <w:rStyle w:val="Ninguno"/>
-          <w:outline w:val="0"/>
-          <w:color w:val="d4d4d4"/>
-          <w:u w:color="d4d4d4"/>
-          <w:shd w:val="clear" w:color="auto" w:fill="ffffff"/>
-          <w14:textFill>
-            <w14:solidFill>
-              <w14:srgbClr w14:val="D4D4D4"/>
-            </w14:solidFill>
-          </w14:textFill>
-        </w:rPr>
-      </w:pPr>
-      <w:r>
-        <w:rPr>
-          <w:rStyle w:val="Ninguno"/>
-          <w:outline w:val="0"/>
-          <w:color w:val="d4d4d4"/>
-          <w:u w:color="d4d4d4"/>
-          <w:rtl w:val="0"/>
-          <w:lang w:val="es-ES_tradnl"/>
-          <w14:textFill>
-            <w14:solidFill>
-              <w14:srgbClr w14:val="D4D4D4"/>
-            </w14:solidFill>
-          </w14:textFill>
-        </w:rPr>
-        <w:t xml:space="preserve">    </w:t>
-      </w:r>
-      <w:r>
-        <w:rPr>
-          <w:rStyle w:val="Ninguno"/>
-          <w:outline w:val="0"/>
-          <w:color w:val="dcdcdc"/>
-          <w:u w:color="dcdcdc"/>
-          <w:rtl w:val="0"/>
-          <w:lang w:val="es-ES_tradnl"/>
-          <w14:textFill>
-            <w14:solidFill>
-              <w14:srgbClr w14:val="DCDCDC"/>
-            </w14:solidFill>
-          </w14:textFill>
-        </w:rPr>
-        <w:t>}</w:t>
-      </w:r>
-    </w:p>
-    <w:p>
-      <w:pPr>
-        <w:pStyle w:val="Predeterminado"/>
-      </w:pPr>
-      <w:r>
-        <w:rPr>
-          <w:rStyle w:val="Ninguno A"/>
-          <w:rtl w:val="0"/>
-        </w:rPr>
-        <w:t>}</w:t>
-      </w:r>
-    </w:p>
-    <w:p>
-      <w:pPr>
-        <w:pStyle w:val="Predeterminado"/>
-      </w:pPr>
-      <w:r>
-        <w:rPr>
-          <w:rStyle w:val="Ninguno"/>
-          <w:outline w:val="0"/>
-          <w:color w:val="000000"/>
-          <w:u w:color="000000"/>
-          <w:lang w:val="es-ES_tradnl"/>
-          <w14:textFill>
-            <w14:solidFill>
-              <w14:srgbClr w14:val="000000"/>
-            </w14:solidFill>
-          </w14:textFill>
+        <w:t>mero de celular en la autenticaci</w:t>
+      </w:r>
+      <w:r>
+        <w:rPr>
+          <w:rStyle w:val="Ninguno"/>
+          <w:rtl w:val="0"/>
+          <w:lang w:val="es-ES_tradnl"/>
+        </w:rPr>
+        <w:t>ó</w:t>
+      </w:r>
+      <w:r>
+        <w:rPr>
+          <w:rStyle w:val="Ninguno"/>
+          <w:rtl w:val="0"/>
+          <w:lang w:val="es-ES_tradnl"/>
+        </w:rPr>
+        <w:t>n.</w:t>
+      </w:r>
+    </w:p>
+    <w:p>
+      <w:pPr>
+        <w:pStyle w:val="Cuerpo A"/>
+        <w:tabs>
+          <w:tab w:val="left" w:pos="2190"/>
+        </w:tabs>
+        <w:rPr>
+          <w:rStyle w:val="Ninguno"/>
+        </w:rPr>
+      </w:pPr>
+      <w:r>
+        <w:rPr>
+          <w:rStyle w:val="Ninguno"/>
+          <w:rtl w:val="0"/>
+          <w:lang w:val="es-ES_tradnl"/>
+        </w:rPr>
+        <w:t>2. Cuando se inicia sesi</w:t>
+      </w:r>
+      <w:r>
+        <w:rPr>
+          <w:rStyle w:val="Ninguno"/>
+          <w:rtl w:val="0"/>
+          <w:lang w:val="es-ES_tradnl"/>
+        </w:rPr>
+        <w:t>ó</w:t>
+      </w:r>
+      <w:r>
+        <w:rPr>
+          <w:rStyle w:val="Ninguno"/>
+          <w:rtl w:val="0"/>
+          <w:lang w:val="es-ES_tradnl"/>
+        </w:rPr>
+        <w:t>n(en caso de que el expoToken haya caducado este se generar</w:t>
+      </w:r>
+      <w:r>
+        <w:rPr>
+          <w:rStyle w:val="Ninguno"/>
+          <w:rtl w:val="0"/>
+          <w:lang w:val="es-ES_tradnl"/>
+        </w:rPr>
+        <w:t xml:space="preserve">á </w:t>
+      </w:r>
+      <w:r>
+        <w:rPr>
+          <w:rStyle w:val="Ninguno"/>
+          <w:rtl w:val="0"/>
+          <w:lang w:val="es-ES_tradnl"/>
+        </w:rPr>
+        <w:t>nuevamente).</w:t>
+      </w:r>
+    </w:p>
+    <w:p>
+      <w:pPr>
+        <w:pStyle w:val="Cuerpo A"/>
+        <w:tabs>
+          <w:tab w:val="left" w:pos="2190"/>
+        </w:tabs>
+        <w:rPr>
+          <w:rStyle w:val="Ninguno"/>
+        </w:rPr>
+      </w:pPr>
+      <w:r>
+        <w:rPr>
+          <w:rStyle w:val="Ninguno"/>
+          <w:rtl w:val="0"/>
+          <w:lang w:val="es-ES_tradnl"/>
+        </w:rPr>
+        <w:t>Para poder enviar notificaciones a iOS hay que agregar unos pasos extras:</w:t>
+      </w:r>
+    </w:p>
+    <w:p>
+      <w:pPr>
+        <w:pStyle w:val="Cuerpo A"/>
+        <w:numPr>
+          <w:ilvl w:val="0"/>
+          <w:numId w:val="4"/>
+        </w:numPr>
+        <w:rPr>
+          <w:lang w:val="es-ES_tradnl"/>
+        </w:rPr>
+      </w:pPr>
+      <w:r>
+        <w:rPr>
+          <w:rStyle w:val="Ninguno"/>
+          <w:rtl w:val="0"/>
+          <w:lang w:val="es-ES_tradnl"/>
+        </w:rPr>
+        <w:t>Crear una funci</w:t>
+      </w:r>
+      <w:r>
+        <w:rPr>
+          <w:rStyle w:val="Ninguno"/>
+          <w:rtl w:val="0"/>
+          <w:lang w:val="es-ES_tradnl"/>
+        </w:rPr>
+        <w:t>ó</w:t>
+      </w:r>
+      <w:r>
+        <w:rPr>
+          <w:rStyle w:val="Ninguno"/>
+          <w:rtl w:val="0"/>
+          <w:lang w:val="es-ES_tradnl"/>
+        </w:rPr>
+        <w:t>n que verifique los permisos sobre el dispositivo para poder enviar notificaciones push. Ejemplo:</w:t>
+      </w:r>
+      <w:r>
+        <w:rPr>
+          <w:rStyle w:val="Ninguno"/>
         </w:rPr>
         <w:drawing xmlns:a="http://schemas.openxmlformats.org/drawingml/2006/main">
           <wp:anchor distT="152400" distB="152400" distL="152400" distR="152400" simplePos="0" relativeHeight="251659264" behindDoc="0" locked="0" layoutInCell="1" allowOverlap="1">
             <wp:simplePos x="0" y="0"/>
-            <wp:positionH relativeFrom="page">
-              <wp:posOffset>1073785</wp:posOffset>
+            <wp:positionH relativeFrom="margin">
+              <wp:posOffset>481329</wp:posOffset>
             </wp:positionH>
             <wp:positionV relativeFrom="line">
-              <wp:posOffset>365194</wp:posOffset>
+              <wp:posOffset>137390</wp:posOffset>
             </wp:positionV>
-            <wp:extent cx="5612130" cy="1114235"/>
+            <wp:extent cx="4636771" cy="2803276"/>
             <wp:effectExtent l="0" t="0" r="0" b="0"/>
             <wp:wrapThrough wrapText="bothSides" distL="152400" distR="152400">
               <wp:wrapPolygon edited="1">
                 <wp:start x="0" y="0"/>
-                <wp:lineTo x="21600" y="0"/>
-                <wp:lineTo x="21600" y="21674"/>
-                <wp:lineTo x="0" y="21674"/>
+                <wp:lineTo x="21621" y="0"/>
+                <wp:lineTo x="21621" y="21632"/>
+                <wp:lineTo x="0" y="21632"/>
                 <wp:lineTo x="0" y="0"/>
               </wp:wrapPolygon>
             </wp:wrapThrough>
@@ -4250,7 +3263,7 @@
                   <pic:spPr>
                     <a:xfrm>
                       <a:off x="0" y="0"/>
-                      <a:ext cx="5612130" cy="1114235"/>
+                      <a:ext cx="4636771" cy="2803276"/>
                     </a:xfrm>
                     <a:prstGeom prst="rect">
                       <a:avLst/>
@@ -4278,33 +3291,788 @@
           <w:rStyle w:val="Ninguno"/>
         </w:rPr>
       </w:pPr>
-      <w:r>
-        <w:rPr>
-          <w:rStyle w:val="Ninguno"/>
-          <w:rtl w:val="0"/>
-          <w:lang w:val="es-ES_tradnl"/>
-        </w:rPr>
-        <w:t>Headers:</w:t>
-      </w:r>
-    </w:p>
-    <w:p>
-      <w:pPr>
-        <w:pStyle w:val="Cuerpo A"/>
-        <w:tabs>
-          <w:tab w:val="left" w:pos="2190"/>
-        </w:tabs>
-        <w:rPr>
-          <w:rStyle w:val="Ninguno"/>
-        </w:rPr>
-      </w:pPr>
-      <w:r>
-        <w:rPr>
-          <w:rStyle w:val="Ninguno"/>
-          <w:rtl w:val="0"/>
-          <w:lang w:val="es-ES_tradnl"/>
-        </w:rPr>
-        <w:t>Authorization se puede encontrar en la consola de firebase de la cuenta de Sportta en el proyecto llamo sportta-mobile al igual que senderId.</w:t>
-      </w:r>
+    </w:p>
+    <w:p>
+      <w:pPr>
+        <w:pStyle w:val="Cuerpo A"/>
+        <w:tabs>
+          <w:tab w:val="left" w:pos="2190"/>
+        </w:tabs>
+        <w:rPr>
+          <w:rStyle w:val="Ninguno"/>
+        </w:rPr>
+      </w:pPr>
+    </w:p>
+    <w:p>
+      <w:pPr>
+        <w:pStyle w:val="Cuerpo A"/>
+        <w:tabs>
+          <w:tab w:val="left" w:pos="2190"/>
+        </w:tabs>
+        <w:rPr>
+          <w:rStyle w:val="Ninguno"/>
+        </w:rPr>
+      </w:pPr>
+    </w:p>
+    <w:p>
+      <w:pPr>
+        <w:pStyle w:val="Cuerpo A"/>
+        <w:tabs>
+          <w:tab w:val="left" w:pos="2190"/>
+        </w:tabs>
+        <w:rPr>
+          <w:rStyle w:val="Ninguno"/>
+        </w:rPr>
+      </w:pPr>
+    </w:p>
+    <w:p>
+      <w:pPr>
+        <w:pStyle w:val="Cuerpo A"/>
+        <w:tabs>
+          <w:tab w:val="left" w:pos="2190"/>
+        </w:tabs>
+        <w:rPr>
+          <w:rStyle w:val="Ninguno"/>
+        </w:rPr>
+      </w:pPr>
+    </w:p>
+    <w:p>
+      <w:pPr>
+        <w:pStyle w:val="Cuerpo A"/>
+        <w:tabs>
+          <w:tab w:val="left" w:pos="2190"/>
+        </w:tabs>
+        <w:rPr>
+          <w:rStyle w:val="Ninguno"/>
+        </w:rPr>
+      </w:pPr>
+    </w:p>
+    <w:p>
+      <w:pPr>
+        <w:pStyle w:val="Cuerpo A"/>
+        <w:tabs>
+          <w:tab w:val="left" w:pos="2190"/>
+        </w:tabs>
+        <w:rPr>
+          <w:rStyle w:val="Ninguno"/>
+        </w:rPr>
+      </w:pPr>
+    </w:p>
+    <w:p>
+      <w:pPr>
+        <w:pStyle w:val="Cuerpo A"/>
+        <w:tabs>
+          <w:tab w:val="left" w:pos="2190"/>
+        </w:tabs>
+        <w:rPr>
+          <w:rStyle w:val="Ninguno"/>
+        </w:rPr>
+      </w:pPr>
+    </w:p>
+    <w:p>
+      <w:pPr>
+        <w:pStyle w:val="Cuerpo A"/>
+        <w:tabs>
+          <w:tab w:val="left" w:pos="2190"/>
+        </w:tabs>
+        <w:rPr>
+          <w:rStyle w:val="Ninguno"/>
+        </w:rPr>
+      </w:pPr>
+    </w:p>
+    <w:p>
+      <w:pPr>
+        <w:pStyle w:val="Cuerpo A"/>
+        <w:tabs>
+          <w:tab w:val="left" w:pos="2190"/>
+        </w:tabs>
+        <w:rPr>
+          <w:rStyle w:val="Ninguno"/>
+        </w:rPr>
+      </w:pPr>
+      <w:r>
+        <w:rPr>
+          <w:rStyle w:val="Ninguno"/>
+        </w:rPr>
+        <w:drawing xmlns:a="http://schemas.openxmlformats.org/drawingml/2006/main">
+          <wp:anchor distT="152400" distB="152400" distL="152400" distR="152400" simplePos="0" relativeHeight="251660288" behindDoc="0" locked="0" layoutInCell="1" allowOverlap="1">
+            <wp:simplePos x="0" y="0"/>
+            <wp:positionH relativeFrom="margin">
+              <wp:posOffset>481329</wp:posOffset>
+            </wp:positionH>
+            <wp:positionV relativeFrom="line">
+              <wp:posOffset>167371</wp:posOffset>
+            </wp:positionV>
+            <wp:extent cx="4636771" cy="3562674"/>
+            <wp:effectExtent l="0" t="0" r="0" b="0"/>
+            <wp:wrapThrough wrapText="bothSides" distL="152400" distR="152400">
+              <wp:wrapPolygon edited="1">
+                <wp:start x="0" y="0"/>
+                <wp:lineTo x="21621" y="0"/>
+                <wp:lineTo x="21621" y="21606"/>
+                <wp:lineTo x="0" y="21606"/>
+                <wp:lineTo x="0" y="0"/>
+              </wp:wrapPolygon>
+            </wp:wrapThrough>
+            <wp:docPr id="1073741826" name="officeArt object" descr="Imagen"/>
+            <wp:cNvGraphicFramePr/>
+            <a:graphic xmlns:a="http://schemas.openxmlformats.org/drawingml/2006/main">
+              <a:graphicData uri="http://schemas.openxmlformats.org/drawingml/2006/picture">
+                <pic:pic xmlns:pic="http://schemas.openxmlformats.org/drawingml/2006/picture">
+                  <pic:nvPicPr>
+                    <pic:cNvPr id="1073741826" name="Imagen" descr="Imagen"/>
+                    <pic:cNvPicPr>
+                      <a:picLocks noChangeAspect="1"/>
+                    </pic:cNvPicPr>
+                  </pic:nvPicPr>
+                  <pic:blipFill>
+                    <a:blip r:embed="rId5">
+                      <a:extLst/>
+                    </a:blip>
+                    <a:stretch>
+                      <a:fillRect/>
+                    </a:stretch>
+                  </pic:blipFill>
+                  <pic:spPr>
+                    <a:xfrm>
+                      <a:off x="0" y="0"/>
+                      <a:ext cx="4636771" cy="3562674"/>
+                    </a:xfrm>
+                    <a:prstGeom prst="rect">
+                      <a:avLst/>
+                    </a:prstGeom>
+                    <a:ln w="12700" cap="flat">
+                      <a:noFill/>
+                      <a:miter lim="400000"/>
+                    </a:ln>
+                    <a:effectLst/>
+                  </pic:spPr>
+                </pic:pic>
+              </a:graphicData>
+            </a:graphic>
+          </wp:anchor>
+        </w:drawing>
+      </w:r>
+    </w:p>
+    <w:p>
+      <w:pPr>
+        <w:pStyle w:val="Cuerpo A"/>
+        <w:tabs>
+          <w:tab w:val="left" w:pos="2190"/>
+        </w:tabs>
+        <w:rPr>
+          <w:rStyle w:val="Ninguno"/>
+        </w:rPr>
+      </w:pPr>
+    </w:p>
+    <w:p>
+      <w:pPr>
+        <w:pStyle w:val="Cuerpo A"/>
+        <w:tabs>
+          <w:tab w:val="left" w:pos="2190"/>
+        </w:tabs>
+        <w:rPr>
+          <w:rStyle w:val="Ninguno"/>
+        </w:rPr>
+      </w:pPr>
+    </w:p>
+    <w:p>
+      <w:pPr>
+        <w:pStyle w:val="Cuerpo A"/>
+        <w:tabs>
+          <w:tab w:val="left" w:pos="2190"/>
+        </w:tabs>
+        <w:rPr>
+          <w:rStyle w:val="Ninguno"/>
+        </w:rPr>
+      </w:pPr>
+    </w:p>
+    <w:p>
+      <w:pPr>
+        <w:pStyle w:val="Cuerpo A"/>
+        <w:tabs>
+          <w:tab w:val="left" w:pos="2190"/>
+        </w:tabs>
+        <w:rPr>
+          <w:rStyle w:val="Ninguno"/>
+        </w:rPr>
+      </w:pPr>
+    </w:p>
+    <w:p>
+      <w:pPr>
+        <w:pStyle w:val="Cuerpo A"/>
+        <w:tabs>
+          <w:tab w:val="left" w:pos="2190"/>
+        </w:tabs>
+        <w:rPr>
+          <w:rStyle w:val="Ninguno"/>
+        </w:rPr>
+      </w:pPr>
+    </w:p>
+    <w:p>
+      <w:pPr>
+        <w:pStyle w:val="Cuerpo A"/>
+        <w:tabs>
+          <w:tab w:val="left" w:pos="2190"/>
+        </w:tabs>
+        <w:rPr>
+          <w:rStyle w:val="Ninguno"/>
+        </w:rPr>
+      </w:pPr>
+    </w:p>
+    <w:p>
+      <w:pPr>
+        <w:pStyle w:val="Cuerpo A"/>
+        <w:tabs>
+          <w:tab w:val="left" w:pos="2190"/>
+        </w:tabs>
+        <w:rPr>
+          <w:rStyle w:val="Ninguno"/>
+        </w:rPr>
+      </w:pPr>
+    </w:p>
+    <w:p>
+      <w:pPr>
+        <w:pStyle w:val="Cuerpo A"/>
+        <w:tabs>
+          <w:tab w:val="left" w:pos="2190"/>
+        </w:tabs>
+        <w:rPr>
+          <w:rStyle w:val="Ninguno"/>
+        </w:rPr>
+      </w:pPr>
+    </w:p>
+    <w:p>
+      <w:pPr>
+        <w:pStyle w:val="Cuerpo A"/>
+        <w:tabs>
+          <w:tab w:val="left" w:pos="2190"/>
+        </w:tabs>
+        <w:rPr>
+          <w:rStyle w:val="Ninguno"/>
+        </w:rPr>
+      </w:pPr>
+    </w:p>
+    <w:p>
+      <w:pPr>
+        <w:pStyle w:val="Cuerpo A"/>
+        <w:tabs>
+          <w:tab w:val="left" w:pos="2190"/>
+        </w:tabs>
+        <w:rPr>
+          <w:rStyle w:val="Ninguno"/>
+        </w:rPr>
+      </w:pPr>
+    </w:p>
+    <w:p>
+      <w:pPr>
+        <w:pStyle w:val="Cuerpo A"/>
+        <w:tabs>
+          <w:tab w:val="left" w:pos="2190"/>
+        </w:tabs>
+        <w:rPr>
+          <w:rStyle w:val="Ninguno"/>
+        </w:rPr>
+      </w:pPr>
+    </w:p>
+    <w:p>
+      <w:pPr>
+        <w:pStyle w:val="Cuerpo A"/>
+        <w:tabs>
+          <w:tab w:val="left" w:pos="2190"/>
+        </w:tabs>
+        <w:rPr>
+          <w:rStyle w:val="Ninguno"/>
+        </w:rPr>
+      </w:pPr>
+      <w:r>
+        <w:rPr>
+          <w:rStyle w:val="Ninguno"/>
+        </w:rPr>
+        <w:drawing xmlns:a="http://schemas.openxmlformats.org/drawingml/2006/main">
+          <wp:anchor distT="152400" distB="152400" distL="152400" distR="152400" simplePos="0" relativeHeight="251661312" behindDoc="0" locked="0" layoutInCell="1" allowOverlap="1">
+            <wp:simplePos x="0" y="0"/>
+            <wp:positionH relativeFrom="margin">
+              <wp:posOffset>920114</wp:posOffset>
+            </wp:positionH>
+            <wp:positionV relativeFrom="page">
+              <wp:posOffset>164544</wp:posOffset>
+            </wp:positionV>
+            <wp:extent cx="3759200" cy="1727200"/>
+            <wp:effectExtent l="0" t="0" r="0" b="0"/>
+            <wp:wrapThrough wrapText="bothSides" distL="152400" distR="152400">
+              <wp:wrapPolygon edited="1">
+                <wp:start x="0" y="0"/>
+                <wp:lineTo x="21600" y="0"/>
+                <wp:lineTo x="21600" y="21600"/>
+                <wp:lineTo x="0" y="21600"/>
+                <wp:lineTo x="0" y="0"/>
+              </wp:wrapPolygon>
+            </wp:wrapThrough>
+            <wp:docPr id="1073741827" name="officeArt object" descr="Imagen"/>
+            <wp:cNvGraphicFramePr/>
+            <a:graphic xmlns:a="http://schemas.openxmlformats.org/drawingml/2006/main">
+              <a:graphicData uri="http://schemas.openxmlformats.org/drawingml/2006/picture">
+                <pic:pic xmlns:pic="http://schemas.openxmlformats.org/drawingml/2006/picture">
+                  <pic:nvPicPr>
+                    <pic:cNvPr id="1073741827" name="Imagen" descr="Imagen"/>
+                    <pic:cNvPicPr>
+                      <a:picLocks noChangeAspect="1"/>
+                    </pic:cNvPicPr>
+                  </pic:nvPicPr>
+                  <pic:blipFill>
+                    <a:blip r:embed="rId6">
+                      <a:extLst/>
+                    </a:blip>
+                    <a:stretch>
+                      <a:fillRect/>
+                    </a:stretch>
+                  </pic:blipFill>
+                  <pic:spPr>
+                    <a:xfrm>
+                      <a:off x="0" y="0"/>
+                      <a:ext cx="3759200" cy="1727200"/>
+                    </a:xfrm>
+                    <a:prstGeom prst="rect">
+                      <a:avLst/>
+                    </a:prstGeom>
+                    <a:ln w="12700" cap="flat">
+                      <a:noFill/>
+                      <a:miter lim="400000"/>
+                    </a:ln>
+                    <a:effectLst/>
+                  </pic:spPr>
+                </pic:pic>
+              </a:graphicData>
+            </a:graphic>
+          </wp:anchor>
+        </w:drawing>
+      </w:r>
+    </w:p>
+    <w:p>
+      <w:pPr>
+        <w:pStyle w:val="Cuerpo A"/>
+        <w:tabs>
+          <w:tab w:val="left" w:pos="2190"/>
+        </w:tabs>
+        <w:rPr>
+          <w:rStyle w:val="Ninguno"/>
+        </w:rPr>
+      </w:pPr>
+    </w:p>
+    <w:p>
+      <w:pPr>
+        <w:pStyle w:val="Cuerpo A"/>
+        <w:tabs>
+          <w:tab w:val="left" w:pos="2190"/>
+        </w:tabs>
+        <w:rPr>
+          <w:rStyle w:val="Ninguno"/>
+        </w:rPr>
+      </w:pPr>
+    </w:p>
+    <w:p>
+      <w:pPr>
+        <w:pStyle w:val="Cuerpo A"/>
+        <w:tabs>
+          <w:tab w:val="left" w:pos="2190"/>
+        </w:tabs>
+        <w:rPr>
+          <w:rStyle w:val="Ninguno"/>
+        </w:rPr>
+      </w:pPr>
+    </w:p>
+    <w:p>
+      <w:pPr>
+        <w:pStyle w:val="Cuerpo A"/>
+        <w:tabs>
+          <w:tab w:val="left" w:pos="2190"/>
+        </w:tabs>
+        <w:rPr>
+          <w:rStyle w:val="Ninguno"/>
+        </w:rPr>
+      </w:pPr>
+    </w:p>
+    <w:p>
+      <w:pPr>
+        <w:pStyle w:val="Cuerpo A"/>
+        <w:tabs>
+          <w:tab w:val="left" w:pos="2190"/>
+        </w:tabs>
+        <w:rPr>
+          <w:rStyle w:val="Ninguno"/>
+        </w:rPr>
+      </w:pPr>
+      <w:r>
+        <w:rPr>
+          <w:rStyle w:val="Ninguno"/>
+          <w:rtl w:val="0"/>
+          <w:lang w:val="es-ES_tradnl"/>
+        </w:rPr>
+        <w:t>Como se puede ver en el ejemplo, primero se crean dos funciones. La primera es la que verifica los permisos del dispositivo, si fue concebido o no. La segunda solicita los diferentes permisos de una notificaci</w:t>
+      </w:r>
+      <w:r>
+        <w:rPr>
+          <w:rStyle w:val="Ninguno"/>
+          <w:rtl w:val="0"/>
+          <w:lang w:val="es-ES_tradnl"/>
+        </w:rPr>
+        <w:t>ó</w:t>
+      </w:r>
+      <w:r>
+        <w:rPr>
+          <w:rStyle w:val="Ninguno"/>
+          <w:rtl w:val="0"/>
+          <w:lang w:val="es-ES_tradnl"/>
+        </w:rPr>
+        <w:t>n push en iOS.</w:t>
+      </w:r>
+    </w:p>
+    <w:p>
+      <w:pPr>
+        <w:pStyle w:val="Cuerpo A"/>
+        <w:tabs>
+          <w:tab w:val="left" w:pos="2190"/>
+        </w:tabs>
+        <w:rPr>
+          <w:rStyle w:val="Ninguno"/>
+        </w:rPr>
+      </w:pPr>
+      <w:r>
+        <w:rPr>
+          <w:rStyle w:val="Ninguno"/>
+          <w:rtl w:val="0"/>
+          <w:lang w:val="es-ES_tradnl"/>
+        </w:rPr>
+        <w:t>Despu</w:t>
+      </w:r>
+      <w:r>
+        <w:rPr>
+          <w:rStyle w:val="Ninguno"/>
+          <w:rtl w:val="0"/>
+          <w:lang w:val="es-ES_tradnl"/>
+        </w:rPr>
+        <w:t>é</w:t>
+      </w:r>
+      <w:r>
+        <w:rPr>
+          <w:rStyle w:val="Ninguno"/>
+          <w:rtl w:val="0"/>
+          <w:lang w:val="es-ES_tradnl"/>
+        </w:rPr>
+        <w:t>s en el componente principal main.js creamos una funci</w:t>
+      </w:r>
+      <w:r>
+        <w:rPr>
+          <w:rStyle w:val="Ninguno"/>
+          <w:rtl w:val="0"/>
+          <w:lang w:val="es-ES_tradnl"/>
+        </w:rPr>
+        <w:t>ó</w:t>
+      </w:r>
+      <w:r>
+        <w:rPr>
+          <w:rStyle w:val="Ninguno"/>
+          <w:rtl w:val="0"/>
+          <w:lang w:val="es-ES_tradnl"/>
+        </w:rPr>
+        <w:t>n que b</w:t>
+      </w:r>
+      <w:r>
+        <w:rPr>
+          <w:rStyle w:val="Ninguno"/>
+          <w:rtl w:val="0"/>
+          <w:lang w:val="es-ES_tradnl"/>
+        </w:rPr>
+        <w:t>á</w:t>
+      </w:r>
+      <w:r>
+        <w:rPr>
+          <w:rStyle w:val="Ninguno"/>
+          <w:rtl w:val="0"/>
+          <w:lang w:val="es-ES_tradnl"/>
+        </w:rPr>
+        <w:t>sicamente lo que har</w:t>
+      </w:r>
+      <w:r>
+        <w:rPr>
+          <w:rStyle w:val="Ninguno"/>
+          <w:rtl w:val="0"/>
+          <w:lang w:val="es-ES_tradnl"/>
+        </w:rPr>
+        <w:t xml:space="preserve">á </w:t>
+      </w:r>
+      <w:r>
+        <w:rPr>
+          <w:rStyle w:val="Ninguno"/>
+          <w:rtl w:val="0"/>
+          <w:lang w:val="es-ES_tradnl"/>
+        </w:rPr>
+        <w:t>es enviar la notificaci</w:t>
+      </w:r>
+      <w:r>
+        <w:rPr>
+          <w:rStyle w:val="Ninguno"/>
+          <w:rtl w:val="0"/>
+          <w:lang w:val="es-ES_tradnl"/>
+        </w:rPr>
+        <w:t>ó</w:t>
+      </w:r>
+      <w:r>
+        <w:rPr>
+          <w:rStyle w:val="Ninguno"/>
+          <w:rtl w:val="0"/>
+          <w:lang w:val="es-ES_tradnl"/>
+        </w:rPr>
+        <w:t>n, entonces usa la primer funci</w:t>
+      </w:r>
+      <w:r>
+        <w:rPr>
+          <w:rStyle w:val="Ninguno"/>
+          <w:rtl w:val="0"/>
+          <w:lang w:val="es-ES_tradnl"/>
+        </w:rPr>
+        <w:t>ó</w:t>
+      </w:r>
+      <w:r>
+        <w:rPr>
+          <w:rStyle w:val="Ninguno"/>
+          <w:rtl w:val="0"/>
+          <w:lang w:val="es-ES_tradnl"/>
+        </w:rPr>
+        <w:t>n creada para verificar si fueron dados los permisos y sino es as</w:t>
+      </w:r>
+      <w:r>
+        <w:rPr>
+          <w:rStyle w:val="Ninguno"/>
+          <w:rtl w:val="0"/>
+          <w:lang w:val="es-ES_tradnl"/>
+        </w:rPr>
+        <w:t xml:space="preserve">í </w:t>
+      </w:r>
+      <w:r>
+        <w:rPr>
+          <w:rStyle w:val="Ninguno"/>
+          <w:rtl w:val="0"/>
+          <w:lang w:val="es-ES_tradnl"/>
+        </w:rPr>
+        <w:t>entonces los solicita, finalmente env</w:t>
+      </w:r>
+      <w:r>
+        <w:rPr>
+          <w:rStyle w:val="Ninguno"/>
+          <w:rtl w:val="0"/>
+          <w:lang w:val="es-ES_tradnl"/>
+        </w:rPr>
+        <w:t>í</w:t>
+      </w:r>
+      <w:r>
+        <w:rPr>
+          <w:rStyle w:val="Ninguno"/>
+          <w:rtl w:val="0"/>
+          <w:lang w:val="es-ES_tradnl"/>
+        </w:rPr>
+        <w:t>a una notificaci</w:t>
+      </w:r>
+      <w:r>
+        <w:rPr>
+          <w:rStyle w:val="Ninguno"/>
+          <w:rtl w:val="0"/>
+          <w:lang w:val="es-ES_tradnl"/>
+        </w:rPr>
+        <w:t>ó</w:t>
+      </w:r>
+      <w:r>
+        <w:rPr>
+          <w:rStyle w:val="Ninguno"/>
+          <w:rtl w:val="0"/>
+          <w:lang w:val="es-ES_tradnl"/>
+        </w:rPr>
+        <w:t>n donde:</w:t>
+      </w:r>
+    </w:p>
+    <w:p>
+      <w:pPr>
+        <w:pStyle w:val="Cuerpo A"/>
+        <w:tabs>
+          <w:tab w:val="left" w:pos="2190"/>
+        </w:tabs>
+        <w:rPr>
+          <w:rStyle w:val="Ninguno"/>
+        </w:rPr>
+      </w:pPr>
+      <w:r>
+        <w:rPr>
+          <w:rStyle w:val="Ninguno"/>
+          <w:rtl w:val="0"/>
+          <w:lang w:val="es-ES_tradnl"/>
+        </w:rPr>
+        <w:t>Title: T</w:t>
+      </w:r>
+      <w:r>
+        <w:rPr>
+          <w:rStyle w:val="Ninguno"/>
+          <w:rtl w:val="0"/>
+          <w:lang w:val="es-ES_tradnl"/>
+        </w:rPr>
+        <w:t>í</w:t>
+      </w:r>
+      <w:r>
+        <w:rPr>
+          <w:rStyle w:val="Ninguno"/>
+          <w:rtl w:val="0"/>
+          <w:lang w:val="es-ES_tradnl"/>
+        </w:rPr>
+        <w:t>tulo de la notificaci</w:t>
+      </w:r>
+      <w:r>
+        <w:rPr>
+          <w:rStyle w:val="Ninguno"/>
+          <w:rtl w:val="0"/>
+          <w:lang w:val="es-ES_tradnl"/>
+        </w:rPr>
+        <w:t>ó</w:t>
+      </w:r>
+      <w:r>
+        <w:rPr>
+          <w:rStyle w:val="Ninguno"/>
+          <w:rtl w:val="0"/>
+          <w:lang w:val="es-ES_tradnl"/>
+        </w:rPr>
+        <w:t>n push.</w:t>
+      </w:r>
+    </w:p>
+    <w:p>
+      <w:pPr>
+        <w:pStyle w:val="Cuerpo A"/>
+        <w:tabs>
+          <w:tab w:val="left" w:pos="2190"/>
+        </w:tabs>
+        <w:rPr>
+          <w:rStyle w:val="Ninguno"/>
+        </w:rPr>
+      </w:pPr>
+      <w:r>
+        <w:rPr>
+          <w:rStyle w:val="Ninguno"/>
+          <w:rtl w:val="0"/>
+          <w:lang w:val="es-ES_tradnl"/>
+        </w:rPr>
+        <w:t>Body: Mensaje de la notificaci</w:t>
+      </w:r>
+      <w:r>
+        <w:rPr>
+          <w:rStyle w:val="Ninguno"/>
+          <w:rtl w:val="0"/>
+          <w:lang w:val="es-ES_tradnl"/>
+        </w:rPr>
+        <w:t>ó</w:t>
+      </w:r>
+      <w:r>
+        <w:rPr>
+          <w:rStyle w:val="Ninguno"/>
+          <w:rtl w:val="0"/>
+          <w:lang w:val="es-ES_tradnl"/>
+        </w:rPr>
+        <w:t>n push.</w:t>
+      </w:r>
+    </w:p>
+    <w:p>
+      <w:pPr>
+        <w:pStyle w:val="Cuerpo A"/>
+        <w:tabs>
+          <w:tab w:val="left" w:pos="2190"/>
+        </w:tabs>
+        <w:rPr>
+          <w:rStyle w:val="Ninguno"/>
+        </w:rPr>
+      </w:pPr>
+      <w:r>
+        <w:rPr>
+          <w:rStyle w:val="Ninguno"/>
+          <w:rtl w:val="0"/>
+          <w:lang w:val="es-ES_tradnl"/>
+        </w:rPr>
+        <w:t>Trigger: Duraci</w:t>
+      </w:r>
+      <w:r>
+        <w:rPr>
+          <w:rStyle w:val="Ninguno"/>
+          <w:rtl w:val="0"/>
+          <w:lang w:val="es-ES_tradnl"/>
+        </w:rPr>
+        <w:t>ó</w:t>
+      </w:r>
+      <w:r>
+        <w:rPr>
+          <w:rStyle w:val="Ninguno"/>
+          <w:rtl w:val="0"/>
+          <w:lang w:val="es-ES_tradnl"/>
+        </w:rPr>
+        <w:t>n de la notificaci</w:t>
+      </w:r>
+      <w:r>
+        <w:rPr>
+          <w:rStyle w:val="Ninguno"/>
+          <w:rtl w:val="0"/>
+          <w:lang w:val="es-ES_tradnl"/>
+        </w:rPr>
+        <w:t>ó</w:t>
+      </w:r>
+      <w:r>
+        <w:rPr>
+          <w:rStyle w:val="Ninguno"/>
+          <w:rtl w:val="0"/>
+          <w:lang w:val="es-ES_tradnl"/>
+        </w:rPr>
+        <w:t>n push.</w:t>
+      </w:r>
+    </w:p>
+    <w:p>
+      <w:pPr>
+        <w:pStyle w:val="Cuerpo A"/>
+        <w:tabs>
+          <w:tab w:val="left" w:pos="2190"/>
+        </w:tabs>
+        <w:rPr>
+          <w:rStyle w:val="Ninguno"/>
+        </w:rPr>
+      </w:pPr>
+      <w:r>
+        <w:rPr>
+          <w:rStyle w:val="Ninguno"/>
+          <w:rtl w:val="0"/>
+          <w:lang w:val="es-ES_tradnl"/>
+        </w:rPr>
+        <w:t>Haciendo uso de un useEffect() enviamos la notificaci</w:t>
+      </w:r>
+      <w:r>
+        <w:rPr>
+          <w:rStyle w:val="Ninguno"/>
+          <w:rtl w:val="0"/>
+          <w:lang w:val="es-ES_tradnl"/>
+        </w:rPr>
+        <w:t>ó</w:t>
+      </w:r>
+      <w:r>
+        <w:rPr>
+          <w:rStyle w:val="Ninguno"/>
+          <w:rtl w:val="0"/>
+          <w:lang w:val="es-ES_tradnl"/>
+        </w:rPr>
+        <w:t>n cada que se cargue el componente main.js</w:t>
+      </w:r>
+    </w:p>
+    <w:p>
+      <w:pPr>
+        <w:pStyle w:val="Cuerpo A"/>
+        <w:tabs>
+          <w:tab w:val="left" w:pos="2190"/>
+        </w:tabs>
+        <w:rPr>
+          <w:rStyle w:val="Ninguno"/>
+        </w:rPr>
+      </w:pPr>
     </w:p>
     <w:p>
       <w:pPr>
@@ -4741,6 +4509,9 @@
         <w:tabs>
           <w:tab w:val="left" w:pos="2190"/>
         </w:tabs>
+        <w:rPr>
+          <w:rStyle w:val="Ninguno"/>
+        </w:rPr>
       </w:pPr>
       <w:r>
         <w:rPr>
@@ -4878,9 +4649,237 @@
         <w:t>eliminar este permiso ya que no se estaba haciendo uso de el y no era vital para el core de la app.</w:t>
       </w:r>
     </w:p>
+    <w:p>
+      <w:pPr>
+        <w:pStyle w:val="Cuerpo A"/>
+        <w:tabs>
+          <w:tab w:val="left" w:pos="2190"/>
+        </w:tabs>
+        <w:rPr>
+          <w:rStyle w:val="Ninguno"/>
+        </w:rPr>
+      </w:pPr>
+    </w:p>
+    <w:p>
+      <w:pPr>
+        <w:pStyle w:val="Cuerpo A"/>
+        <w:tabs>
+          <w:tab w:val="left" w:pos="2190"/>
+        </w:tabs>
+        <w:rPr>
+          <w:rStyle w:val="Ninguno"/>
+        </w:rPr>
+      </w:pPr>
+    </w:p>
+    <w:p>
+      <w:pPr>
+        <w:pStyle w:val="Cuerpo A"/>
+        <w:tabs>
+          <w:tab w:val="left" w:pos="2190"/>
+        </w:tabs>
+        <w:rPr>
+          <w:rStyle w:val="Ninguno"/>
+          <w:b w:val="1"/>
+          <w:bCs w:val="1"/>
+        </w:rPr>
+      </w:pPr>
+      <w:r>
+        <w:rPr>
+          <w:rStyle w:val="Ninguno"/>
+          <w:b w:val="1"/>
+          <w:bCs w:val="1"/>
+          <w:rtl w:val="0"/>
+          <w:lang w:val="es-ES_tradnl"/>
+        </w:rPr>
+        <w:t>Actualizaci</w:t>
+      </w:r>
+      <w:r>
+        <w:rPr>
+          <w:rStyle w:val="Ninguno"/>
+          <w:b w:val="1"/>
+          <w:bCs w:val="1"/>
+          <w:rtl w:val="0"/>
+          <w:lang w:val="es-ES_tradnl"/>
+        </w:rPr>
+        <w:t>ó</w:t>
+      </w:r>
+      <w:r>
+        <w:rPr>
+          <w:rStyle w:val="Ninguno"/>
+          <w:b w:val="1"/>
+          <w:bCs w:val="1"/>
+          <w:rtl w:val="0"/>
+          <w:lang w:val="es-ES_tradnl"/>
+        </w:rPr>
+        <w:t>n de SDK</w:t>
+      </w:r>
+    </w:p>
+    <w:p>
+      <w:pPr>
+        <w:pStyle w:val="Cuerpo A"/>
+        <w:tabs>
+          <w:tab w:val="left" w:pos="2190"/>
+        </w:tabs>
+        <w:rPr>
+          <w:rStyle w:val="Ninguno"/>
+        </w:rPr>
+      </w:pPr>
+      <w:r>
+        <w:rPr>
+          <w:rStyle w:val="Ninguno"/>
+          <w:rtl w:val="0"/>
+          <w:lang w:val="es-ES_tradnl"/>
+        </w:rPr>
+        <w:t>Cada 6 meses sale una nueva versi</w:t>
+      </w:r>
+      <w:r>
+        <w:rPr>
+          <w:rStyle w:val="Ninguno"/>
+          <w:rtl w:val="0"/>
+          <w:lang w:val="es-ES_tradnl"/>
+        </w:rPr>
+        <w:t>ó</w:t>
+      </w:r>
+      <w:r>
+        <w:rPr>
+          <w:rStyle w:val="Ninguno"/>
+          <w:rtl w:val="0"/>
+          <w:lang w:val="es-ES_tradnl"/>
+        </w:rPr>
+        <w:t xml:space="preserve">n de SDK para Expo projects, asimismo se mantienen vigentes las 3 </w:t>
+      </w:r>
+      <w:r>
+        <w:rPr>
+          <w:rStyle w:val="Ninguno"/>
+          <w:rtl w:val="0"/>
+          <w:lang w:val="es-ES_tradnl"/>
+        </w:rPr>
+        <w:t>ú</w:t>
+      </w:r>
+      <w:r>
+        <w:rPr>
+          <w:rStyle w:val="Ninguno"/>
+          <w:rtl w:val="0"/>
+          <w:lang w:val="es-ES_tradnl"/>
+        </w:rPr>
+        <w:t>ltimas versiones. Actualmente 6 de marzo de 2023, se tiene la versi</w:t>
+      </w:r>
+      <w:r>
+        <w:rPr>
+          <w:rStyle w:val="Ninguno"/>
+          <w:rtl w:val="0"/>
+          <w:lang w:val="es-ES_tradnl"/>
+        </w:rPr>
+        <w:t>ó</w:t>
+      </w:r>
+      <w:r>
+        <w:rPr>
+          <w:rStyle w:val="Ninguno"/>
+          <w:rtl w:val="0"/>
+          <w:lang w:val="es-ES_tradnl"/>
+        </w:rPr>
+        <w:t>n 48 y est</w:t>
+      </w:r>
+      <w:r>
+        <w:rPr>
+          <w:rStyle w:val="Ninguno"/>
+          <w:rtl w:val="0"/>
+          <w:lang w:val="es-ES_tradnl"/>
+        </w:rPr>
+        <w:t>á</w:t>
+      </w:r>
+      <w:r>
+        <w:rPr>
+          <w:rStyle w:val="Ninguno"/>
+          <w:rtl w:val="0"/>
+          <w:lang w:val="es-ES_tradnl"/>
+        </w:rPr>
+        <w:t>n vigentes 46,47 y 48.</w:t>
+      </w:r>
+      <w:r>
+        <w:rPr>
+          <w:rStyle w:val="Ninguno"/>
+        </w:rPr>
+        <w:br w:type="textWrapping"/>
+      </w:r>
+      <w:r>
+        <w:rPr>
+          <w:rStyle w:val="Ninguno"/>
+          <w:rtl w:val="0"/>
+          <w:lang w:val="es-ES_tradnl"/>
+        </w:rPr>
+        <w:t>Al momento de actualizar el SDK hay que tener en cuenta los siguientes puntos:</w:t>
+      </w:r>
+    </w:p>
+    <w:p>
+      <w:pPr>
+        <w:pStyle w:val="Cuerpo A"/>
+        <w:numPr>
+          <w:ilvl w:val="0"/>
+          <w:numId w:val="5"/>
+        </w:numPr>
+        <w:rPr>
+          <w:lang w:val="es-ES_tradnl"/>
+        </w:rPr>
+      </w:pPr>
+      <w:r>
+        <w:rPr>
+          <w:rtl w:val="0"/>
+          <w:lang w:val="es-ES_tradnl"/>
+        </w:rPr>
+        <w:t>Tener cuidado con las dependencias usadas ya que muchas de estas se vuelven obsoletas y por lo tanto, es necesario actualizarlas o incluso buscar otras alternativas.</w:t>
+      </w:r>
+    </w:p>
+    <w:p>
+      <w:pPr>
+        <w:pStyle w:val="Cuerpo A"/>
+        <w:numPr>
+          <w:ilvl w:val="0"/>
+          <w:numId w:val="4"/>
+        </w:numPr>
+        <w:rPr>
+          <w:lang w:val="es-ES_tradnl"/>
+        </w:rPr>
+      </w:pPr>
+      <w:r>
+        <w:rPr>
+          <w:rtl w:val="0"/>
+          <w:lang w:val="es-ES_tradnl"/>
+        </w:rPr>
+        <w:t>Arreglar warnings. Puede pasar que cuando compilemos el proyecto localmente este se ejecute sin ning</w:t>
+      </w:r>
+      <w:r>
+        <w:rPr>
+          <w:rtl w:val="0"/>
+          <w:lang w:val="es-ES_tradnl"/>
+        </w:rPr>
+        <w:t>ú</w:t>
+      </w:r>
+      <w:r>
+        <w:rPr>
+          <w:rtl w:val="0"/>
+          <w:lang w:val="es-ES_tradnl"/>
+        </w:rPr>
+        <w:t>n problema pero si ves errores en consola es importante arreglarlos ya que al momento de pasar a producci</w:t>
+      </w:r>
+      <w:r>
+        <w:rPr>
+          <w:rtl w:val="0"/>
+          <w:lang w:val="es-ES_tradnl"/>
+        </w:rPr>
+        <w:t>ó</w:t>
+      </w:r>
+      <w:r>
+        <w:rPr>
+          <w:rtl w:val="0"/>
+          <w:lang w:val="es-ES_tradnl"/>
+        </w:rPr>
+        <w:t>n el Build puede contener errores y fallar.</w:t>
+      </w:r>
+    </w:p>
     <w:sectPr>
-      <w:headerReference w:type="default" r:id="rId5"/>
-      <w:footerReference w:type="default" r:id="rId6"/>
+      <w:headerReference w:type="default" r:id="rId7"/>
+      <w:footerReference w:type="default" r:id="rId8"/>
       <w:pgSz w:w="12240" w:h="15840" w:orient="portrait"/>
       <w:pgMar w:top="1417" w:right="1701" w:bottom="1417" w:left="1701" w:header="708" w:footer="708"/>
       <w:bidi w:val="0"/>
@@ -5193,11 +5192,292 @@
       </w:rPr>
     </w:lvl>
   </w:abstractNum>
+  <w:abstractNum w:abstractNumId="2">
+    <w:multiLevelType w:val="hybridMultilevel"/>
+    <w:numStyleLink w:val="Número"/>
+  </w:abstractNum>
+  <w:abstractNum w:abstractNumId="3">
+    <w:multiLevelType w:val="hybridMultilevel"/>
+    <w:styleLink w:val="Número"/>
+    <w:lvl w:ilvl="0">
+      <w:start w:val="1"/>
+      <w:numFmt w:val="decimal"/>
+      <w:suff w:val="tab"/>
+      <w:lvlText w:val="%1."/>
+      <w:lvlJc w:val="left"/>
+      <w:pPr>
+        <w:tabs>
+          <w:tab w:val="left" w:pos="2190"/>
+        </w:tabs>
+        <w:ind w:left="232" w:hanging="232"/>
+      </w:pPr>
+      <w:rPr>
+        <w:rFonts w:hAnsi="Arial Unicode MS"/>
+        <w:caps w:val="0"/>
+        <w:smallCaps w:val="0"/>
+        <w:strike w:val="0"/>
+        <w:dstrike w:val="0"/>
+        <w:outline w:val="0"/>
+        <w:emboss w:val="0"/>
+        <w:imprint w:val="0"/>
+        <w:spacing w:val="0"/>
+        <w:w w:val="100"/>
+        <w:kern w:val="0"/>
+        <w:position w:val="0"/>
+        <w:highlight w:val="none"/>
+        <w:vertAlign w:val="baseline"/>
+      </w:rPr>
+    </w:lvl>
+    <w:lvl w:ilvl="1">
+      <w:start w:val="1"/>
+      <w:numFmt w:val="decimal"/>
+      <w:suff w:val="tab"/>
+      <w:lvlText w:val="%2."/>
+      <w:lvlJc w:val="left"/>
+      <w:pPr>
+        <w:tabs>
+          <w:tab w:val="left" w:pos="2190"/>
+        </w:tabs>
+        <w:ind w:left="1032" w:hanging="232"/>
+      </w:pPr>
+      <w:rPr>
+        <w:rFonts w:hAnsi="Arial Unicode MS"/>
+        <w:caps w:val="0"/>
+        <w:smallCaps w:val="0"/>
+        <w:strike w:val="0"/>
+        <w:dstrike w:val="0"/>
+        <w:outline w:val="0"/>
+        <w:emboss w:val="0"/>
+        <w:imprint w:val="0"/>
+        <w:spacing w:val="0"/>
+        <w:w w:val="100"/>
+        <w:kern w:val="0"/>
+        <w:position w:val="0"/>
+        <w:highlight w:val="none"/>
+        <w:vertAlign w:val="baseline"/>
+      </w:rPr>
+    </w:lvl>
+    <w:lvl w:ilvl="2">
+      <w:start w:val="1"/>
+      <w:numFmt w:val="decimal"/>
+      <w:suff w:val="tab"/>
+      <w:lvlText w:val="%3."/>
+      <w:lvlJc w:val="left"/>
+      <w:pPr>
+        <w:tabs>
+          <w:tab w:val="left" w:pos="2190"/>
+        </w:tabs>
+        <w:ind w:left="1832" w:hanging="232"/>
+      </w:pPr>
+      <w:rPr>
+        <w:rFonts w:hAnsi="Arial Unicode MS"/>
+        <w:caps w:val="0"/>
+        <w:smallCaps w:val="0"/>
+        <w:strike w:val="0"/>
+        <w:dstrike w:val="0"/>
+        <w:outline w:val="0"/>
+        <w:emboss w:val="0"/>
+        <w:imprint w:val="0"/>
+        <w:spacing w:val="0"/>
+        <w:w w:val="100"/>
+        <w:kern w:val="0"/>
+        <w:position w:val="0"/>
+        <w:highlight w:val="none"/>
+        <w:vertAlign w:val="baseline"/>
+      </w:rPr>
+    </w:lvl>
+    <w:lvl w:ilvl="3">
+      <w:start w:val="1"/>
+      <w:numFmt w:val="decimal"/>
+      <w:suff w:val="tab"/>
+      <w:lvlText w:val="%4."/>
+      <w:lvlJc w:val="left"/>
+      <w:pPr>
+        <w:tabs>
+          <w:tab w:val="left" w:pos="2190"/>
+        </w:tabs>
+        <w:ind w:left="2632" w:hanging="232"/>
+      </w:pPr>
+      <w:rPr>
+        <w:rFonts w:hAnsi="Arial Unicode MS"/>
+        <w:caps w:val="0"/>
+        <w:smallCaps w:val="0"/>
+        <w:strike w:val="0"/>
+        <w:dstrike w:val="0"/>
+        <w:outline w:val="0"/>
+        <w:emboss w:val="0"/>
+        <w:imprint w:val="0"/>
+        <w:spacing w:val="0"/>
+        <w:w w:val="100"/>
+        <w:kern w:val="0"/>
+        <w:position w:val="0"/>
+        <w:highlight w:val="none"/>
+        <w:vertAlign w:val="baseline"/>
+      </w:rPr>
+    </w:lvl>
+    <w:lvl w:ilvl="4">
+      <w:start w:val="1"/>
+      <w:numFmt w:val="decimal"/>
+      <w:suff w:val="tab"/>
+      <w:lvlText w:val="%5."/>
+      <w:lvlJc w:val="left"/>
+      <w:pPr>
+        <w:tabs>
+          <w:tab w:val="left" w:pos="2190"/>
+        </w:tabs>
+        <w:ind w:left="3432" w:hanging="232"/>
+      </w:pPr>
+      <w:rPr>
+        <w:rFonts w:hAnsi="Arial Unicode MS"/>
+        <w:caps w:val="0"/>
+        <w:smallCaps w:val="0"/>
+        <w:strike w:val="0"/>
+        <w:dstrike w:val="0"/>
+        <w:outline w:val="0"/>
+        <w:emboss w:val="0"/>
+        <w:imprint w:val="0"/>
+        <w:spacing w:val="0"/>
+        <w:w w:val="100"/>
+        <w:kern w:val="0"/>
+        <w:position w:val="0"/>
+        <w:highlight w:val="none"/>
+        <w:vertAlign w:val="baseline"/>
+      </w:rPr>
+    </w:lvl>
+    <w:lvl w:ilvl="5">
+      <w:start w:val="1"/>
+      <w:numFmt w:val="decimal"/>
+      <w:suff w:val="tab"/>
+      <w:lvlText w:val="%6."/>
+      <w:lvlJc w:val="left"/>
+      <w:pPr>
+        <w:tabs>
+          <w:tab w:val="left" w:pos="2190"/>
+        </w:tabs>
+        <w:ind w:left="4232" w:hanging="232"/>
+      </w:pPr>
+      <w:rPr>
+        <w:rFonts w:hAnsi="Arial Unicode MS"/>
+        <w:caps w:val="0"/>
+        <w:smallCaps w:val="0"/>
+        <w:strike w:val="0"/>
+        <w:dstrike w:val="0"/>
+        <w:outline w:val="0"/>
+        <w:emboss w:val="0"/>
+        <w:imprint w:val="0"/>
+        <w:spacing w:val="0"/>
+        <w:w w:val="100"/>
+        <w:kern w:val="0"/>
+        <w:position w:val="0"/>
+        <w:highlight w:val="none"/>
+        <w:vertAlign w:val="baseline"/>
+      </w:rPr>
+    </w:lvl>
+    <w:lvl w:ilvl="6">
+      <w:start w:val="1"/>
+      <w:numFmt w:val="decimal"/>
+      <w:suff w:val="tab"/>
+      <w:lvlText w:val="%7."/>
+      <w:lvlJc w:val="left"/>
+      <w:pPr>
+        <w:tabs>
+          <w:tab w:val="left" w:pos="2190"/>
+        </w:tabs>
+        <w:ind w:left="5032" w:hanging="232"/>
+      </w:pPr>
+      <w:rPr>
+        <w:rFonts w:hAnsi="Arial Unicode MS"/>
+        <w:caps w:val="0"/>
+        <w:smallCaps w:val="0"/>
+        <w:strike w:val="0"/>
+        <w:dstrike w:val="0"/>
+        <w:outline w:val="0"/>
+        <w:emboss w:val="0"/>
+        <w:imprint w:val="0"/>
+        <w:spacing w:val="0"/>
+        <w:w w:val="100"/>
+        <w:kern w:val="0"/>
+        <w:position w:val="0"/>
+        <w:highlight w:val="none"/>
+        <w:vertAlign w:val="baseline"/>
+      </w:rPr>
+    </w:lvl>
+    <w:lvl w:ilvl="7">
+      <w:start w:val="1"/>
+      <w:numFmt w:val="decimal"/>
+      <w:suff w:val="tab"/>
+      <w:lvlText w:val="%8."/>
+      <w:lvlJc w:val="left"/>
+      <w:pPr>
+        <w:tabs>
+          <w:tab w:val="left" w:pos="2190"/>
+        </w:tabs>
+        <w:ind w:left="5832" w:hanging="232"/>
+      </w:pPr>
+      <w:rPr>
+        <w:rFonts w:hAnsi="Arial Unicode MS"/>
+        <w:caps w:val="0"/>
+        <w:smallCaps w:val="0"/>
+        <w:strike w:val="0"/>
+        <w:dstrike w:val="0"/>
+        <w:outline w:val="0"/>
+        <w:emboss w:val="0"/>
+        <w:imprint w:val="0"/>
+        <w:spacing w:val="0"/>
+        <w:w w:val="100"/>
+        <w:kern w:val="0"/>
+        <w:position w:val="0"/>
+        <w:highlight w:val="none"/>
+        <w:vertAlign w:val="baseline"/>
+      </w:rPr>
+    </w:lvl>
+    <w:lvl w:ilvl="8">
+      <w:start w:val="1"/>
+      <w:numFmt w:val="decimal"/>
+      <w:suff w:val="tab"/>
+      <w:lvlText w:val="%9."/>
+      <w:lvlJc w:val="left"/>
+      <w:pPr>
+        <w:tabs>
+          <w:tab w:val="left" w:pos="2190"/>
+        </w:tabs>
+        <w:ind w:left="6632" w:hanging="232"/>
+      </w:pPr>
+      <w:rPr>
+        <w:rFonts w:hAnsi="Arial Unicode MS"/>
+        <w:caps w:val="0"/>
+        <w:smallCaps w:val="0"/>
+        <w:strike w:val="0"/>
+        <w:dstrike w:val="0"/>
+        <w:outline w:val="0"/>
+        <w:emboss w:val="0"/>
+        <w:imprint w:val="0"/>
+        <w:spacing w:val="0"/>
+        <w:w w:val="100"/>
+        <w:kern w:val="0"/>
+        <w:position w:val="0"/>
+        <w:highlight w:val="none"/>
+        <w:vertAlign w:val="baseline"/>
+      </w:rPr>
+    </w:lvl>
+  </w:abstractNum>
   <w:num w:numId="1">
     <w:abstractNumId w:val="1"/>
   </w:num>
   <w:num w:numId="2">
     <w:abstractNumId w:val="0"/>
+  </w:num>
+  <w:num w:numId="3">
+    <w:abstractNumId w:val="3"/>
+  </w:num>
+  <w:num w:numId="4">
+    <w:abstractNumId w:val="2"/>
+  </w:num>
+  <w:num w:numId="5">
+    <w:abstractNumId w:val="2"/>
+    <w:lvlOverride w:ilvl="0">
+      <w:startOverride w:val="1"/>
+    </w:lvlOverride>
   </w:num>
 </w:numbering>
 </file>
@@ -5497,75 +5777,13 @@
       </w14:textFill>
     </w:rPr>
   </w:style>
-  <w:style w:type="character" w:styleId="Hyperlink.2">
-    <w:name w:val="Hyperlink.2"/>
-    <w:basedOn w:val="Ninguno"/>
-    <w:next w:val="Hyperlink.2"/>
-    <w:rPr>
-      <w:outline w:val="0"/>
-      <w:color w:val="0000ff"/>
-      <w:u w:val="single" w:color="0000ff"/>
-      <w14:textFill>
-        <w14:solidFill>
-          <w14:srgbClr w14:val="0000FF"/>
-        </w14:solidFill>
-      </w14:textFill>
-    </w:rPr>
-  </w:style>
-  <w:style w:type="paragraph" w:styleId="Predeterminado">
-    <w:name w:val="Predeterminado"/>
-    <w:next w:val="Predeterminado"/>
+  <w:style w:type="numbering" w:styleId="Número">
+    <w:name w:val="Número"/>
     <w:pPr>
-      <w:keepNext w:val="0"/>
-      <w:keepLines w:val="0"/>
-      <w:pageBreakBefore w:val="0"/>
-      <w:widowControl w:val="1"/>
-      <w:shd w:val="clear" w:color="auto" w:fill="auto"/>
-      <w:suppressAutoHyphens w:val="0"/>
-      <w:bidi w:val="0"/>
-      <w:spacing w:before="0" w:after="0" w:line="240" w:lineRule="auto"/>
-      <w:ind w:left="0" w:right="0" w:firstLine="0"/>
-      <w:jc w:val="left"/>
-      <w:outlineLvl w:val="9"/>
+      <w:numPr>
+        <w:numId w:val="3"/>
+      </w:numPr>
     </w:pPr>
-    <w:rPr>
-      <w:rFonts w:ascii="Times Roman" w:cs="Arial Unicode MS" w:hAnsi="Times Roman" w:eastAsia="Arial Unicode MS"/>
-      <w:b w:val="0"/>
-      <w:bCs w:val="0"/>
-      <w:i w:val="0"/>
-      <w:iCs w:val="0"/>
-      <w:caps w:val="0"/>
-      <w:smallCaps w:val="0"/>
-      <w:strike w:val="0"/>
-      <w:dstrike w:val="0"/>
-      <w:outline w:val="0"/>
-      <w:color w:val="dcdcdc"/>
-      <w:spacing w:val="0"/>
-      <w:kern w:val="0"/>
-      <w:position w:val="0"/>
-      <w:sz w:val="24"/>
-      <w:szCs w:val="24"/>
-      <w:u w:val="none" w:color="dcdcdc"/>
-      <w:shd w:val="clear" w:color="auto" w:fill="1e1e1e"/>
-      <w:vertAlign w:val="baseline"/>
-      <w:lang w:val="es-ES_tradnl"/>
-      <w14:textOutline w14:w="12700" w14:cap="flat">
-        <w14:noFill/>
-        <w14:miter w14:lim="400000"/>
-      </w14:textOutline>
-      <w14:textFill>
-        <w14:solidFill>
-          <w14:srgbClr w14:val="DCDCDC"/>
-        </w14:solidFill>
-      </w14:textFill>
-    </w:rPr>
-  </w:style>
-  <w:style w:type="character" w:styleId="Ninguno A">
-    <w:name w:val="Ninguno A"/>
-    <w:basedOn w:val="Ninguno"/>
-    <w:rPr>
-      <w:lang w:val="es-ES_tradnl"/>
-    </w:rPr>
   </w:style>
 </w:styles>
 </file>

</xml_diff>